<commit_message>
Definição dos casose de uso expandidos
</commit_message>
<xml_diff>
--- a/Casos de Uso.docx
+++ b/Casos de Uso.docx
@@ -49,7 +49,19 @@
         <w:t xml:space="preserve">Descrição: </w:t>
       </w:r>
       <w:r>
-        <w:t>Quando uma Confeiteira acessa o sistema pela primeira vez, ela realiza as</w:t>
+        <w:t>A</w:t>
+      </w:r>
+      <w:r>
+        <w:t xml:space="preserve"> Confeiteira acessa o sistema pela primeira </w:t>
+      </w:r>
+      <w:r>
+        <w:t>vez</w:t>
+      </w:r>
+      <w:r>
+        <w:t>. Para isso</w:t>
+      </w:r>
+      <w:r>
+        <w:t xml:space="preserve"> ela realiza as</w:t>
       </w:r>
       <w:r>
         <w:t xml:space="preserve"> </w:t>
@@ -488,15 +500,7 @@
         <w:t xml:space="preserve">: </w:t>
       </w:r>
       <w:r>
-        <w:t xml:space="preserve">Este caso de uso tem como objetivo permitir que a Confeiteira inicie o sistema </w:t>
-      </w:r>
-      <w:proofErr w:type="spellStart"/>
-      <w:r>
-        <w:t>Confeitapp</w:t>
-      </w:r>
-      <w:proofErr w:type="spellEnd"/>
-      <w:r>
-        <w:t xml:space="preserve"> pela primeira vez, realizando a configuração inicial e carregando os dados essenciais para o funcionamento adequado do sistema.</w:t>
+        <w:t>Inicializar o sistema, carregando dados sobre a confeitaria, vendas e estoque</w:t>
       </w:r>
     </w:p>
     <w:p>
@@ -514,15 +518,10 @@
         <w:t xml:space="preserve"> </w:t>
       </w:r>
       <w:r>
-        <w:t xml:space="preserve">Ao iniciar o sistema </w:t>
-      </w:r>
-      <w:proofErr w:type="spellStart"/>
-      <w:r>
-        <w:t>Confeitapp</w:t>
-      </w:r>
-      <w:proofErr w:type="spellEnd"/>
-      <w:r>
-        <w:t xml:space="preserve"> pela primeira vez, a Confeiteira é solicitada a realizar a configuração inicial, fornecendo informações essenciais, como nome da confeitaria, localização, dados de contato e informações de pagamento. O sistema então carrega o estoque inicial de ingredientes disponíveis, a lista inicial de clientes e os dados financeiros iniciais, preparando o ambiente para que a Confeiteira comece a usar as funcionalidades disponíveis.</w:t>
+        <w:t>A</w:t>
+      </w:r>
+      <w:r>
+        <w:t>o iniciar o sistema pela primeira vez, ele solicita alguns dados para realizar a configuração inicial como dados da confeiteira, confeitaria, registros de vendas anteriores e itens em estoque atualmente. O sistema carrega os dados e, agora, é possível utilizar as outras funcionalidades.</w:t>
       </w:r>
     </w:p>
     <w:p>
@@ -555,7 +554,13 @@
         <w:t xml:space="preserve"> </w:t>
       </w:r>
       <w:r>
-        <w:t>Requisitos Funcionais: RF_F1.1, RF_F1.2, RF_F2.1, RF_F2.2, RF_F2.3, RF_F2.4, RF_F3.1, RF_F3.2, RF_F4.1, RF_F4.2; Requisitos de Qualidade: RF_QF1, RF_QF2, RF_QF3; Requisitos de Interface Externa: RF_IE1.1, RF_IE1.2, RF_IE1.3, RF_IE1.4, RF_IE2.1, RF_IE2.2, RF_IE2.3, RF_IE2.4</w:t>
+        <w:t>RF_F1.1</w:t>
+      </w:r>
+      <w:r>
+        <w:t>,</w:t>
+      </w:r>
+      <w:r>
+        <w:t xml:space="preserve"> RF_F4.1;</w:t>
       </w:r>
     </w:p>
     <w:p>
@@ -665,38 +670,14 @@
               <w:jc w:val="both"/>
             </w:pPr>
             <w:r>
-              <w:t xml:space="preserve">A confeiteira </w:t>
-            </w:r>
-            <w:proofErr w:type="spellStart"/>
-            <w:r>
-              <w:t>fornce</w:t>
-            </w:r>
-            <w:proofErr w:type="spellEnd"/>
-            <w:r>
-              <w:t xml:space="preserve"> informações essenciais, como nome da confeitaria, localização, dados de contato e informações de pagamento</w:t>
-            </w:r>
-          </w:p>
-        </w:tc>
-        <w:tc>
-          <w:tcPr>
-            <w:tcW w:w="4247" w:type="dxa"/>
-          </w:tcPr>
-          <w:p>
-            <w:pPr>
-              <w:jc w:val="both"/>
-            </w:pPr>
-          </w:p>
-        </w:tc>
-      </w:tr>
-      <w:tr>
-        <w:tc>
-          <w:tcPr>
-            <w:tcW w:w="4247" w:type="dxa"/>
-          </w:tcPr>
-          <w:p>
-            <w:pPr>
-              <w:jc w:val="both"/>
-            </w:pPr>
+              <w:t>A confeiteira forn</w:t>
+            </w:r>
+            <w:r>
+              <w:t>e</w:t>
+            </w:r>
+            <w:r>
+              <w:t>ce informações essenciais, como nome da confeitaria, localização, dados de contato e informações de pagamento</w:t>
+            </w:r>
           </w:p>
         </w:tc>
         <w:tc>
@@ -710,10 +691,11 @@
                 <w:ilvl w:val="0"/>
                 <w:numId w:val="1"/>
               </w:numPr>
-              <w:jc w:val="both"/>
-            </w:pPr>
-            <w:r>
-              <w:t>Carrega o estoque inicial de ingredientes disponíveis para a Confeiteira, conforme os dados fornecidos anteriormente.</w:t>
+              <w:ind w:left="316"/>
+              <w:jc w:val="both"/>
+            </w:pPr>
+            <w:r>
+              <w:t>Solicita dados sobre o estoque de ingredientes</w:t>
             </w:r>
           </w:p>
         </w:tc>
@@ -727,6 +709,9 @@
             <w:pPr>
               <w:jc w:val="both"/>
             </w:pPr>
+            <w:r>
+              <w:t>5. Fornece as informações dos ingredientes disponíveis em seu estoque</w:t>
+            </w:r>
           </w:p>
         </w:tc>
         <w:tc>
@@ -738,12 +723,13 @@
               <w:pStyle w:val="PargrafodaLista"/>
               <w:numPr>
                 <w:ilvl w:val="0"/>
-                <w:numId w:val="1"/>
+                <w:numId w:val="2"/>
               </w:numPr>
-              <w:jc w:val="both"/>
-            </w:pPr>
-            <w:r>
-              <w:t>Carrega a lista inicial de clientes, se houver, fornecida pela Confeiteira.</w:t>
+              <w:ind w:left="316"/>
+              <w:jc w:val="both"/>
+            </w:pPr>
+            <w:r>
+              <w:t>Carrega o estoque inicial de ingredientes disponíveis</w:t>
             </w:r>
           </w:p>
         </w:tc>
@@ -768,27 +754,18 @@
               <w:pStyle w:val="PargrafodaLista"/>
               <w:numPr>
                 <w:ilvl w:val="0"/>
-                <w:numId w:val="1"/>
+                <w:numId w:val="2"/>
               </w:numPr>
-              <w:jc w:val="both"/>
-            </w:pPr>
-            <w:r>
-              <w:t>Carrega os dados financeiros iniciais, incluindo registros de vendas anteriores, se disponíveis</w:t>
+              <w:ind w:left="316" w:hanging="316"/>
+              <w:jc w:val="both"/>
+            </w:pPr>
+            <w:r>
+              <w:t>Solicita o histórico de vendas anteriores</w:t>
             </w:r>
           </w:p>
         </w:tc>
       </w:tr>
       <w:tr>
-        <w:tc>
-          <w:tcPr>
-            <w:tcW w:w="4247" w:type="dxa"/>
-          </w:tcPr>
-          <w:p>
-            <w:pPr>
-              <w:jc w:val="both"/>
-            </w:pPr>
-          </w:p>
-        </w:tc>
         <w:tc>
           <w:tcPr>
             <w:tcW w:w="4247" w:type="dxa"/>
@@ -798,12 +775,69 @@
               <w:pStyle w:val="PargrafodaLista"/>
               <w:numPr>
                 <w:ilvl w:val="0"/>
-                <w:numId w:val="1"/>
+                <w:numId w:val="2"/>
               </w:numPr>
-              <w:jc w:val="both"/>
-            </w:pPr>
-            <w:r>
-              <w:t>Exibe uma confirmação de que o sistema foi configura com sucesso.</w:t>
+              <w:ind w:left="308"/>
+              <w:jc w:val="both"/>
+            </w:pPr>
+            <w:r>
+              <w:t>Fornece os registros de vendas anteriores</w:t>
+            </w:r>
+          </w:p>
+        </w:tc>
+        <w:tc>
+          <w:tcPr>
+            <w:tcW w:w="4247" w:type="dxa"/>
+          </w:tcPr>
+          <w:p>
+            <w:pPr>
+              <w:pStyle w:val="PargrafodaLista"/>
+              <w:numPr>
+                <w:ilvl w:val="0"/>
+                <w:numId w:val="2"/>
+              </w:numPr>
+              <w:ind w:left="316"/>
+              <w:jc w:val="both"/>
+            </w:pPr>
+            <w:r>
+              <w:t>Carrega os dados financeiros iniciais, incluindo registros de vendas anteriores, se disponíveis</w:t>
+            </w:r>
+          </w:p>
+        </w:tc>
+      </w:tr>
+      <w:tr>
+        <w:tc>
+          <w:tcPr>
+            <w:tcW w:w="4247" w:type="dxa"/>
+          </w:tcPr>
+          <w:p>
+            <w:pPr>
+              <w:jc w:val="both"/>
+            </w:pPr>
+          </w:p>
+        </w:tc>
+        <w:tc>
+          <w:tcPr>
+            <w:tcW w:w="4247" w:type="dxa"/>
+          </w:tcPr>
+          <w:p>
+            <w:pPr>
+              <w:pStyle w:val="PargrafodaLista"/>
+              <w:numPr>
+                <w:ilvl w:val="0"/>
+                <w:numId w:val="2"/>
+              </w:numPr>
+              <w:ind w:left="316"/>
+              <w:jc w:val="both"/>
+            </w:pPr>
+            <w:r>
+              <w:t>Exibe uma confirmação de que o sistema foi configura</w:t>
+            </w:r>
+            <w:r>
+              <w:t>do</w:t>
+            </w:r>
+            <w:r>
+              <w:t xml:space="preserve"> com sucesso.</w:t>
             </w:r>
           </w:p>
         </w:tc>
@@ -837,6 +871,1546 @@
       <w:r>
         <w:t xml:space="preserve"> carrega os dados configurados anteriormente.</w:t>
       </w:r>
+    </w:p>
+    <w:p>
+      <w:pPr>
+        <w:jc w:val="both"/>
+      </w:pPr>
+      <w:r>
+        <w:t>Linha 6: A Confeiteira não possui ingrediente em estoque. O sistema prossegue para a próxima etapa</w:t>
+      </w:r>
+    </w:p>
+    <w:p>
+      <w:pPr>
+        <w:jc w:val="both"/>
+      </w:pPr>
+      <w:r>
+        <w:t>Linha 9: A Confeiteira não tem registros de vendas anteriores. O sistema continua e confirma a configuração.</w:t>
+      </w:r>
+    </w:p>
+    <w:p>
+      <w:r>
+        <w:br w:type="page"/>
+      </w:r>
+    </w:p>
+    <w:p>
+      <w:pPr>
+        <w:jc w:val="both"/>
+      </w:pPr>
+      <w:r>
+        <w:rPr>
+          <w:b/>
+          <w:bCs/>
+        </w:rPr>
+        <w:lastRenderedPageBreak/>
+        <w:t>Caso de Uso Expandido:</w:t>
+      </w:r>
+      <w:r>
+        <w:t xml:space="preserve"> </w:t>
+      </w:r>
+      <w:r>
+        <w:t>Registrar Pedido</w:t>
+      </w:r>
+    </w:p>
+    <w:p>
+      <w:pPr>
+        <w:jc w:val="both"/>
+      </w:pPr>
+      <w:r>
+        <w:rPr>
+          <w:b/>
+          <w:bCs/>
+        </w:rPr>
+        <w:t>Atores</w:t>
+      </w:r>
+      <w:r>
+        <w:t>: Confeiteira</w:t>
+      </w:r>
+    </w:p>
+    <w:p>
+      <w:pPr>
+        <w:jc w:val="both"/>
+      </w:pPr>
+      <w:r>
+        <w:rPr>
+          <w:b/>
+          <w:bCs/>
+        </w:rPr>
+        <w:t>Finalidade</w:t>
+      </w:r>
+      <w:r>
+        <w:t xml:space="preserve">: </w:t>
+      </w:r>
+      <w:r>
+        <w:t>Registrar uma solicitação de pedido</w:t>
+      </w:r>
+    </w:p>
+    <w:p>
+      <w:pPr>
+        <w:jc w:val="both"/>
+      </w:pPr>
+      <w:r>
+        <w:rPr>
+          <w:b/>
+          <w:bCs/>
+        </w:rPr>
+        <w:t>Visão Geral:</w:t>
+      </w:r>
+      <w:r>
+        <w:t xml:space="preserve"> </w:t>
+      </w:r>
+      <w:r>
+        <w:t>A confeiteira recebe um pedido de um cliente. Acessa o sistema para cadastrar as informações desse pedido. O sistema reserva os ingredientes que serão usados na confecção do pedido.</w:t>
+      </w:r>
+    </w:p>
+    <w:p>
+      <w:pPr>
+        <w:jc w:val="both"/>
+      </w:pPr>
+      <w:r>
+        <w:rPr>
+          <w:b/>
+          <w:bCs/>
+        </w:rPr>
+        <w:t>Tipo</w:t>
+      </w:r>
+      <w:r>
+        <w:t>: Primário e essencial</w:t>
+      </w:r>
+    </w:p>
+    <w:p>
+      <w:pPr>
+        <w:jc w:val="both"/>
+      </w:pPr>
+      <w:r>
+        <w:rPr>
+          <w:b/>
+          <w:bCs/>
+        </w:rPr>
+        <w:t>Referências Cruzadas:</w:t>
+      </w:r>
+      <w:r>
+        <w:t xml:space="preserve"> </w:t>
+      </w:r>
+      <w:r>
+        <w:t>RF_F</w:t>
+      </w:r>
+      <w:r>
+        <w:t>2</w:t>
+      </w:r>
+      <w:r>
+        <w:t>.1</w:t>
+      </w:r>
+      <w:r>
+        <w:t>,</w:t>
+      </w:r>
+      <w:r>
+        <w:t xml:space="preserve"> RF_F</w:t>
+      </w:r>
+      <w:r>
+        <w:t xml:space="preserve">2.2, </w:t>
+      </w:r>
+      <w:r>
+        <w:t>RF_F</w:t>
+      </w:r>
+      <w:r>
+        <w:t>2.</w:t>
+      </w:r>
+      <w:r>
+        <w:t xml:space="preserve">3. </w:t>
+      </w:r>
+      <w:r>
+        <w:t>RF_F</w:t>
+      </w:r>
+      <w:r>
+        <w:t>2.</w:t>
+      </w:r>
+      <w:r>
+        <w:t>4;</w:t>
+      </w:r>
+    </w:p>
+    <w:p>
+      <w:pPr>
+        <w:jc w:val="both"/>
+      </w:pPr>
+    </w:p>
+    <w:tbl>
+      <w:tblPr>
+        <w:tblStyle w:val="Tabelacomgrade"/>
+        <w:tblW w:w="0" w:type="auto"/>
+        <w:tblLook w:val="04A0" w:firstRow="1" w:lastRow="0" w:firstColumn="1" w:lastColumn="0" w:noHBand="0" w:noVBand="1"/>
+      </w:tblPr>
+      <w:tblGrid>
+        <w:gridCol w:w="4247"/>
+        <w:gridCol w:w="4247"/>
+      </w:tblGrid>
+      <w:tr>
+        <w:tc>
+          <w:tcPr>
+            <w:tcW w:w="4247" w:type="dxa"/>
+          </w:tcPr>
+          <w:p>
+            <w:pPr>
+              <w:jc w:val="both"/>
+            </w:pPr>
+            <w:r>
+              <w:t>Ações do Ator</w:t>
+            </w:r>
+          </w:p>
+        </w:tc>
+        <w:tc>
+          <w:tcPr>
+            <w:tcW w:w="4247" w:type="dxa"/>
+          </w:tcPr>
+          <w:p>
+            <w:pPr>
+              <w:jc w:val="both"/>
+            </w:pPr>
+            <w:r>
+              <w:t>Resposta do Sistema</w:t>
+            </w:r>
+          </w:p>
+        </w:tc>
+      </w:tr>
+      <w:tr>
+        <w:tc>
+          <w:tcPr>
+            <w:tcW w:w="4247" w:type="dxa"/>
+          </w:tcPr>
+          <w:p>
+            <w:pPr>
+              <w:pStyle w:val="PargrafodaLista"/>
+              <w:numPr>
+                <w:ilvl w:val="0"/>
+                <w:numId w:val="3"/>
+              </w:numPr>
+              <w:ind w:left="308"/>
+              <w:jc w:val="both"/>
+            </w:pPr>
+            <w:r>
+              <w:t>Seleciona a opção de registrar pedido</w:t>
+            </w:r>
+          </w:p>
+        </w:tc>
+        <w:tc>
+          <w:tcPr>
+            <w:tcW w:w="4247" w:type="dxa"/>
+          </w:tcPr>
+          <w:p>
+            <w:pPr>
+              <w:pStyle w:val="PargrafodaLista"/>
+              <w:numPr>
+                <w:ilvl w:val="0"/>
+                <w:numId w:val="3"/>
+              </w:numPr>
+              <w:ind w:left="316"/>
+              <w:jc w:val="both"/>
+            </w:pPr>
+            <w:r>
+              <w:t>Solicita os dados do pedido</w:t>
+            </w:r>
+          </w:p>
+        </w:tc>
+      </w:tr>
+      <w:tr>
+        <w:tc>
+          <w:tcPr>
+            <w:tcW w:w="4247" w:type="dxa"/>
+          </w:tcPr>
+          <w:p>
+            <w:pPr>
+              <w:pStyle w:val="PargrafodaLista"/>
+              <w:numPr>
+                <w:ilvl w:val="0"/>
+                <w:numId w:val="3"/>
+              </w:numPr>
+              <w:ind w:left="306" w:hanging="306"/>
+              <w:jc w:val="both"/>
+            </w:pPr>
+            <w:r>
+              <w:t>Fornece os dados do pedido</w:t>
+            </w:r>
+          </w:p>
+        </w:tc>
+        <w:tc>
+          <w:tcPr>
+            <w:tcW w:w="4247" w:type="dxa"/>
+          </w:tcPr>
+          <w:p>
+            <w:pPr>
+              <w:pStyle w:val="PargrafodaLista"/>
+              <w:numPr>
+                <w:ilvl w:val="0"/>
+                <w:numId w:val="3"/>
+              </w:numPr>
+              <w:ind w:left="316"/>
+              <w:jc w:val="both"/>
+            </w:pPr>
+            <w:r>
+              <w:t>Recebe os dados do pedido</w:t>
+            </w:r>
+          </w:p>
+        </w:tc>
+      </w:tr>
+      <w:tr>
+        <w:tc>
+          <w:tcPr>
+            <w:tcW w:w="4247" w:type="dxa"/>
+          </w:tcPr>
+          <w:p>
+            <w:pPr>
+              <w:jc w:val="both"/>
+            </w:pPr>
+          </w:p>
+        </w:tc>
+        <w:tc>
+          <w:tcPr>
+            <w:tcW w:w="4247" w:type="dxa"/>
+          </w:tcPr>
+          <w:p>
+            <w:pPr>
+              <w:pStyle w:val="PargrafodaLista"/>
+              <w:numPr>
+                <w:ilvl w:val="0"/>
+                <w:numId w:val="3"/>
+              </w:numPr>
+              <w:ind w:left="316"/>
+              <w:jc w:val="both"/>
+            </w:pPr>
+            <w:r>
+              <w:t>Solicita os ingredientes a ser utilizado na confecção</w:t>
+            </w:r>
+          </w:p>
+        </w:tc>
+      </w:tr>
+      <w:tr>
+        <w:tc>
+          <w:tcPr>
+            <w:tcW w:w="4247" w:type="dxa"/>
+          </w:tcPr>
+          <w:p>
+            <w:pPr>
+              <w:pStyle w:val="PargrafodaLista"/>
+              <w:numPr>
+                <w:ilvl w:val="0"/>
+                <w:numId w:val="3"/>
+              </w:numPr>
+              <w:jc w:val="both"/>
+            </w:pPr>
+            <w:r>
+              <w:t>Fornece os ingredientes que serão utilizados</w:t>
+            </w:r>
+          </w:p>
+        </w:tc>
+        <w:tc>
+          <w:tcPr>
+            <w:tcW w:w="4247" w:type="dxa"/>
+          </w:tcPr>
+          <w:p>
+            <w:pPr>
+              <w:pStyle w:val="PargrafodaLista"/>
+              <w:numPr>
+                <w:ilvl w:val="0"/>
+                <w:numId w:val="3"/>
+              </w:numPr>
+              <w:ind w:left="316"/>
+              <w:jc w:val="both"/>
+            </w:pPr>
+            <w:r>
+              <w:t>Reserva os ingredientes ‘em uso’</w:t>
+            </w:r>
+          </w:p>
+        </w:tc>
+      </w:tr>
+    </w:tbl>
+    <w:p>
+      <w:pPr>
+        <w:jc w:val="both"/>
+      </w:pPr>
+    </w:p>
+    <w:p>
+      <w:pPr>
+        <w:jc w:val="both"/>
+      </w:pPr>
+      <w:r>
+        <w:t>Sequencia Alternativa:</w:t>
+      </w:r>
+    </w:p>
+    <w:p>
+      <w:pPr>
+        <w:jc w:val="both"/>
+      </w:pPr>
+      <w:r>
+        <w:t xml:space="preserve">Linha </w:t>
+      </w:r>
+      <w:r>
+        <w:t>7</w:t>
+      </w:r>
+      <w:r>
+        <w:t xml:space="preserve">: </w:t>
+      </w:r>
+      <w:r>
+        <w:t>Nem todos os ingredientes estão disponíveis em estoque. Então o sistema informa os ingredientes que estão em falta. Não é possível concluir o registro do pedido.</w:t>
+      </w:r>
+    </w:p>
+    <w:p>
+      <w:r>
+        <w:br w:type="page"/>
+      </w:r>
+    </w:p>
+    <w:p>
+      <w:pPr>
+        <w:jc w:val="both"/>
+      </w:pPr>
+      <w:r>
+        <w:rPr>
+          <w:b/>
+          <w:bCs/>
+        </w:rPr>
+        <w:lastRenderedPageBreak/>
+        <w:t>Caso de Uso Expandido:</w:t>
+      </w:r>
+      <w:r>
+        <w:t xml:space="preserve"> </w:t>
+      </w:r>
+      <w:r>
+        <w:t>Personalizar Produtos</w:t>
+      </w:r>
+    </w:p>
+    <w:p>
+      <w:pPr>
+        <w:jc w:val="both"/>
+      </w:pPr>
+      <w:r>
+        <w:rPr>
+          <w:b/>
+          <w:bCs/>
+        </w:rPr>
+        <w:t>Atores</w:t>
+      </w:r>
+      <w:r>
+        <w:t>: Confeiteira</w:t>
+      </w:r>
+    </w:p>
+    <w:p>
+      <w:pPr>
+        <w:jc w:val="both"/>
+      </w:pPr>
+      <w:r>
+        <w:rPr>
+          <w:b/>
+          <w:bCs/>
+        </w:rPr>
+        <w:t>Finalidade</w:t>
+      </w:r>
+      <w:r>
+        <w:t xml:space="preserve">: </w:t>
+      </w:r>
+      <w:r>
+        <w:t>Alterar a confecção padrão de um produto</w:t>
+      </w:r>
+    </w:p>
+    <w:p>
+      <w:pPr>
+        <w:jc w:val="both"/>
+      </w:pPr>
+      <w:r>
+        <w:rPr>
+          <w:b/>
+          <w:bCs/>
+        </w:rPr>
+        <w:t>Visão Geral:</w:t>
+      </w:r>
+      <w:r>
+        <w:t xml:space="preserve"> </w:t>
+      </w:r>
+      <w:r>
+        <w:t>A confeiteira pode mudar o modo de preparo padrão de um certo produto, a pedido do cliente durante a etapa de realizar pedido. Ao final da personalização, o sistema faz uma verificação dos ingredientes e permite a confeiteira registrar essa nova confecção.</w:t>
+      </w:r>
+    </w:p>
+    <w:p>
+      <w:pPr>
+        <w:jc w:val="both"/>
+      </w:pPr>
+      <w:r>
+        <w:rPr>
+          <w:b/>
+          <w:bCs/>
+        </w:rPr>
+        <w:t>Tipo</w:t>
+      </w:r>
+      <w:r>
+        <w:t>: Primário e essencial</w:t>
+      </w:r>
+    </w:p>
+    <w:p>
+      <w:pPr>
+        <w:jc w:val="both"/>
+      </w:pPr>
+      <w:r>
+        <w:rPr>
+          <w:b/>
+          <w:bCs/>
+        </w:rPr>
+        <w:t>Referências Cruzadas:</w:t>
+      </w:r>
+      <w:r>
+        <w:t xml:space="preserve"> </w:t>
+      </w:r>
+      <w:r>
+        <w:t>RF_F</w:t>
+      </w:r>
+      <w:r>
+        <w:t>2</w:t>
+      </w:r>
+      <w:r>
+        <w:t>.1</w:t>
+      </w:r>
+      <w:r>
+        <w:t>,</w:t>
+      </w:r>
+      <w:r>
+        <w:t xml:space="preserve"> </w:t>
+      </w:r>
+      <w:r>
+        <w:t xml:space="preserve">RF_F2.2, </w:t>
+      </w:r>
+      <w:r>
+        <w:t>RF_F</w:t>
+      </w:r>
+      <w:r>
+        <w:t>2.4</w:t>
+      </w:r>
+      <w:r>
+        <w:t xml:space="preserve">, </w:t>
+      </w:r>
+      <w:r>
+        <w:t>RF_F</w:t>
+      </w:r>
+      <w:r>
+        <w:t>7.1</w:t>
+      </w:r>
+      <w:r>
+        <w:t>;</w:t>
+      </w:r>
+    </w:p>
+    <w:p>
+      <w:pPr>
+        <w:jc w:val="both"/>
+      </w:pPr>
+    </w:p>
+    <w:tbl>
+      <w:tblPr>
+        <w:tblStyle w:val="Tabelacomgrade"/>
+        <w:tblW w:w="0" w:type="auto"/>
+        <w:tblLook w:val="04A0" w:firstRow="1" w:lastRow="0" w:firstColumn="1" w:lastColumn="0" w:noHBand="0" w:noVBand="1"/>
+      </w:tblPr>
+      <w:tblGrid>
+        <w:gridCol w:w="4247"/>
+        <w:gridCol w:w="4247"/>
+      </w:tblGrid>
+      <w:tr>
+        <w:tc>
+          <w:tcPr>
+            <w:tcW w:w="4247" w:type="dxa"/>
+          </w:tcPr>
+          <w:p>
+            <w:pPr>
+              <w:jc w:val="both"/>
+            </w:pPr>
+            <w:r>
+              <w:t>Ações do Ator</w:t>
+            </w:r>
+          </w:p>
+        </w:tc>
+        <w:tc>
+          <w:tcPr>
+            <w:tcW w:w="4247" w:type="dxa"/>
+          </w:tcPr>
+          <w:p>
+            <w:pPr>
+              <w:jc w:val="both"/>
+            </w:pPr>
+            <w:r>
+              <w:t>Resposta do Sistema</w:t>
+            </w:r>
+          </w:p>
+        </w:tc>
+      </w:tr>
+      <w:tr>
+        <w:tc>
+          <w:tcPr>
+            <w:tcW w:w="4247" w:type="dxa"/>
+          </w:tcPr>
+          <w:p>
+            <w:pPr>
+              <w:pStyle w:val="PargrafodaLista"/>
+              <w:numPr>
+                <w:ilvl w:val="0"/>
+                <w:numId w:val="4"/>
+              </w:numPr>
+              <w:ind w:left="308"/>
+              <w:jc w:val="both"/>
+            </w:pPr>
+            <w:r>
+              <w:t xml:space="preserve">Seleciona </w:t>
+            </w:r>
+            <w:r>
+              <w:t>um produto a ser personalizado</w:t>
+            </w:r>
+          </w:p>
+        </w:tc>
+        <w:tc>
+          <w:tcPr>
+            <w:tcW w:w="4247" w:type="dxa"/>
+          </w:tcPr>
+          <w:p>
+            <w:pPr>
+              <w:pStyle w:val="PargrafodaLista"/>
+              <w:numPr>
+                <w:ilvl w:val="0"/>
+                <w:numId w:val="4"/>
+              </w:numPr>
+              <w:ind w:left="316"/>
+              <w:jc w:val="both"/>
+            </w:pPr>
+            <w:r>
+              <w:t>Exibe os detalhes do produto</w:t>
+            </w:r>
+          </w:p>
+        </w:tc>
+      </w:tr>
+      <w:tr>
+        <w:tc>
+          <w:tcPr>
+            <w:tcW w:w="4247" w:type="dxa"/>
+          </w:tcPr>
+          <w:p>
+            <w:pPr>
+              <w:jc w:val="both"/>
+            </w:pPr>
+          </w:p>
+        </w:tc>
+        <w:tc>
+          <w:tcPr>
+            <w:tcW w:w="4247" w:type="dxa"/>
+          </w:tcPr>
+          <w:p>
+            <w:pPr>
+              <w:pStyle w:val="PargrafodaLista"/>
+              <w:numPr>
+                <w:ilvl w:val="0"/>
+                <w:numId w:val="4"/>
+              </w:numPr>
+              <w:ind w:left="316"/>
+              <w:jc w:val="both"/>
+            </w:pPr>
+            <w:r>
+              <w:t>Permite a confeiteira alterar as propriedades e modo de preparo</w:t>
+            </w:r>
+          </w:p>
+        </w:tc>
+      </w:tr>
+      <w:tr>
+        <w:tc>
+          <w:tcPr>
+            <w:tcW w:w="4247" w:type="dxa"/>
+          </w:tcPr>
+          <w:p>
+            <w:pPr>
+              <w:pStyle w:val="PargrafodaLista"/>
+              <w:numPr>
+                <w:ilvl w:val="0"/>
+                <w:numId w:val="4"/>
+              </w:numPr>
+              <w:ind w:left="308"/>
+              <w:jc w:val="both"/>
+            </w:pPr>
+            <w:r>
+              <w:t>Faz as alterações</w:t>
+            </w:r>
+          </w:p>
+        </w:tc>
+        <w:tc>
+          <w:tcPr>
+            <w:tcW w:w="4247" w:type="dxa"/>
+          </w:tcPr>
+          <w:p>
+            <w:pPr>
+              <w:pStyle w:val="PargrafodaLista"/>
+              <w:numPr>
+                <w:ilvl w:val="0"/>
+                <w:numId w:val="4"/>
+              </w:numPr>
+              <w:ind w:left="316"/>
+              <w:jc w:val="both"/>
+            </w:pPr>
+            <w:r>
+              <w:t>Mostra as opções de ‘salvar’</w:t>
+            </w:r>
+          </w:p>
+        </w:tc>
+      </w:tr>
+      <w:tr>
+        <w:tc>
+          <w:tcPr>
+            <w:tcW w:w="4247" w:type="dxa"/>
+          </w:tcPr>
+          <w:p>
+            <w:pPr>
+              <w:pStyle w:val="PargrafodaLista"/>
+              <w:numPr>
+                <w:ilvl w:val="0"/>
+                <w:numId w:val="4"/>
+              </w:numPr>
+              <w:ind w:left="308"/>
+              <w:jc w:val="both"/>
+            </w:pPr>
+            <w:r>
+              <w:t>Confirma o registro das alterações</w:t>
+            </w:r>
+          </w:p>
+        </w:tc>
+        <w:tc>
+          <w:tcPr>
+            <w:tcW w:w="4247" w:type="dxa"/>
+          </w:tcPr>
+          <w:p>
+            <w:pPr>
+              <w:pStyle w:val="PargrafodaLista"/>
+              <w:numPr>
+                <w:ilvl w:val="0"/>
+                <w:numId w:val="4"/>
+              </w:numPr>
+              <w:ind w:left="316"/>
+              <w:jc w:val="both"/>
+            </w:pPr>
+            <w:r>
+              <w:t>Faz a reserva dos ingredientes</w:t>
+            </w:r>
+          </w:p>
+        </w:tc>
+      </w:tr>
+    </w:tbl>
+    <w:p>
+      <w:pPr>
+        <w:jc w:val="both"/>
+      </w:pPr>
+    </w:p>
+    <w:p>
+      <w:pPr>
+        <w:jc w:val="both"/>
+      </w:pPr>
+      <w:r>
+        <w:t>Sequencia Alternativa:</w:t>
+      </w:r>
+    </w:p>
+    <w:p>
+      <w:pPr>
+        <w:jc w:val="both"/>
+      </w:pPr>
+      <w:r>
+        <w:t xml:space="preserve">Linha 7: </w:t>
+      </w:r>
+      <w:r>
+        <w:t>Os ingredientes das alterações não estão disponíveis em estoque</w:t>
+      </w:r>
+      <w:r>
+        <w:t xml:space="preserve">. Então o sistema informa os ingredientes que estão em falta. Não é possível </w:t>
+      </w:r>
+      <w:r>
+        <w:t>concluir a personalização</w:t>
+      </w:r>
+      <w:r>
+        <w:t>.</w:t>
+      </w:r>
+    </w:p>
+    <w:p>
+      <w:r>
+        <w:br w:type="page"/>
+      </w:r>
+    </w:p>
+    <w:p>
+      <w:pPr>
+        <w:jc w:val="both"/>
+      </w:pPr>
+      <w:r>
+        <w:rPr>
+          <w:b/>
+          <w:bCs/>
+        </w:rPr>
+        <w:lastRenderedPageBreak/>
+        <w:t>Caso de Uso Expandido:</w:t>
+      </w:r>
+      <w:r>
+        <w:t xml:space="preserve"> </w:t>
+      </w:r>
+      <w:r>
+        <w:t>Processar Pagamentos</w:t>
+      </w:r>
+    </w:p>
+    <w:p>
+      <w:pPr>
+        <w:jc w:val="both"/>
+      </w:pPr>
+      <w:r>
+        <w:rPr>
+          <w:b/>
+          <w:bCs/>
+        </w:rPr>
+        <w:t>Atores</w:t>
+      </w:r>
+      <w:r>
+        <w:t>: Confeiteira</w:t>
+      </w:r>
+      <w:r>
+        <w:t>, Sistema Pagamento</w:t>
+      </w:r>
+    </w:p>
+    <w:p>
+      <w:pPr>
+        <w:jc w:val="both"/>
+      </w:pPr>
+      <w:r>
+        <w:rPr>
+          <w:b/>
+          <w:bCs/>
+        </w:rPr>
+        <w:t>Finalidade</w:t>
+      </w:r>
+      <w:r>
+        <w:t xml:space="preserve">: </w:t>
+      </w:r>
+      <w:r>
+        <w:t>Registrar o pagamento de um pedido</w:t>
+      </w:r>
+    </w:p>
+    <w:p>
+      <w:pPr>
+        <w:jc w:val="both"/>
+      </w:pPr>
+      <w:r>
+        <w:rPr>
+          <w:b/>
+          <w:bCs/>
+        </w:rPr>
+        <w:t>Visão Geral:</w:t>
+      </w:r>
+      <w:r>
+        <w:t xml:space="preserve"> </w:t>
+      </w:r>
+      <w:r>
+        <w:t xml:space="preserve">Ao finalizar o registro do pedido a confeiteira orienta o cliente sobre o pagamento que pode ser feito no momento do pedido ou na entrega/retirada. O sistema externo de pagamento faz o processamento e validação do pagamento e retorna para o sistema </w:t>
+      </w:r>
+      <w:proofErr w:type="spellStart"/>
+      <w:r>
+        <w:t>Confeitapp</w:t>
+      </w:r>
+      <w:proofErr w:type="spellEnd"/>
+      <w:r>
+        <w:t xml:space="preserve"> os detalhes da transação. </w:t>
+      </w:r>
+    </w:p>
+    <w:p>
+      <w:pPr>
+        <w:jc w:val="both"/>
+      </w:pPr>
+      <w:r>
+        <w:rPr>
+          <w:b/>
+          <w:bCs/>
+        </w:rPr>
+        <w:t>Tipo</w:t>
+      </w:r>
+      <w:r>
+        <w:t>: Primário e essencial</w:t>
+      </w:r>
+    </w:p>
+    <w:p>
+      <w:pPr>
+        <w:jc w:val="both"/>
+      </w:pPr>
+      <w:r>
+        <w:rPr>
+          <w:b/>
+          <w:bCs/>
+        </w:rPr>
+        <w:t>Referências Cruzadas:</w:t>
+      </w:r>
+      <w:r>
+        <w:t xml:space="preserve"> </w:t>
+      </w:r>
+      <w:r>
+        <w:t>RF_F</w:t>
+      </w:r>
+      <w:r>
+        <w:t>2</w:t>
+      </w:r>
+      <w:r>
+        <w:t>.</w:t>
+      </w:r>
+      <w:r>
+        <w:t>2</w:t>
+      </w:r>
+      <w:r>
+        <w:t xml:space="preserve">, </w:t>
+      </w:r>
+      <w:r>
+        <w:t>RF_F</w:t>
+      </w:r>
+      <w:r>
+        <w:t>4</w:t>
+      </w:r>
+      <w:r>
+        <w:t>.</w:t>
+      </w:r>
+      <w:r>
+        <w:t>1</w:t>
+      </w:r>
+      <w:r>
+        <w:t xml:space="preserve">, </w:t>
+      </w:r>
+      <w:r>
+        <w:t>RF_F</w:t>
+      </w:r>
+      <w:r>
+        <w:t>4</w:t>
+      </w:r>
+      <w:r>
+        <w:t>.</w:t>
+      </w:r>
+      <w:r>
+        <w:t>2, RF_B6.1, RF_B6.2</w:t>
+      </w:r>
+      <w:r>
+        <w:t>;</w:t>
+      </w:r>
+    </w:p>
+    <w:p>
+      <w:pPr>
+        <w:jc w:val="both"/>
+      </w:pPr>
+    </w:p>
+    <w:tbl>
+      <w:tblPr>
+        <w:tblStyle w:val="Tabelacomgrade"/>
+        <w:tblW w:w="0" w:type="auto"/>
+        <w:tblLook w:val="04A0" w:firstRow="1" w:lastRow="0" w:firstColumn="1" w:lastColumn="0" w:noHBand="0" w:noVBand="1"/>
+      </w:tblPr>
+      <w:tblGrid>
+        <w:gridCol w:w="4247"/>
+        <w:gridCol w:w="4247"/>
+      </w:tblGrid>
+      <w:tr>
+        <w:tc>
+          <w:tcPr>
+            <w:tcW w:w="4247" w:type="dxa"/>
+          </w:tcPr>
+          <w:p>
+            <w:pPr>
+              <w:jc w:val="both"/>
+            </w:pPr>
+            <w:r>
+              <w:t>Ações do Ator</w:t>
+            </w:r>
+          </w:p>
+        </w:tc>
+        <w:tc>
+          <w:tcPr>
+            <w:tcW w:w="4247" w:type="dxa"/>
+          </w:tcPr>
+          <w:p>
+            <w:pPr>
+              <w:jc w:val="both"/>
+            </w:pPr>
+            <w:r>
+              <w:t>Resposta do Sistema</w:t>
+            </w:r>
+          </w:p>
+        </w:tc>
+      </w:tr>
+      <w:tr>
+        <w:tc>
+          <w:tcPr>
+            <w:tcW w:w="4247" w:type="dxa"/>
+          </w:tcPr>
+          <w:p>
+            <w:pPr>
+              <w:pStyle w:val="PargrafodaLista"/>
+              <w:numPr>
+                <w:ilvl w:val="0"/>
+                <w:numId w:val="5"/>
+              </w:numPr>
+              <w:jc w:val="both"/>
+            </w:pPr>
+            <w:r>
+              <w:t xml:space="preserve">Recebe um pagamento </w:t>
+            </w:r>
+            <w:r>
+              <w:t xml:space="preserve">e envia os detalhes para o sistema </w:t>
+            </w:r>
+          </w:p>
+        </w:tc>
+        <w:tc>
+          <w:tcPr>
+            <w:tcW w:w="4247" w:type="dxa"/>
+          </w:tcPr>
+          <w:p>
+            <w:pPr>
+              <w:pStyle w:val="PargrafodaLista"/>
+              <w:numPr>
+                <w:ilvl w:val="0"/>
+                <w:numId w:val="5"/>
+              </w:numPr>
+              <w:ind w:left="316"/>
+              <w:jc w:val="both"/>
+            </w:pPr>
+            <w:r>
+              <w:t>Recebe os dados</w:t>
+            </w:r>
+          </w:p>
+        </w:tc>
+      </w:tr>
+      <w:tr>
+        <w:tc>
+          <w:tcPr>
+            <w:tcW w:w="4247" w:type="dxa"/>
+          </w:tcPr>
+          <w:p>
+            <w:pPr>
+              <w:jc w:val="both"/>
+            </w:pPr>
+          </w:p>
+        </w:tc>
+        <w:tc>
+          <w:tcPr>
+            <w:tcW w:w="4247" w:type="dxa"/>
+          </w:tcPr>
+          <w:p>
+            <w:pPr>
+              <w:pStyle w:val="PargrafodaLista"/>
+              <w:numPr>
+                <w:ilvl w:val="0"/>
+                <w:numId w:val="5"/>
+              </w:numPr>
+              <w:ind w:left="316"/>
+              <w:jc w:val="both"/>
+            </w:pPr>
+            <w:r>
+              <w:t>Faz a referência ao pedido descrito</w:t>
+            </w:r>
+          </w:p>
+        </w:tc>
+      </w:tr>
+      <w:tr>
+        <w:tc>
+          <w:tcPr>
+            <w:tcW w:w="4247" w:type="dxa"/>
+          </w:tcPr>
+          <w:p>
+            <w:pPr>
+              <w:jc w:val="both"/>
+            </w:pPr>
+          </w:p>
+        </w:tc>
+        <w:tc>
+          <w:tcPr>
+            <w:tcW w:w="4247" w:type="dxa"/>
+          </w:tcPr>
+          <w:p>
+            <w:pPr>
+              <w:pStyle w:val="PargrafodaLista"/>
+              <w:numPr>
+                <w:ilvl w:val="0"/>
+                <w:numId w:val="5"/>
+              </w:numPr>
+              <w:ind w:left="316"/>
+              <w:jc w:val="both"/>
+            </w:pPr>
+            <w:r>
+              <w:t>Compara o valor recebido com o valor do pedido</w:t>
+            </w:r>
+          </w:p>
+        </w:tc>
+      </w:tr>
+      <w:tr>
+        <w:tc>
+          <w:tcPr>
+            <w:tcW w:w="4247" w:type="dxa"/>
+          </w:tcPr>
+          <w:p>
+            <w:pPr>
+              <w:jc w:val="both"/>
+            </w:pPr>
+          </w:p>
+        </w:tc>
+        <w:tc>
+          <w:tcPr>
+            <w:tcW w:w="4247" w:type="dxa"/>
+          </w:tcPr>
+          <w:p>
+            <w:pPr>
+              <w:pStyle w:val="PargrafodaLista"/>
+              <w:numPr>
+                <w:ilvl w:val="0"/>
+                <w:numId w:val="5"/>
+              </w:numPr>
+              <w:ind w:left="316"/>
+              <w:jc w:val="both"/>
+            </w:pPr>
+            <w:r>
+              <w:t>Atualiza o status do pedido para pagamento efetuado</w:t>
+            </w:r>
+          </w:p>
+        </w:tc>
+      </w:tr>
+      <w:tr>
+        <w:tc>
+          <w:tcPr>
+            <w:tcW w:w="4247" w:type="dxa"/>
+          </w:tcPr>
+          <w:p>
+            <w:pPr>
+              <w:jc w:val="both"/>
+            </w:pPr>
+          </w:p>
+        </w:tc>
+        <w:tc>
+          <w:tcPr>
+            <w:tcW w:w="4247" w:type="dxa"/>
+          </w:tcPr>
+          <w:p>
+            <w:pPr>
+              <w:pStyle w:val="PargrafodaLista"/>
+              <w:numPr>
+                <w:ilvl w:val="0"/>
+                <w:numId w:val="5"/>
+              </w:numPr>
+              <w:ind w:left="316"/>
+              <w:jc w:val="both"/>
+            </w:pPr>
+            <w:r>
+              <w:t>Registra o pedido em vendas concluídas</w:t>
+            </w:r>
+          </w:p>
+        </w:tc>
+      </w:tr>
+    </w:tbl>
+    <w:p>
+      <w:pPr>
+        <w:jc w:val="both"/>
+      </w:pPr>
+    </w:p>
+    <w:p>
+      <w:pPr>
+        <w:jc w:val="both"/>
+      </w:pPr>
+      <w:r>
+        <w:t>Sequencia Alternativa:</w:t>
+      </w:r>
+    </w:p>
+    <w:p>
+      <w:pPr>
+        <w:jc w:val="both"/>
+      </w:pPr>
+      <w:r>
+        <w:t xml:space="preserve">Linha </w:t>
+      </w:r>
+      <w:r>
+        <w:t>3</w:t>
+      </w:r>
+      <w:r>
+        <w:t xml:space="preserve">: </w:t>
+      </w:r>
+      <w:r>
+        <w:t>Não encontra o pedido referenciado. Se o pedido existir, a confeiteira atualiza o status do pedido e registra em vendas concluídas. Se não existir, o pagamento é devolvido.</w:t>
+      </w:r>
+    </w:p>
+    <w:p>
+      <w:pPr>
+        <w:jc w:val="both"/>
+      </w:pPr>
+    </w:p>
+    <w:p>
+      <w:r>
+        <w:br w:type="page"/>
+      </w:r>
+    </w:p>
+    <w:p>
+      <w:pPr>
+        <w:jc w:val="both"/>
+      </w:pPr>
+      <w:r>
+        <w:rPr>
+          <w:b/>
+          <w:bCs/>
+        </w:rPr>
+        <w:lastRenderedPageBreak/>
+        <w:t>Caso de Uso Expandido:</w:t>
+      </w:r>
+      <w:r>
+        <w:t xml:space="preserve"> </w:t>
+      </w:r>
+      <w:r>
+        <w:t>Registrar Compra de Ingredientes</w:t>
+      </w:r>
+    </w:p>
+    <w:p>
+      <w:pPr>
+        <w:jc w:val="both"/>
+      </w:pPr>
+      <w:r>
+        <w:rPr>
+          <w:b/>
+          <w:bCs/>
+        </w:rPr>
+        <w:t>Atores</w:t>
+      </w:r>
+      <w:r>
+        <w:t>: Confeiteira</w:t>
+      </w:r>
+    </w:p>
+    <w:p>
+      <w:pPr>
+        <w:jc w:val="both"/>
+      </w:pPr>
+      <w:r>
+        <w:rPr>
+          <w:b/>
+          <w:bCs/>
+        </w:rPr>
+        <w:t>Finalidade</w:t>
+      </w:r>
+      <w:r>
+        <w:t xml:space="preserve">: </w:t>
+      </w:r>
+      <w:r>
+        <w:t>Repor o estoque com os ingredientes comprados</w:t>
+      </w:r>
+    </w:p>
+    <w:p>
+      <w:pPr>
+        <w:jc w:val="both"/>
+      </w:pPr>
+      <w:r>
+        <w:rPr>
+          <w:b/>
+          <w:bCs/>
+        </w:rPr>
+        <w:t>Visão Geral:</w:t>
+      </w:r>
+      <w:r>
+        <w:t xml:space="preserve"> Ao realizar a compra de ingredientes para repor o estoque, a confeiteira registra os detalhes da compra no sistema, os itens adquiridos, data de transação, quantidades e os custos</w:t>
+      </w:r>
+      <w:r>
+        <w:t>. O sistema armazena os detalhes e deixa os itens disponíveis</w:t>
+      </w:r>
+    </w:p>
+    <w:p>
+      <w:pPr>
+        <w:jc w:val="both"/>
+      </w:pPr>
+      <w:r>
+        <w:rPr>
+          <w:b/>
+          <w:bCs/>
+        </w:rPr>
+        <w:t>Tipo</w:t>
+      </w:r>
+      <w:r>
+        <w:t>: Primário e essencial</w:t>
+      </w:r>
+    </w:p>
+    <w:p>
+      <w:pPr>
+        <w:jc w:val="both"/>
+      </w:pPr>
+      <w:r>
+        <w:rPr>
+          <w:b/>
+          <w:bCs/>
+        </w:rPr>
+        <w:t>Referências Cruzadas:</w:t>
+      </w:r>
+      <w:r>
+        <w:t xml:space="preserve"> </w:t>
+      </w:r>
+      <w:r>
+        <w:t>RF_F</w:t>
+      </w:r>
+      <w:r>
+        <w:t>1</w:t>
+      </w:r>
+      <w:r>
+        <w:t>.</w:t>
+      </w:r>
+      <w:r>
+        <w:t>1</w:t>
+      </w:r>
+      <w:r>
+        <w:t xml:space="preserve">, </w:t>
+      </w:r>
+      <w:r>
+        <w:t>RF_F</w:t>
+      </w:r>
+      <w:r>
+        <w:t>1</w:t>
+      </w:r>
+      <w:r>
+        <w:t>.</w:t>
+      </w:r>
+      <w:r>
+        <w:t>2</w:t>
+      </w:r>
+      <w:r>
+        <w:t>;</w:t>
+      </w:r>
+    </w:p>
+    <w:p>
+      <w:pPr>
+        <w:jc w:val="both"/>
+      </w:pPr>
+    </w:p>
+    <w:tbl>
+      <w:tblPr>
+        <w:tblStyle w:val="Tabelacomgrade"/>
+        <w:tblW w:w="0" w:type="auto"/>
+        <w:tblLook w:val="04A0" w:firstRow="1" w:lastRow="0" w:firstColumn="1" w:lastColumn="0" w:noHBand="0" w:noVBand="1"/>
+      </w:tblPr>
+      <w:tblGrid>
+        <w:gridCol w:w="4247"/>
+        <w:gridCol w:w="4247"/>
+      </w:tblGrid>
+      <w:tr>
+        <w:tc>
+          <w:tcPr>
+            <w:tcW w:w="4247" w:type="dxa"/>
+          </w:tcPr>
+          <w:p>
+            <w:pPr>
+              <w:jc w:val="both"/>
+            </w:pPr>
+            <w:r>
+              <w:t>Ações do Ator</w:t>
+            </w:r>
+          </w:p>
+        </w:tc>
+        <w:tc>
+          <w:tcPr>
+            <w:tcW w:w="4247" w:type="dxa"/>
+          </w:tcPr>
+          <w:p>
+            <w:pPr>
+              <w:jc w:val="both"/>
+            </w:pPr>
+            <w:r>
+              <w:t>Resposta do Sistema</w:t>
+            </w:r>
+          </w:p>
+        </w:tc>
+      </w:tr>
+      <w:tr>
+        <w:tc>
+          <w:tcPr>
+            <w:tcW w:w="4247" w:type="dxa"/>
+          </w:tcPr>
+          <w:p>
+            <w:pPr>
+              <w:pStyle w:val="PargrafodaLista"/>
+              <w:numPr>
+                <w:ilvl w:val="0"/>
+                <w:numId w:val="6"/>
+              </w:numPr>
+              <w:jc w:val="both"/>
+            </w:pPr>
+            <w:r>
+              <w:t>Seleciona a opção estoque</w:t>
+            </w:r>
+            <w:r>
+              <w:t xml:space="preserve"> </w:t>
+            </w:r>
+          </w:p>
+        </w:tc>
+        <w:tc>
+          <w:tcPr>
+            <w:tcW w:w="4247" w:type="dxa"/>
+          </w:tcPr>
+          <w:p>
+            <w:pPr>
+              <w:pStyle w:val="PargrafodaLista"/>
+              <w:numPr>
+                <w:ilvl w:val="0"/>
+                <w:numId w:val="6"/>
+              </w:numPr>
+              <w:ind w:left="316"/>
+              <w:jc w:val="both"/>
+            </w:pPr>
+            <w:r>
+              <w:t>Recebe os dados</w:t>
+            </w:r>
+          </w:p>
+        </w:tc>
+      </w:tr>
+      <w:tr>
+        <w:tc>
+          <w:tcPr>
+            <w:tcW w:w="4247" w:type="dxa"/>
+          </w:tcPr>
+          <w:p>
+            <w:pPr>
+              <w:jc w:val="both"/>
+            </w:pPr>
+          </w:p>
+        </w:tc>
+        <w:tc>
+          <w:tcPr>
+            <w:tcW w:w="4247" w:type="dxa"/>
+          </w:tcPr>
+          <w:p>
+            <w:pPr>
+              <w:pStyle w:val="PargrafodaLista"/>
+              <w:numPr>
+                <w:ilvl w:val="0"/>
+                <w:numId w:val="6"/>
+              </w:numPr>
+              <w:ind w:left="316"/>
+              <w:jc w:val="both"/>
+            </w:pPr>
+            <w:r>
+              <w:t>Faz a referência ao pedido descrito</w:t>
+            </w:r>
+          </w:p>
+        </w:tc>
+      </w:tr>
+      <w:tr>
+        <w:tc>
+          <w:tcPr>
+            <w:tcW w:w="4247" w:type="dxa"/>
+          </w:tcPr>
+          <w:p>
+            <w:pPr>
+              <w:jc w:val="both"/>
+            </w:pPr>
+          </w:p>
+        </w:tc>
+        <w:tc>
+          <w:tcPr>
+            <w:tcW w:w="4247" w:type="dxa"/>
+          </w:tcPr>
+          <w:p>
+            <w:pPr>
+              <w:pStyle w:val="PargrafodaLista"/>
+              <w:numPr>
+                <w:ilvl w:val="0"/>
+                <w:numId w:val="6"/>
+              </w:numPr>
+              <w:ind w:left="316"/>
+              <w:jc w:val="both"/>
+            </w:pPr>
+            <w:r>
+              <w:t>Compara o valor recebido com o valor do pedido</w:t>
+            </w:r>
+          </w:p>
+        </w:tc>
+      </w:tr>
+      <w:tr>
+        <w:tc>
+          <w:tcPr>
+            <w:tcW w:w="4247" w:type="dxa"/>
+          </w:tcPr>
+          <w:p>
+            <w:pPr>
+              <w:jc w:val="both"/>
+            </w:pPr>
+          </w:p>
+        </w:tc>
+        <w:tc>
+          <w:tcPr>
+            <w:tcW w:w="4247" w:type="dxa"/>
+          </w:tcPr>
+          <w:p>
+            <w:pPr>
+              <w:pStyle w:val="PargrafodaLista"/>
+              <w:numPr>
+                <w:ilvl w:val="0"/>
+                <w:numId w:val="6"/>
+              </w:numPr>
+              <w:ind w:left="316"/>
+              <w:jc w:val="both"/>
+            </w:pPr>
+            <w:r>
+              <w:t>Atualiza o status do pedido para pagamento efetuado</w:t>
+            </w:r>
+          </w:p>
+        </w:tc>
+      </w:tr>
+      <w:tr>
+        <w:tc>
+          <w:tcPr>
+            <w:tcW w:w="4247" w:type="dxa"/>
+          </w:tcPr>
+          <w:p>
+            <w:pPr>
+              <w:jc w:val="both"/>
+            </w:pPr>
+          </w:p>
+        </w:tc>
+        <w:tc>
+          <w:tcPr>
+            <w:tcW w:w="4247" w:type="dxa"/>
+          </w:tcPr>
+          <w:p>
+            <w:pPr>
+              <w:pStyle w:val="PargrafodaLista"/>
+              <w:numPr>
+                <w:ilvl w:val="0"/>
+                <w:numId w:val="6"/>
+              </w:numPr>
+              <w:ind w:left="316"/>
+              <w:jc w:val="both"/>
+            </w:pPr>
+            <w:r>
+              <w:t>Registra o pedido em vendas concluídas</w:t>
+            </w:r>
+          </w:p>
+        </w:tc>
+      </w:tr>
+    </w:tbl>
+    <w:p>
+      <w:pPr>
+        <w:jc w:val="both"/>
+      </w:pPr>
+    </w:p>
+    <w:p>
+      <w:pPr>
+        <w:jc w:val="both"/>
+      </w:pPr>
+      <w:r>
+        <w:t>Sequencia Alternativa:</w:t>
+      </w:r>
+    </w:p>
+    <w:p>
+      <w:pPr>
+        <w:jc w:val="both"/>
+      </w:pPr>
+      <w:r>
+        <w:t>Linha 3: Não encontra o pedido referenciado. Se o pedido existir, a confeiteira atualiza o status do pedido e registra em vendas concluídas. Se não existir, o pagamento é devolvido.</w:t>
+      </w:r>
+    </w:p>
+    <w:p>
+      <w:pPr>
+        <w:jc w:val="both"/>
+      </w:pPr>
+    </w:p>
+    <w:p>
+      <w:pPr>
+        <w:jc w:val="both"/>
+      </w:pPr>
+    </w:p>
+    <w:p>
+      <w:pPr>
+        <w:jc w:val="both"/>
+      </w:pPr>
     </w:p>
     <w:sectPr>
       <w:pgSz w:w="11906" w:h="16838"/>
@@ -851,6 +2425,362 @@
 <file path=word/numbering.xml><?xml version="1.0" encoding="utf-8"?>
 <w:numbering xmlns:wpc="http://schemas.microsoft.com/office/word/2010/wordprocessingCanvas" xmlns:cx="http://schemas.microsoft.com/office/drawing/2014/chartex" xmlns:cx1="http://schemas.microsoft.com/office/drawing/2015/9/8/chartex" xmlns:cx2="http://schemas.microsoft.com/office/drawing/2015/10/21/chartex" xmlns:cx3="http://schemas.microsoft.com/office/drawing/2016/5/9/chartex" xmlns:cx4="http://schemas.microsoft.com/office/drawing/2016/5/10/chartex" xmlns:cx5="http://schemas.microsoft.com/office/drawing/2016/5/11/chartex" xmlns:cx6="http://schemas.microsoft.com/office/drawing/2016/5/12/chartex" xmlns:cx7="http://schemas.microsoft.com/office/drawing/2016/5/13/chartex" xmlns:cx8="http://schemas.microsoft.com/office/drawing/2016/5/14/chartex" xmlns:mc="http://schemas.openxmlformats.org/markup-compatibility/2006" xmlns:aink="http://schemas.microsoft.com/office/drawing/2016/ink" xmlns:am3d="http://schemas.microsoft.com/office/drawing/2017/model3d" xmlns:o="urn:schemas-microsoft-com:office:office" xmlns:r="http://schemas.openxmlformats.org/officeDocument/2006/relationships" xmlns:m="http://schemas.openxmlformats.org/officeDocument/2006/math" xmlns:v="urn:schemas-microsoft-com:vml" xmlns:wp14="http://schemas.microsoft.com/office/word/2010/wordprocessingDrawing" xmlns:wp="http://schemas.openxmlformats.org/drawingml/2006/wordprocessingDrawing" xmlns:w10="urn:schemas-microsoft-com:office:word" xmlns:w="http://schemas.openxmlformats.org/wordprocessingml/2006/main" xmlns:w14="http://schemas.microsoft.com/office/word/2010/wordml" xmlns:w15="http://schemas.microsoft.com/office/word/2012/wordml" xmlns:w16cex="http://schemas.microsoft.com/office/word/2018/wordml/cex" xmlns:w16cid="http://schemas.microsoft.com/office/word/2016/wordml/cid" xmlns:w16="http://schemas.microsoft.com/office/word/2018/wordml" xmlns:w16sdtdh="http://schemas.microsoft.com/office/word/2020/wordml/sdtdatahash" xmlns:w16se="http://schemas.microsoft.com/office/word/2015/wordml/symex" xmlns:wpg="http://schemas.microsoft.com/office/word/2010/wordprocessingGroup" xmlns:wpi="http://schemas.microsoft.com/office/word/2010/wordprocessingInk" xmlns:wne="http://schemas.microsoft.com/office/word/2006/wordml" xmlns:wps="http://schemas.microsoft.com/office/word/2010/wordprocessingShape" mc:Ignorable="w14 w15 w16se w16cid w16 w16cex w16sdtdh wp14">
   <w:abstractNum w:abstractNumId="0" w15:restartNumberingAfterBreak="0">
+    <w:nsid w:val="0BC778FA"/>
+    <w:multiLevelType w:val="hybridMultilevel"/>
+    <w:tmpl w:val="C79059D8"/>
+    <w:lvl w:ilvl="0" w:tplc="3412F140">
+      <w:start w:val="1"/>
+      <w:numFmt w:val="decimal"/>
+      <w:lvlText w:val="%1."/>
+      <w:lvlJc w:val="left"/>
+      <w:pPr>
+        <w:ind w:left="668" w:hanging="360"/>
+      </w:pPr>
+      <w:rPr>
+        <w:rFonts w:hint="default"/>
+      </w:rPr>
+    </w:lvl>
+    <w:lvl w:ilvl="1" w:tplc="04160019" w:tentative="1">
+      <w:start w:val="1"/>
+      <w:numFmt w:val="lowerLetter"/>
+      <w:lvlText w:val="%2."/>
+      <w:lvlJc w:val="left"/>
+      <w:pPr>
+        <w:ind w:left="1388" w:hanging="360"/>
+      </w:pPr>
+    </w:lvl>
+    <w:lvl w:ilvl="2" w:tplc="0416001B" w:tentative="1">
+      <w:start w:val="1"/>
+      <w:numFmt w:val="lowerRoman"/>
+      <w:lvlText w:val="%3."/>
+      <w:lvlJc w:val="right"/>
+      <w:pPr>
+        <w:ind w:left="2108" w:hanging="180"/>
+      </w:pPr>
+    </w:lvl>
+    <w:lvl w:ilvl="3" w:tplc="0416000F" w:tentative="1">
+      <w:start w:val="1"/>
+      <w:numFmt w:val="decimal"/>
+      <w:lvlText w:val="%4."/>
+      <w:lvlJc w:val="left"/>
+      <w:pPr>
+        <w:ind w:left="2828" w:hanging="360"/>
+      </w:pPr>
+    </w:lvl>
+    <w:lvl w:ilvl="4" w:tplc="04160019" w:tentative="1">
+      <w:start w:val="1"/>
+      <w:numFmt w:val="lowerLetter"/>
+      <w:lvlText w:val="%5."/>
+      <w:lvlJc w:val="left"/>
+      <w:pPr>
+        <w:ind w:left="3548" w:hanging="360"/>
+      </w:pPr>
+    </w:lvl>
+    <w:lvl w:ilvl="5" w:tplc="0416001B" w:tentative="1">
+      <w:start w:val="1"/>
+      <w:numFmt w:val="lowerRoman"/>
+      <w:lvlText w:val="%6."/>
+      <w:lvlJc w:val="right"/>
+      <w:pPr>
+        <w:ind w:left="4268" w:hanging="180"/>
+      </w:pPr>
+    </w:lvl>
+    <w:lvl w:ilvl="6" w:tplc="0416000F" w:tentative="1">
+      <w:start w:val="1"/>
+      <w:numFmt w:val="decimal"/>
+      <w:lvlText w:val="%7."/>
+      <w:lvlJc w:val="left"/>
+      <w:pPr>
+        <w:ind w:left="4988" w:hanging="360"/>
+      </w:pPr>
+    </w:lvl>
+    <w:lvl w:ilvl="7" w:tplc="04160019" w:tentative="1">
+      <w:start w:val="1"/>
+      <w:numFmt w:val="lowerLetter"/>
+      <w:lvlText w:val="%8."/>
+      <w:lvlJc w:val="left"/>
+      <w:pPr>
+        <w:ind w:left="5708" w:hanging="360"/>
+      </w:pPr>
+    </w:lvl>
+    <w:lvl w:ilvl="8" w:tplc="0416001B" w:tentative="1">
+      <w:start w:val="1"/>
+      <w:numFmt w:val="lowerRoman"/>
+      <w:lvlText w:val="%9."/>
+      <w:lvlJc w:val="right"/>
+      <w:pPr>
+        <w:ind w:left="6428" w:hanging="180"/>
+      </w:pPr>
+    </w:lvl>
+  </w:abstractNum>
+  <w:abstractNum w:abstractNumId="1" w15:restartNumberingAfterBreak="0">
+    <w:nsid w:val="14C20C4F"/>
+    <w:multiLevelType w:val="hybridMultilevel"/>
+    <w:tmpl w:val="C79059D8"/>
+    <w:lvl w:ilvl="0" w:tplc="3412F140">
+      <w:start w:val="1"/>
+      <w:numFmt w:val="decimal"/>
+      <w:lvlText w:val="%1."/>
+      <w:lvlJc w:val="left"/>
+      <w:pPr>
+        <w:ind w:left="668" w:hanging="360"/>
+      </w:pPr>
+      <w:rPr>
+        <w:rFonts w:hint="default"/>
+      </w:rPr>
+    </w:lvl>
+    <w:lvl w:ilvl="1" w:tplc="04160019" w:tentative="1">
+      <w:start w:val="1"/>
+      <w:numFmt w:val="lowerLetter"/>
+      <w:lvlText w:val="%2."/>
+      <w:lvlJc w:val="left"/>
+      <w:pPr>
+        <w:ind w:left="1388" w:hanging="360"/>
+      </w:pPr>
+    </w:lvl>
+    <w:lvl w:ilvl="2" w:tplc="0416001B" w:tentative="1">
+      <w:start w:val="1"/>
+      <w:numFmt w:val="lowerRoman"/>
+      <w:lvlText w:val="%3."/>
+      <w:lvlJc w:val="right"/>
+      <w:pPr>
+        <w:ind w:left="2108" w:hanging="180"/>
+      </w:pPr>
+    </w:lvl>
+    <w:lvl w:ilvl="3" w:tplc="0416000F" w:tentative="1">
+      <w:start w:val="1"/>
+      <w:numFmt w:val="decimal"/>
+      <w:lvlText w:val="%4."/>
+      <w:lvlJc w:val="left"/>
+      <w:pPr>
+        <w:ind w:left="2828" w:hanging="360"/>
+      </w:pPr>
+    </w:lvl>
+    <w:lvl w:ilvl="4" w:tplc="04160019" w:tentative="1">
+      <w:start w:val="1"/>
+      <w:numFmt w:val="lowerLetter"/>
+      <w:lvlText w:val="%5."/>
+      <w:lvlJc w:val="left"/>
+      <w:pPr>
+        <w:ind w:left="3548" w:hanging="360"/>
+      </w:pPr>
+    </w:lvl>
+    <w:lvl w:ilvl="5" w:tplc="0416001B" w:tentative="1">
+      <w:start w:val="1"/>
+      <w:numFmt w:val="lowerRoman"/>
+      <w:lvlText w:val="%6."/>
+      <w:lvlJc w:val="right"/>
+      <w:pPr>
+        <w:ind w:left="4268" w:hanging="180"/>
+      </w:pPr>
+    </w:lvl>
+    <w:lvl w:ilvl="6" w:tplc="0416000F" w:tentative="1">
+      <w:start w:val="1"/>
+      <w:numFmt w:val="decimal"/>
+      <w:lvlText w:val="%7."/>
+      <w:lvlJc w:val="left"/>
+      <w:pPr>
+        <w:ind w:left="4988" w:hanging="360"/>
+      </w:pPr>
+    </w:lvl>
+    <w:lvl w:ilvl="7" w:tplc="04160019" w:tentative="1">
+      <w:start w:val="1"/>
+      <w:numFmt w:val="lowerLetter"/>
+      <w:lvlText w:val="%8."/>
+      <w:lvlJc w:val="left"/>
+      <w:pPr>
+        <w:ind w:left="5708" w:hanging="360"/>
+      </w:pPr>
+    </w:lvl>
+    <w:lvl w:ilvl="8" w:tplc="0416001B" w:tentative="1">
+      <w:start w:val="1"/>
+      <w:numFmt w:val="lowerRoman"/>
+      <w:lvlText w:val="%9."/>
+      <w:lvlJc w:val="right"/>
+      <w:pPr>
+        <w:ind w:left="6428" w:hanging="180"/>
+      </w:pPr>
+    </w:lvl>
+  </w:abstractNum>
+  <w:abstractNum w:abstractNumId="2" w15:restartNumberingAfterBreak="0">
+    <w:nsid w:val="15D001B3"/>
+    <w:multiLevelType w:val="hybridMultilevel"/>
+    <w:tmpl w:val="2DD8FD3E"/>
+    <w:lvl w:ilvl="0" w:tplc="63645F66">
+      <w:start w:val="1"/>
+      <w:numFmt w:val="decimal"/>
+      <w:lvlText w:val="%1."/>
+      <w:lvlJc w:val="left"/>
+      <w:pPr>
+        <w:ind w:left="666" w:hanging="360"/>
+      </w:pPr>
+      <w:rPr>
+        <w:rFonts w:hint="default"/>
+      </w:rPr>
+    </w:lvl>
+    <w:lvl w:ilvl="1" w:tplc="04160019" w:tentative="1">
+      <w:start w:val="1"/>
+      <w:numFmt w:val="lowerLetter"/>
+      <w:lvlText w:val="%2."/>
+      <w:lvlJc w:val="left"/>
+      <w:pPr>
+        <w:ind w:left="1386" w:hanging="360"/>
+      </w:pPr>
+    </w:lvl>
+    <w:lvl w:ilvl="2" w:tplc="0416001B" w:tentative="1">
+      <w:start w:val="1"/>
+      <w:numFmt w:val="lowerRoman"/>
+      <w:lvlText w:val="%3."/>
+      <w:lvlJc w:val="right"/>
+      <w:pPr>
+        <w:ind w:left="2106" w:hanging="180"/>
+      </w:pPr>
+    </w:lvl>
+    <w:lvl w:ilvl="3" w:tplc="0416000F" w:tentative="1">
+      <w:start w:val="1"/>
+      <w:numFmt w:val="decimal"/>
+      <w:lvlText w:val="%4."/>
+      <w:lvlJc w:val="left"/>
+      <w:pPr>
+        <w:ind w:left="2826" w:hanging="360"/>
+      </w:pPr>
+    </w:lvl>
+    <w:lvl w:ilvl="4" w:tplc="04160019" w:tentative="1">
+      <w:start w:val="1"/>
+      <w:numFmt w:val="lowerLetter"/>
+      <w:lvlText w:val="%5."/>
+      <w:lvlJc w:val="left"/>
+      <w:pPr>
+        <w:ind w:left="3546" w:hanging="360"/>
+      </w:pPr>
+    </w:lvl>
+    <w:lvl w:ilvl="5" w:tplc="0416001B" w:tentative="1">
+      <w:start w:val="1"/>
+      <w:numFmt w:val="lowerRoman"/>
+      <w:lvlText w:val="%6."/>
+      <w:lvlJc w:val="right"/>
+      <w:pPr>
+        <w:ind w:left="4266" w:hanging="180"/>
+      </w:pPr>
+    </w:lvl>
+    <w:lvl w:ilvl="6" w:tplc="0416000F" w:tentative="1">
+      <w:start w:val="1"/>
+      <w:numFmt w:val="decimal"/>
+      <w:lvlText w:val="%7."/>
+      <w:lvlJc w:val="left"/>
+      <w:pPr>
+        <w:ind w:left="4986" w:hanging="360"/>
+      </w:pPr>
+    </w:lvl>
+    <w:lvl w:ilvl="7" w:tplc="04160019" w:tentative="1">
+      <w:start w:val="1"/>
+      <w:numFmt w:val="lowerLetter"/>
+      <w:lvlText w:val="%8."/>
+      <w:lvlJc w:val="left"/>
+      <w:pPr>
+        <w:ind w:left="5706" w:hanging="360"/>
+      </w:pPr>
+    </w:lvl>
+    <w:lvl w:ilvl="8" w:tplc="0416001B" w:tentative="1">
+      <w:start w:val="1"/>
+      <w:numFmt w:val="lowerRoman"/>
+      <w:lvlText w:val="%9."/>
+      <w:lvlJc w:val="right"/>
+      <w:pPr>
+        <w:ind w:left="6426" w:hanging="180"/>
+      </w:pPr>
+    </w:lvl>
+  </w:abstractNum>
+  <w:abstractNum w:abstractNumId="3" w15:restartNumberingAfterBreak="0">
+    <w:nsid w:val="40AA0219"/>
+    <w:multiLevelType w:val="hybridMultilevel"/>
+    <w:tmpl w:val="4ACAB268"/>
+    <w:lvl w:ilvl="0" w:tplc="D0BA309C">
+      <w:start w:val="1"/>
+      <w:numFmt w:val="decimal"/>
+      <w:lvlText w:val="%1."/>
+      <w:lvlJc w:val="left"/>
+      <w:pPr>
+        <w:ind w:left="668" w:hanging="360"/>
+      </w:pPr>
+      <w:rPr>
+        <w:rFonts w:hint="default"/>
+      </w:rPr>
+    </w:lvl>
+    <w:lvl w:ilvl="1" w:tplc="04160019" w:tentative="1">
+      <w:start w:val="1"/>
+      <w:numFmt w:val="lowerLetter"/>
+      <w:lvlText w:val="%2."/>
+      <w:lvlJc w:val="left"/>
+      <w:pPr>
+        <w:ind w:left="1388" w:hanging="360"/>
+      </w:pPr>
+    </w:lvl>
+    <w:lvl w:ilvl="2" w:tplc="0416001B" w:tentative="1">
+      <w:start w:val="1"/>
+      <w:numFmt w:val="lowerRoman"/>
+      <w:lvlText w:val="%3."/>
+      <w:lvlJc w:val="right"/>
+      <w:pPr>
+        <w:ind w:left="2108" w:hanging="180"/>
+      </w:pPr>
+    </w:lvl>
+    <w:lvl w:ilvl="3" w:tplc="0416000F" w:tentative="1">
+      <w:start w:val="1"/>
+      <w:numFmt w:val="decimal"/>
+      <w:lvlText w:val="%4."/>
+      <w:lvlJc w:val="left"/>
+      <w:pPr>
+        <w:ind w:left="2828" w:hanging="360"/>
+      </w:pPr>
+    </w:lvl>
+    <w:lvl w:ilvl="4" w:tplc="04160019" w:tentative="1">
+      <w:start w:val="1"/>
+      <w:numFmt w:val="lowerLetter"/>
+      <w:lvlText w:val="%5."/>
+      <w:lvlJc w:val="left"/>
+      <w:pPr>
+        <w:ind w:left="3548" w:hanging="360"/>
+      </w:pPr>
+    </w:lvl>
+    <w:lvl w:ilvl="5" w:tplc="0416001B" w:tentative="1">
+      <w:start w:val="1"/>
+      <w:numFmt w:val="lowerRoman"/>
+      <w:lvlText w:val="%6."/>
+      <w:lvlJc w:val="right"/>
+      <w:pPr>
+        <w:ind w:left="4268" w:hanging="180"/>
+      </w:pPr>
+    </w:lvl>
+    <w:lvl w:ilvl="6" w:tplc="0416000F" w:tentative="1">
+      <w:start w:val="1"/>
+      <w:numFmt w:val="decimal"/>
+      <w:lvlText w:val="%7."/>
+      <w:lvlJc w:val="left"/>
+      <w:pPr>
+        <w:ind w:left="4988" w:hanging="360"/>
+      </w:pPr>
+    </w:lvl>
+    <w:lvl w:ilvl="7" w:tplc="04160019" w:tentative="1">
+      <w:start w:val="1"/>
+      <w:numFmt w:val="lowerLetter"/>
+      <w:lvlText w:val="%8."/>
+      <w:lvlJc w:val="left"/>
+      <w:pPr>
+        <w:ind w:left="5708" w:hanging="360"/>
+      </w:pPr>
+    </w:lvl>
+    <w:lvl w:ilvl="8" w:tplc="0416001B" w:tentative="1">
+      <w:start w:val="1"/>
+      <w:numFmt w:val="lowerRoman"/>
+      <w:lvlText w:val="%9."/>
+      <w:lvlJc w:val="right"/>
+      <w:pPr>
+        <w:ind w:left="6428" w:hanging="180"/>
+      </w:pPr>
+    </w:lvl>
+  </w:abstractNum>
+  <w:abstractNum w:abstractNumId="4" w15:restartNumberingAfterBreak="0">
     <w:nsid w:val="52670443"/>
     <w:multiLevelType w:val="hybridMultilevel"/>
     <w:tmpl w:val="88F004E0"/>
@@ -939,8 +2869,112 @@
       </w:pPr>
     </w:lvl>
   </w:abstractNum>
+  <w:abstractNum w:abstractNumId="5" w15:restartNumberingAfterBreak="0">
+    <w:nsid w:val="64FB3B8E"/>
+    <w:multiLevelType w:val="hybridMultilevel"/>
+    <w:tmpl w:val="6CCC674E"/>
+    <w:lvl w:ilvl="0" w:tplc="0416000F">
+      <w:start w:val="6"/>
+      <w:numFmt w:val="decimal"/>
+      <w:lvlText w:val="%1."/>
+      <w:lvlJc w:val="left"/>
+      <w:pPr>
+        <w:ind w:left="720" w:hanging="360"/>
+      </w:pPr>
+      <w:rPr>
+        <w:rFonts w:hint="default"/>
+      </w:rPr>
+    </w:lvl>
+    <w:lvl w:ilvl="1" w:tplc="04160019" w:tentative="1">
+      <w:start w:val="1"/>
+      <w:numFmt w:val="lowerLetter"/>
+      <w:lvlText w:val="%2."/>
+      <w:lvlJc w:val="left"/>
+      <w:pPr>
+        <w:ind w:left="1440" w:hanging="360"/>
+      </w:pPr>
+    </w:lvl>
+    <w:lvl w:ilvl="2" w:tplc="0416001B" w:tentative="1">
+      <w:start w:val="1"/>
+      <w:numFmt w:val="lowerRoman"/>
+      <w:lvlText w:val="%3."/>
+      <w:lvlJc w:val="right"/>
+      <w:pPr>
+        <w:ind w:left="2160" w:hanging="180"/>
+      </w:pPr>
+    </w:lvl>
+    <w:lvl w:ilvl="3" w:tplc="0416000F" w:tentative="1">
+      <w:start w:val="1"/>
+      <w:numFmt w:val="decimal"/>
+      <w:lvlText w:val="%4."/>
+      <w:lvlJc w:val="left"/>
+      <w:pPr>
+        <w:ind w:left="2880" w:hanging="360"/>
+      </w:pPr>
+    </w:lvl>
+    <w:lvl w:ilvl="4" w:tplc="04160019" w:tentative="1">
+      <w:start w:val="1"/>
+      <w:numFmt w:val="lowerLetter"/>
+      <w:lvlText w:val="%5."/>
+      <w:lvlJc w:val="left"/>
+      <w:pPr>
+        <w:ind w:left="3600" w:hanging="360"/>
+      </w:pPr>
+    </w:lvl>
+    <w:lvl w:ilvl="5" w:tplc="0416001B" w:tentative="1">
+      <w:start w:val="1"/>
+      <w:numFmt w:val="lowerRoman"/>
+      <w:lvlText w:val="%6."/>
+      <w:lvlJc w:val="right"/>
+      <w:pPr>
+        <w:ind w:left="4320" w:hanging="180"/>
+      </w:pPr>
+    </w:lvl>
+    <w:lvl w:ilvl="6" w:tplc="0416000F" w:tentative="1">
+      <w:start w:val="1"/>
+      <w:numFmt w:val="decimal"/>
+      <w:lvlText w:val="%7."/>
+      <w:lvlJc w:val="left"/>
+      <w:pPr>
+        <w:ind w:left="5040" w:hanging="360"/>
+      </w:pPr>
+    </w:lvl>
+    <w:lvl w:ilvl="7" w:tplc="04160019" w:tentative="1">
+      <w:start w:val="1"/>
+      <w:numFmt w:val="lowerLetter"/>
+      <w:lvlText w:val="%8."/>
+      <w:lvlJc w:val="left"/>
+      <w:pPr>
+        <w:ind w:left="5760" w:hanging="360"/>
+      </w:pPr>
+    </w:lvl>
+    <w:lvl w:ilvl="8" w:tplc="0416001B" w:tentative="1">
+      <w:start w:val="1"/>
+      <w:numFmt w:val="lowerRoman"/>
+      <w:lvlText w:val="%9."/>
+      <w:lvlJc w:val="right"/>
+      <w:pPr>
+        <w:ind w:left="6480" w:hanging="180"/>
+      </w:pPr>
+    </w:lvl>
+  </w:abstractNum>
   <w:num w:numId="1">
+    <w:abstractNumId w:val="4"/>
+  </w:num>
+  <w:num w:numId="2">
+    <w:abstractNumId w:val="5"/>
+  </w:num>
+  <w:num w:numId="3">
+    <w:abstractNumId w:val="2"/>
+  </w:num>
+  <w:num w:numId="4">
+    <w:abstractNumId w:val="3"/>
+  </w:num>
+  <w:num w:numId="5">
     <w:abstractNumId w:val="0"/>
+  </w:num>
+  <w:num w:numId="6">
+    <w:abstractNumId w:val="1"/>
   </w:num>
 </w:numbering>
 </file>
@@ -1343,11 +3377,11 @@
   <w:style w:type="paragraph" w:default="1" w:styleId="Normal">
     <w:name w:val="Normal"/>
     <w:qFormat/>
+    <w:rsid w:val="00E3550A"/>
   </w:style>
   <w:style w:type="character" w:default="1" w:styleId="Fontepargpadro">
     <w:name w:val="Default Paragraph Font"/>
     <w:uiPriority w:val="1"/>
-    <w:semiHidden/>
     <w:unhideWhenUsed/>
   </w:style>
   <w:style w:type="table" w:default="1" w:styleId="Tabelanormal">

</xml_diff>

<commit_message>
Modelo Conceitual e Revisão Caso de Uso Expandido
</commit_message>
<xml_diff>
--- a/Casos de Uso.docx
+++ b/Casos de Uso.docx
@@ -52,22 +52,7 @@
         <w:t>A</w:t>
       </w:r>
       <w:r>
-        <w:t xml:space="preserve"> Confeiteira acessa o sistema pela primeira </w:t>
-      </w:r>
-      <w:r>
-        <w:t>vez</w:t>
-      </w:r>
-      <w:r>
-        <w:t>. Para isso</w:t>
-      </w:r>
-      <w:r>
-        <w:t xml:space="preserve"> ela realiza as</w:t>
-      </w:r>
-      <w:r>
-        <w:t xml:space="preserve"> </w:t>
-      </w:r>
-      <w:r>
-        <w:t>configurações iniciais necessárias, como cadastrar os ingredientes disponíveis em estoque, adicionar informações dos clientes e preencher seus dados pessoais para iniciar o uso do sistema de gestão de confeiteiras autônomas</w:t>
+        <w:t>o iniciar o sistema pela primeira vez, ele solicita alguns dados para realizar a configuração inicial como dados da confeiteira, confeitaria, registros de vendas anteriores e itens em estoque atualmente. O sistema carrega os dados e, agora, é possível utilizar as outras funcionalidades</w:t>
       </w:r>
     </w:p>
     <w:p>
@@ -122,20 +107,13 @@
         <w:t xml:space="preserve">Descrição: </w:t>
       </w:r>
       <w:r>
-        <w:t>Quando uma Confeiteira recebe um pedido de um cliente, ela utiliza o sistema para registrar os detalhes do pedido, como produtos solicitados, quantidades, preferências de personalização e informações de entrega</w:t>
-      </w:r>
-      <w:r>
-        <w:t>.</w:t>
+        <w:t>A confeiteira recebe um pedido de um cliente. Acessa o sistema para cadastrar as informações desse pedido. O sistema reserva os ingredientes que serão usados na confecção do pedido.</w:t>
       </w:r>
     </w:p>
     <w:p>
       <w:pPr>
         <w:spacing w:after="0"/>
         <w:jc w:val="both"/>
-        <w:rPr>
-          <w:b/>
-          <w:bCs/>
-        </w:rPr>
       </w:pPr>
       <w:r>
         <w:t xml:space="preserve">Caso de Uso: </w:t>
@@ -145,6 +123,52 @@
           <w:b/>
           <w:bCs/>
         </w:rPr>
+        <w:t>Personalizar Produtos</w:t>
+      </w:r>
+    </w:p>
+    <w:p>
+      <w:pPr>
+        <w:spacing w:after="0"/>
+        <w:jc w:val="both"/>
+      </w:pPr>
+      <w:r>
+        <w:t>Atores: Confeiteira</w:t>
+      </w:r>
+    </w:p>
+    <w:p>
+      <w:pPr>
+        <w:spacing w:after="0"/>
+        <w:jc w:val="both"/>
+      </w:pPr>
+      <w:r>
+        <w:t>Tipo: Primário</w:t>
+      </w:r>
+    </w:p>
+    <w:p>
+      <w:pPr>
+        <w:jc w:val="both"/>
+      </w:pPr>
+      <w:r>
+        <w:t>Descrição: A confeiteira pode mudar o modo de preparo padrão de um certo produto, a pedido do cliente durante a etapa de realizar pedido. Ao final da personalização, o sistema faz uma verificação dos ingredientes e permite a confeiteira registrar essa nova confecção.</w:t>
+      </w:r>
+    </w:p>
+    <w:p>
+      <w:pPr>
+        <w:spacing w:after="0"/>
+        <w:jc w:val="both"/>
+        <w:rPr>
+          <w:b/>
+          <w:bCs/>
+        </w:rPr>
+      </w:pPr>
+      <w:r>
+        <w:t xml:space="preserve">Caso de Uso: </w:t>
+      </w:r>
+      <w:r>
+        <w:rPr>
+          <w:b/>
+          <w:bCs/>
+        </w:rPr>
         <w:t>Processar Pagamento</w:t>
       </w:r>
     </w:p>
@@ -174,10 +198,7 @@
         <w:t>Descrição:</w:t>
       </w:r>
       <w:r>
-        <w:t xml:space="preserve"> </w:t>
-      </w:r>
-      <w:r>
-        <w:t xml:space="preserve">Ao finalizar um pedido, o sistema pagamento interage com o </w:t>
+        <w:t xml:space="preserve"> Ao finalizar o registro do pedido a confeiteira orienta o cliente sobre o pagamento que pode ser feito no momento do pedido ou na entrega/retirada. O sistema externo de pagamento faz o processamento e validação do pagamento e retorna para o sistema </w:t>
       </w:r>
       <w:proofErr w:type="spellStart"/>
       <w:r>
@@ -185,7 +206,7 @@
       </w:r>
       <w:proofErr w:type="spellEnd"/>
       <w:r>
-        <w:t xml:space="preserve"> para processar o pagamento previamente realizado pelo cliente. A confeiteira confirma a transação e prossegue para a entrega/retirada do produto.</w:t>
+        <w:t xml:space="preserve"> os detalhes da transação.</w:t>
       </w:r>
     </w:p>
     <w:p>
@@ -230,7 +251,7 @@
         <w:t xml:space="preserve">Descrição: </w:t>
       </w:r>
       <w:r>
-        <w:t>Ao realizar a compra de ingredientes para repor o estoque, a confeiteira registra os detalhes da compra no sistema, os itens adquiridos, data de transação, quantidades e os custos.</w:t>
+        <w:t>Ao realizar a compra de ingredientes para repor o estoque, a confeiteira registra os detalhes da compra no sistema, os itens adquiridos, data de transação, quantidades e os custos. O sistema armazena os detalhes e deixa os itens disponíveis</w:t>
       </w:r>
     </w:p>
     <w:p>
@@ -275,22 +296,17 @@
         <w:t xml:space="preserve">Descrição: </w:t>
       </w:r>
       <w:r>
-        <w:t xml:space="preserve">Para </w:t>
-      </w:r>
-      <w:r>
-        <w:t>monitorar desempenho</w:t>
-      </w:r>
-      <w:r>
-        <w:t xml:space="preserve"> financeiro de seu negócio</w:t>
-      </w:r>
-      <w:r>
-        <w:t>, a confeiteira utiliza o sistema para acessar relatórios que fornecem informações sobre receitas, despesas, lucros, permitindo uma análise da saúde financeira do seu comércio.</w:t>
+        <w:t>Ao final de um período a Confeiteira pode solicitar o relatório de vendas efetuadas. O sistema exibe o relatório e a confeiteira pode filtrar as vendas por datas ou intervalos de datas</w:t>
       </w:r>
     </w:p>
     <w:p>
       <w:pPr>
         <w:spacing w:after="0"/>
         <w:jc w:val="both"/>
+        <w:rPr>
+          <w:b/>
+          <w:bCs/>
+        </w:rPr>
       </w:pPr>
       <w:r>
         <w:t xml:space="preserve">Caso de Uso: </w:t>
@@ -300,7 +316,7 @@
           <w:b/>
           <w:bCs/>
         </w:rPr>
-        <w:t>Personalizar Produtos</w:t>
+        <w:t>Atualizar Status de Pedidos</w:t>
       </w:r>
     </w:p>
     <w:p>
@@ -329,121 +345,7 @@
         <w:t xml:space="preserve">Descrição: </w:t>
       </w:r>
       <w:r>
-        <w:t>Q</w:t>
-      </w:r>
-      <w:r>
-        <w:t>uando uma Confeiteira recebe um pedido personalizado de um cliente, ela utiliza o sistema para customizar produtos de acordo com as preferências do cliente, incluindo opções de sabor, tamanho, decoração</w:t>
-      </w:r>
-      <w:r>
-        <w:t>.</w:t>
-      </w:r>
-    </w:p>
-    <w:p>
-      <w:pPr>
-        <w:spacing w:after="0"/>
-        <w:jc w:val="both"/>
-        <w:rPr>
-          <w:b/>
-          <w:bCs/>
-        </w:rPr>
-      </w:pPr>
-      <w:r>
-        <w:t xml:space="preserve">Caso de Uso: </w:t>
-      </w:r>
-      <w:r>
-        <w:rPr>
-          <w:b/>
-          <w:bCs/>
-        </w:rPr>
-        <w:t>Gerenciar Clientes</w:t>
-      </w:r>
-    </w:p>
-    <w:p>
-      <w:pPr>
-        <w:spacing w:after="0"/>
-        <w:jc w:val="both"/>
-      </w:pPr>
-      <w:r>
-        <w:t>Atores: Confeiteira</w:t>
-      </w:r>
-    </w:p>
-    <w:p>
-      <w:pPr>
-        <w:spacing w:after="0"/>
-        <w:jc w:val="both"/>
-      </w:pPr>
-      <w:r>
-        <w:t xml:space="preserve">Tipo: </w:t>
-      </w:r>
-      <w:r>
-        <w:t>Primário</w:t>
-      </w:r>
-    </w:p>
-    <w:p>
-      <w:pPr>
-        <w:jc w:val="both"/>
-      </w:pPr>
-      <w:r>
-        <w:t xml:space="preserve">Descrição: </w:t>
-      </w:r>
-      <w:r>
-        <w:t xml:space="preserve">A confeiteira </w:t>
-      </w:r>
-      <w:r>
-        <w:t>utiliza o sistema para gerenciar informações dos clientes, incluindo registro, atualização e exclusão de dados de contato, preferências e histórico de compras</w:t>
-      </w:r>
-      <w:r>
-        <w:t>, como também o endereço de entrega.</w:t>
-      </w:r>
-    </w:p>
-    <w:p>
-      <w:pPr>
-        <w:spacing w:after="0"/>
-        <w:jc w:val="both"/>
-        <w:rPr>
-          <w:b/>
-          <w:bCs/>
-        </w:rPr>
-      </w:pPr>
-      <w:r>
-        <w:t xml:space="preserve">Caso de Uso: </w:t>
-      </w:r>
-      <w:r>
-        <w:rPr>
-          <w:b/>
-          <w:bCs/>
-        </w:rPr>
-        <w:t>Atualizar Status de Pedidos</w:t>
-      </w:r>
-    </w:p>
-    <w:p>
-      <w:pPr>
-        <w:spacing w:after="0"/>
-        <w:jc w:val="both"/>
-      </w:pPr>
-      <w:r>
-        <w:t>Atores: Confeiteira</w:t>
-      </w:r>
-    </w:p>
-    <w:p>
-      <w:pPr>
-        <w:spacing w:after="0"/>
-        <w:jc w:val="both"/>
-      </w:pPr>
-      <w:r>
-        <w:lastRenderedPageBreak/>
-        <w:t>Tipo: Primário</w:t>
-      </w:r>
-    </w:p>
-    <w:p>
-      <w:pPr>
-        <w:jc w:val="both"/>
-      </w:pPr>
-      <w:r>
-        <w:t xml:space="preserve">Descrição: </w:t>
-      </w:r>
-      <w:r>
-        <w:t>Quando uma Confeiteira avança no processo de produção e entrega de pedidos, ela utiliza o sistema para atualizar o status de cada pedido, indicando se está em produção, concluído, aguardando retirada ou entrega</w:t>
+        <w:t>Ao prosseguir com a produção de um pedido a confeiteira registra o avanço no sistema, escolhendo o pedido que está trabalhando e atualiza o status para a etapa atual de produção do mesmo</w:t>
       </w:r>
       <w:r>
         <w:t>.</w:t>
@@ -649,7 +551,13 @@
               <w:jc w:val="both"/>
             </w:pPr>
             <w:r>
-              <w:t>Solicita que a Confeiteira realize a configuração inicial</w:t>
+              <w:t xml:space="preserve">Solicita que a </w:t>
+            </w:r>
+            <w:r>
+              <w:t>Confeiteira</w:t>
+            </w:r>
+            <w:r>
+              <w:t xml:space="preserve"> realize a configuração inicial</w:t>
             </w:r>
           </w:p>
         </w:tc>
@@ -676,7 +584,19 @@
               <w:t>e</w:t>
             </w:r>
             <w:r>
-              <w:t>ce informações essenciais, como nome da confeitaria, localização, dados de contato e informações de pagamento</w:t>
+              <w:t xml:space="preserve">ce informações essenciais, como nome da </w:t>
+            </w:r>
+            <w:r>
+              <w:t>confeitaria</w:t>
+            </w:r>
+            <w:r>
+              <w:t xml:space="preserve">, localização, dados de contato e informações de </w:t>
+            </w:r>
+            <w:r>
+              <w:rPr>
+                <w:highlight w:val="yellow"/>
+              </w:rPr>
+              <w:t>pagamento</w:t>
             </w:r>
           </w:p>
         </w:tc>
@@ -710,7 +630,22 @@
               <w:jc w:val="both"/>
             </w:pPr>
             <w:r>
-              <w:t>5. Fornece as informações dos ingredientes disponíveis em seu estoque</w:t>
+              <w:t xml:space="preserve">5. Fornece as informações dos </w:t>
+            </w:r>
+            <w:r>
+              <w:rPr>
+                <w:highlight w:val="yellow"/>
+              </w:rPr>
+              <w:t>ingredientes</w:t>
+            </w:r>
+            <w:r>
+              <w:t xml:space="preserve"> disponíveis em seu </w:t>
+            </w:r>
+            <w:r>
+              <w:rPr>
+                <w:highlight w:val="yellow"/>
+              </w:rPr>
+              <w:t>estoque</w:t>
             </w:r>
           </w:p>
         </w:tc>
@@ -781,7 +716,16 @@
               <w:jc w:val="both"/>
             </w:pPr>
             <w:r>
-              <w:t>Fornece os registros de vendas anteriores</w:t>
+              <w:t xml:space="preserve">Fornece os registros de </w:t>
+            </w:r>
+            <w:r>
+              <w:rPr>
+                <w:highlight w:val="yellow"/>
+              </w:rPr>
+              <w:t>vendas</w:t>
+            </w:r>
+            <w:r>
+              <w:t xml:space="preserve"> anteriores</w:t>
             </w:r>
           </w:p>
         </w:tc>
@@ -831,7 +775,16 @@
               <w:jc w:val="both"/>
             </w:pPr>
             <w:r>
-              <w:t>Exibe uma confirmação de que o sistema foi configura</w:t>
+              <w:t xml:space="preserve">Exibe uma confirmação de que o </w:t>
+            </w:r>
+            <w:r>
+              <w:rPr>
+                <w:highlight w:val="yellow"/>
+              </w:rPr>
+              <w:t>sistema</w:t>
+            </w:r>
+            <w:r>
+              <w:t xml:space="preserve"> foi configura</w:t>
             </w:r>
             <w:r>
               <w:t>do</w:t>
@@ -1014,19 +967,13 @@
         <w:t>RF_F</w:t>
       </w:r>
       <w:r>
-        <w:t>2.</w:t>
-      </w:r>
-      <w:r>
-        <w:t xml:space="preserve">3. </w:t>
+        <w:t xml:space="preserve">2.3. </w:t>
       </w:r>
       <w:r>
         <w:t>RF_F</w:t>
       </w:r>
       <w:r>
-        <w:t>2.</w:t>
-      </w:r>
-      <w:r>
-        <w:t>4;</w:t>
+        <w:t>2.4;</w:t>
       </w:r>
     </w:p>
     <w:p>
@@ -1088,7 +1035,13 @@
               <w:jc w:val="both"/>
             </w:pPr>
             <w:r>
-              <w:t>Seleciona a opção de registrar pedido</w:t>
+              <w:t xml:space="preserve">Seleciona a opção de registrar </w:t>
+            </w:r>
+            <w:r>
+              <w:rPr>
+                <w:highlight w:val="yellow"/>
+              </w:rPr>
+              <w:t>pedido</w:t>
             </w:r>
           </w:p>
         </w:tc>
@@ -1271,93 +1224,84 @@
         <w:t>Caso de Uso Expandido:</w:t>
       </w:r>
       <w:r>
+        <w:t xml:space="preserve"> Personalizar Produtos</w:t>
+      </w:r>
+    </w:p>
+    <w:p>
+      <w:pPr>
+        <w:jc w:val="both"/>
+      </w:pPr>
+      <w:r>
+        <w:rPr>
+          <w:b/>
+          <w:bCs/>
+        </w:rPr>
+        <w:t>Atores</w:t>
+      </w:r>
+      <w:r>
+        <w:t>: Confeiteira</w:t>
+      </w:r>
+    </w:p>
+    <w:p>
+      <w:pPr>
+        <w:jc w:val="both"/>
+      </w:pPr>
+      <w:r>
+        <w:rPr>
+          <w:b/>
+          <w:bCs/>
+        </w:rPr>
+        <w:t>Finalidade</w:t>
+      </w:r>
+      <w:r>
+        <w:t>: Alterar a confecção padrão de um produto</w:t>
+      </w:r>
+    </w:p>
+    <w:p>
+      <w:pPr>
+        <w:jc w:val="both"/>
+      </w:pPr>
+      <w:r>
+        <w:rPr>
+          <w:b/>
+          <w:bCs/>
+        </w:rPr>
+        <w:t>Visão Geral:</w:t>
+      </w:r>
+      <w:r>
+        <w:t xml:space="preserve"> A confeiteira pode mudar o modo de preparo padrão de um certo produto, a pedido do cliente durante a etapa de realizar pedido. Ao final da personalização, o sistema faz uma verificação dos ingredientes e permite a confeiteira registrar essa nova confecção.</w:t>
+      </w:r>
+    </w:p>
+    <w:p>
+      <w:pPr>
+        <w:jc w:val="both"/>
+      </w:pPr>
+      <w:r>
+        <w:rPr>
+          <w:b/>
+          <w:bCs/>
+        </w:rPr>
+        <w:t>Tipo</w:t>
+      </w:r>
+      <w:r>
+        <w:t>: Primário e essencial</w:t>
+      </w:r>
+    </w:p>
+    <w:p>
+      <w:pPr>
+        <w:jc w:val="both"/>
+      </w:pPr>
+      <w:r>
+        <w:rPr>
+          <w:b/>
+          <w:bCs/>
+        </w:rPr>
+        <w:t>Referências Cruzadas:</w:t>
+      </w:r>
+      <w:r>
         <w:t xml:space="preserve"> </w:t>
       </w:r>
       <w:r>
-        <w:t>Personalizar Produtos</w:t>
-      </w:r>
-    </w:p>
-    <w:p>
-      <w:pPr>
-        <w:jc w:val="both"/>
-      </w:pPr>
-      <w:r>
-        <w:rPr>
-          <w:b/>
-          <w:bCs/>
-        </w:rPr>
-        <w:t>Atores</w:t>
-      </w:r>
-      <w:r>
-        <w:t>: Confeiteira</w:t>
-      </w:r>
-    </w:p>
-    <w:p>
-      <w:pPr>
-        <w:jc w:val="both"/>
-      </w:pPr>
-      <w:r>
-        <w:rPr>
-          <w:b/>
-          <w:bCs/>
-        </w:rPr>
-        <w:t>Finalidade</w:t>
-      </w:r>
-      <w:r>
-        <w:t xml:space="preserve">: </w:t>
-      </w:r>
-      <w:r>
-        <w:t>Alterar a confecção padrão de um produto</w:t>
-      </w:r>
-    </w:p>
-    <w:p>
-      <w:pPr>
-        <w:jc w:val="both"/>
-      </w:pPr>
-      <w:r>
-        <w:rPr>
-          <w:b/>
-          <w:bCs/>
-        </w:rPr>
-        <w:t>Visão Geral:</w:t>
-      </w:r>
-      <w:r>
-        <w:t xml:space="preserve"> </w:t>
-      </w:r>
-      <w:r>
-        <w:t>A confeiteira pode mudar o modo de preparo padrão de um certo produto, a pedido do cliente durante a etapa de realizar pedido. Ao final da personalização, o sistema faz uma verificação dos ingredientes e permite a confeiteira registrar essa nova confecção.</w:t>
-      </w:r>
-    </w:p>
-    <w:p>
-      <w:pPr>
-        <w:jc w:val="both"/>
-      </w:pPr>
-      <w:r>
-        <w:rPr>
-          <w:b/>
-          <w:bCs/>
-        </w:rPr>
-        <w:t>Tipo</w:t>
-      </w:r>
-      <w:r>
-        <w:t>: Primário e essencial</w:t>
-      </w:r>
-    </w:p>
-    <w:p>
-      <w:pPr>
-        <w:jc w:val="both"/>
-      </w:pPr>
-      <w:r>
-        <w:rPr>
-          <w:b/>
-          <w:bCs/>
-        </w:rPr>
-        <w:t>Referências Cruzadas:</w:t>
-      </w:r>
-      <w:r>
-        <w:t xml:space="preserve"> </w:t>
-      </w:r>
-      <w:r>
         <w:t>RF_F</w:t>
       </w:r>
       <w:r>
@@ -1367,10 +1311,7 @@
         <w:t>.1</w:t>
       </w:r>
       <w:r>
-        <w:t>,</w:t>
-      </w:r>
-      <w:r>
-        <w:t xml:space="preserve"> </w:t>
+        <w:t xml:space="preserve">, </w:t>
       </w:r>
       <w:r>
         <w:t xml:space="preserve">RF_F2.2, </w:t>
@@ -1379,19 +1320,13 @@
         <w:t>RF_F</w:t>
       </w:r>
       <w:r>
-        <w:t>2.4</w:t>
-      </w:r>
-      <w:r>
-        <w:t xml:space="preserve">, </w:t>
+        <w:t xml:space="preserve">2.4, </w:t>
       </w:r>
       <w:r>
         <w:t>RF_F</w:t>
       </w:r>
       <w:r>
-        <w:t>7.1</w:t>
-      </w:r>
-      <w:r>
-        <w:t>;</w:t>
+        <w:t>7.1;</w:t>
       </w:r>
     </w:p>
     <w:p>
@@ -1453,10 +1388,16 @@
               <w:jc w:val="both"/>
             </w:pPr>
             <w:r>
-              <w:t xml:space="preserve">Seleciona </w:t>
-            </w:r>
-            <w:r>
-              <w:t>um produto a ser personalizado</w:t>
+              <w:t xml:space="preserve">Seleciona um </w:t>
+            </w:r>
+            <w:r>
+              <w:rPr>
+                <w:highlight w:val="yellow"/>
+              </w:rPr>
+              <w:t>produto</w:t>
+            </w:r>
+            <w:r>
+              <w:t xml:space="preserve"> a ser personalizado</w:t>
             </w:r>
           </w:p>
         </w:tc>
@@ -1643,10 +1584,7 @@
         <w:t>Caso de Uso Expandido:</w:t>
       </w:r>
       <w:r>
-        <w:t xml:space="preserve"> </w:t>
-      </w:r>
-      <w:r>
-        <w:t>Processar Pagamentos</w:t>
+        <w:t xml:space="preserve"> Processar Pagamentos</w:t>
       </w:r>
     </w:p>
     <w:p>
@@ -1844,7 +1782,16 @@
               <w:jc w:val="both"/>
             </w:pPr>
             <w:r>
-              <w:t xml:space="preserve">Recebe um pagamento </w:t>
+              <w:t xml:space="preserve">Recebe um </w:t>
+            </w:r>
+            <w:r>
+              <w:rPr>
+                <w:highlight w:val="yellow"/>
+              </w:rPr>
+              <w:t>pagamento</w:t>
+            </w:r>
+            <w:r>
+              <w:t xml:space="preserve"> </w:t>
             </w:r>
             <w:r>
               <w:t xml:space="preserve">e envia os detalhes para o sistema </w:t>
@@ -2049,93 +1996,87 @@
         <w:t>Caso de Uso Expandido:</w:t>
       </w:r>
       <w:r>
+        <w:t xml:space="preserve"> Registrar Compra de Ingredientes</w:t>
+      </w:r>
+    </w:p>
+    <w:p>
+      <w:pPr>
+        <w:jc w:val="both"/>
+      </w:pPr>
+      <w:r>
+        <w:rPr>
+          <w:b/>
+          <w:bCs/>
+        </w:rPr>
+        <w:t>Atores</w:t>
+      </w:r>
+      <w:r>
+        <w:t>: Confeiteira</w:t>
+      </w:r>
+    </w:p>
+    <w:p>
+      <w:pPr>
+        <w:jc w:val="both"/>
+      </w:pPr>
+      <w:r>
+        <w:rPr>
+          <w:b/>
+          <w:bCs/>
+        </w:rPr>
+        <w:t>Finalidade</w:t>
+      </w:r>
+      <w:r>
+        <w:t>: Repor o estoque com os ingredientes comprados</w:t>
+      </w:r>
+    </w:p>
+    <w:p>
+      <w:pPr>
+        <w:jc w:val="both"/>
+      </w:pPr>
+      <w:r>
+        <w:rPr>
+          <w:b/>
+          <w:bCs/>
+        </w:rPr>
+        <w:t>Visão Geral:</w:t>
+      </w:r>
+      <w:r>
+        <w:t xml:space="preserve"> Ao realizar a compra de ingredientes para repor o estoque, a confeiteira registra os detalhes da compra no sistema, os itens adquiridos, data de transação, quantidades e os custos</w:t>
+      </w:r>
+      <w:r>
+        <w:t>. O sistema armazena os detalhes e deixa os itens disponíveis</w:t>
+      </w:r>
+    </w:p>
+    <w:p>
+      <w:pPr>
+        <w:jc w:val="both"/>
+      </w:pPr>
+      <w:r>
+        <w:rPr>
+          <w:b/>
+          <w:bCs/>
+        </w:rPr>
+        <w:t>Tipo</w:t>
+      </w:r>
+      <w:r>
+        <w:t>: Primário e essencial</w:t>
+      </w:r>
+    </w:p>
+    <w:p>
+      <w:pPr>
+        <w:jc w:val="both"/>
+      </w:pPr>
+      <w:r>
+        <w:rPr>
+          <w:b/>
+          <w:bCs/>
+        </w:rPr>
+        <w:t>Referências Cruzadas:</w:t>
+      </w:r>
+      <w:r>
         <w:t xml:space="preserve"> </w:t>
       </w:r>
       <w:r>
-        <w:t>Registrar Compra de Ingredientes</w:t>
-      </w:r>
-    </w:p>
-    <w:p>
-      <w:pPr>
-        <w:jc w:val="both"/>
-      </w:pPr>
-      <w:r>
-        <w:rPr>
-          <w:b/>
-          <w:bCs/>
-        </w:rPr>
-        <w:t>Atores</w:t>
-      </w:r>
-      <w:r>
-        <w:t>: Confeiteira</w:t>
-      </w:r>
-    </w:p>
-    <w:p>
-      <w:pPr>
-        <w:jc w:val="both"/>
-      </w:pPr>
-      <w:r>
-        <w:rPr>
-          <w:b/>
-          <w:bCs/>
-        </w:rPr>
-        <w:t>Finalidade</w:t>
-      </w:r>
-      <w:r>
-        <w:t xml:space="preserve">: </w:t>
-      </w:r>
-      <w:r>
-        <w:t>Repor o estoque com os ingredientes comprados</w:t>
-      </w:r>
-    </w:p>
-    <w:p>
-      <w:pPr>
-        <w:jc w:val="both"/>
-      </w:pPr>
-      <w:r>
-        <w:rPr>
-          <w:b/>
-          <w:bCs/>
-        </w:rPr>
-        <w:t>Visão Geral:</w:t>
-      </w:r>
-      <w:r>
-        <w:t xml:space="preserve"> Ao realizar a compra de ingredientes para repor o estoque, a confeiteira registra os detalhes da compra no sistema, os itens adquiridos, data de transação, quantidades e os custos</w:t>
-      </w:r>
-      <w:r>
-        <w:t>. O sistema armazena os detalhes e deixa os itens disponíveis</w:t>
-      </w:r>
-    </w:p>
-    <w:p>
-      <w:pPr>
-        <w:jc w:val="both"/>
-      </w:pPr>
-      <w:r>
-        <w:rPr>
-          <w:b/>
-          <w:bCs/>
-        </w:rPr>
-        <w:t>Tipo</w:t>
-      </w:r>
-      <w:r>
-        <w:t>: Primário e essencial</w:t>
-      </w:r>
-    </w:p>
-    <w:p>
-      <w:pPr>
-        <w:jc w:val="both"/>
-      </w:pPr>
-      <w:r>
-        <w:rPr>
-          <w:b/>
-          <w:bCs/>
-        </w:rPr>
-        <w:t>Referências Cruzadas:</w:t>
-      </w:r>
-      <w:r>
-        <w:t xml:space="preserve"> </w:t>
-      </w:r>
-      <w:r>
         <w:t>RF_F</w:t>
       </w:r>
       <w:r>
@@ -2161,6 +2102,9 @@
       </w:r>
       <w:r>
         <w:t>2</w:t>
+      </w:r>
+      <w:r>
+        <w:t>, RF_S7.1</w:t>
       </w:r>
       <w:r>
         <w:t>;</w:t>
@@ -2224,10 +2168,16 @@
               <w:jc w:val="both"/>
             </w:pPr>
             <w:r>
-              <w:t>Seleciona a opção estoque</w:t>
-            </w:r>
-            <w:r>
-              <w:t xml:space="preserve"> </w:t>
+              <w:t xml:space="preserve">Seleciona a </w:t>
+            </w:r>
+            <w:r>
+              <w:t xml:space="preserve">opção de reposição de </w:t>
+            </w:r>
+            <w:r>
+              <w:rPr>
+                <w:highlight w:val="yellow"/>
+              </w:rPr>
+              <w:t>estoque</w:t>
             </w:r>
           </w:p>
         </w:tc>
@@ -2246,7 +2196,7 @@
               <w:jc w:val="both"/>
             </w:pPr>
             <w:r>
-              <w:t>Recebe os dados</w:t>
+              <w:t>Solicita os dados do ingrediente</w:t>
             </w:r>
           </w:p>
         </w:tc>
@@ -2258,8 +2208,16 @@
           </w:tcPr>
           <w:p>
             <w:pPr>
-              <w:jc w:val="both"/>
-            </w:pPr>
+              <w:pStyle w:val="PargrafodaLista"/>
+              <w:numPr>
+                <w:ilvl w:val="0"/>
+                <w:numId w:val="6"/>
+              </w:numPr>
+              <w:jc w:val="both"/>
+            </w:pPr>
+            <w:r>
+              <w:t>Fornece os dados do ingrediente</w:t>
+            </w:r>
           </w:p>
         </w:tc>
         <w:tc>
@@ -2277,7 +2235,7 @@
               <w:jc w:val="both"/>
             </w:pPr>
             <w:r>
-              <w:t>Faz a referência ao pedido descrito</w:t>
+              <w:t>Registra o ingrediente no estoque</w:t>
             </w:r>
           </w:p>
         </w:tc>
@@ -2308,22 +2266,227 @@
               <w:jc w:val="both"/>
             </w:pPr>
             <w:r>
-              <w:t>Compara o valor recebido com o valor do pedido</w:t>
+              <w:t>Lista todos os ingredientes adicionados</w:t>
+            </w:r>
+          </w:p>
+        </w:tc>
+      </w:tr>
+    </w:tbl>
+    <w:p>
+      <w:pPr>
+        <w:jc w:val="both"/>
+      </w:pPr>
+    </w:p>
+    <w:p>
+      <w:pPr>
+        <w:jc w:val="both"/>
+      </w:pPr>
+      <w:r>
+        <w:t>Sequencia Alternativa:</w:t>
+      </w:r>
+    </w:p>
+    <w:p>
+      <w:pPr>
+        <w:jc w:val="both"/>
+      </w:pPr>
+      <w:r>
+        <w:t>“”</w:t>
+      </w:r>
+    </w:p>
+    <w:p>
+      <w:r>
+        <w:br w:type="page"/>
+      </w:r>
+    </w:p>
+    <w:p>
+      <w:pPr>
+        <w:jc w:val="both"/>
+      </w:pPr>
+      <w:r>
+        <w:rPr>
+          <w:b/>
+          <w:bCs/>
+        </w:rPr>
+        <w:lastRenderedPageBreak/>
+        <w:t>Caso de Uso Expandido:</w:t>
+      </w:r>
+      <w:r>
+        <w:t xml:space="preserve"> Visualizar Relatórios Financeiros</w:t>
+      </w:r>
+    </w:p>
+    <w:p>
+      <w:pPr>
+        <w:jc w:val="both"/>
+      </w:pPr>
+      <w:r>
+        <w:rPr>
+          <w:b/>
+          <w:bCs/>
+        </w:rPr>
+        <w:t>Atores</w:t>
+      </w:r>
+      <w:r>
+        <w:t>: Confeiteira</w:t>
+      </w:r>
+    </w:p>
+    <w:p>
+      <w:pPr>
+        <w:jc w:val="both"/>
+      </w:pPr>
+      <w:r>
+        <w:rPr>
+          <w:b/>
+          <w:bCs/>
+        </w:rPr>
+        <w:t>Finalidade</w:t>
+      </w:r>
+      <w:r>
+        <w:t xml:space="preserve">: </w:t>
+      </w:r>
+      <w:r>
+        <w:t>Fornece o histórico do fluxo de caixa para o controle de gastos</w:t>
+      </w:r>
+    </w:p>
+    <w:p>
+      <w:pPr>
+        <w:jc w:val="both"/>
+      </w:pPr>
+      <w:r>
+        <w:rPr>
+          <w:b/>
+          <w:bCs/>
+        </w:rPr>
+        <w:t>Visão Geral:</w:t>
+      </w:r>
+      <w:r>
+        <w:t xml:space="preserve"> </w:t>
+      </w:r>
+      <w:r>
+        <w:t>Ao final de um período a Confeiteira pode solicitar o relatório</w:t>
+      </w:r>
+      <w:r>
+        <w:t xml:space="preserve"> </w:t>
+      </w:r>
+      <w:r>
+        <w:t>de vendas efetuadas. O sistema exibe o relatório e a confeiteira pode filtrar as vendas por datas ou intervalos de datas</w:t>
+      </w:r>
+    </w:p>
+    <w:p>
+      <w:pPr>
+        <w:jc w:val="both"/>
+      </w:pPr>
+      <w:r>
+        <w:rPr>
+          <w:b/>
+          <w:bCs/>
+        </w:rPr>
+        <w:t>Tipo</w:t>
+      </w:r>
+      <w:r>
+        <w:t>: Primário e essencial</w:t>
+      </w:r>
+    </w:p>
+    <w:p>
+      <w:pPr>
+        <w:jc w:val="both"/>
+      </w:pPr>
+      <w:r>
+        <w:rPr>
+          <w:b/>
+          <w:bCs/>
+        </w:rPr>
+        <w:t>Referências Cruzadas:</w:t>
+      </w:r>
+      <w:r>
+        <w:t xml:space="preserve"> </w:t>
+      </w:r>
+      <w:r>
+        <w:t>RF_</w:t>
+      </w:r>
+      <w:r>
+        <w:t>S8</w:t>
+      </w:r>
+      <w:r>
+        <w:t>.</w:t>
+      </w:r>
+      <w:r>
+        <w:t>1</w:t>
+      </w:r>
+      <w:r>
+        <w:t xml:space="preserve">, </w:t>
+      </w:r>
+      <w:r>
+        <w:t>RF_</w:t>
+      </w:r>
+      <w:r>
+        <w:t>S8</w:t>
+      </w:r>
+      <w:r>
+        <w:t>.</w:t>
+      </w:r>
+      <w:r>
+        <w:t>2</w:t>
+      </w:r>
+      <w:r>
+        <w:t xml:space="preserve">, </w:t>
+      </w:r>
+      <w:r>
+        <w:t>RF_</w:t>
+      </w:r>
+      <w:r>
+        <w:t>S9</w:t>
+      </w:r>
+      <w:r>
+        <w:t>.</w:t>
+      </w:r>
+      <w:r>
+        <w:t>1;</w:t>
+      </w:r>
+    </w:p>
+    <w:p>
+      <w:pPr>
+        <w:jc w:val="both"/>
+      </w:pPr>
+    </w:p>
+    <w:tbl>
+      <w:tblPr>
+        <w:tblStyle w:val="Tabelacomgrade"/>
+        <w:tblW w:w="0" w:type="auto"/>
+        <w:tblLook w:val="04A0" w:firstRow="1" w:lastRow="0" w:firstColumn="1" w:lastColumn="0" w:noHBand="0" w:noVBand="1"/>
+      </w:tblPr>
+      <w:tblGrid>
+        <w:gridCol w:w="4247"/>
+        <w:gridCol w:w="4247"/>
+      </w:tblGrid>
+      <w:tr>
+        <w:tc>
+          <w:tcPr>
+            <w:tcW w:w="4247" w:type="dxa"/>
+          </w:tcPr>
+          <w:p>
+            <w:pPr>
+              <w:jc w:val="both"/>
+            </w:pPr>
+            <w:r>
+              <w:t>Ações do Ator</w:t>
+            </w:r>
+          </w:p>
+        </w:tc>
+        <w:tc>
+          <w:tcPr>
+            <w:tcW w:w="4247" w:type="dxa"/>
+          </w:tcPr>
+          <w:p>
+            <w:pPr>
+              <w:jc w:val="both"/>
+            </w:pPr>
+            <w:r>
+              <w:t>Resposta do Sistema</w:t>
             </w:r>
           </w:p>
         </w:tc>
       </w:tr>
       <w:tr>
-        <w:tc>
-          <w:tcPr>
-            <w:tcW w:w="4247" w:type="dxa"/>
-          </w:tcPr>
-          <w:p>
-            <w:pPr>
-              <w:jc w:val="both"/>
-            </w:pPr>
-          </w:p>
-        </w:tc>
         <w:tc>
           <w:tcPr>
             <w:tcW w:w="4247" w:type="dxa"/>
@@ -2333,26 +2496,25 @@
               <w:pStyle w:val="PargrafodaLista"/>
               <w:numPr>
                 <w:ilvl w:val="0"/>
-                <w:numId w:val="6"/>
+                <w:numId w:val="7"/>
               </w:numPr>
-              <w:ind w:left="316"/>
-              <w:jc w:val="both"/>
-            </w:pPr>
-            <w:r>
-              <w:t>Atualiza o status do pedido para pagamento efetuado</w:t>
-            </w:r>
-          </w:p>
-        </w:tc>
-      </w:tr>
-      <w:tr>
-        <w:tc>
-          <w:tcPr>
-            <w:tcW w:w="4247" w:type="dxa"/>
-          </w:tcPr>
-          <w:p>
-            <w:pPr>
-              <w:jc w:val="both"/>
-            </w:pPr>
+              <w:jc w:val="both"/>
+            </w:pPr>
+            <w:r>
+              <w:t xml:space="preserve">Solicita a exibição do </w:t>
+            </w:r>
+            <w:r>
+              <w:rPr>
+                <w:highlight w:val="yellow"/>
+              </w:rPr>
+              <w:t>relatório</w:t>
+            </w:r>
+            <w:r>
+              <w:t xml:space="preserve"> de vendas</w:t>
+            </w:r>
+            <w:r>
+              <w:t xml:space="preserve"> </w:t>
+            </w:r>
           </w:p>
         </w:tc>
         <w:tc>
@@ -2364,13 +2526,52 @@
               <w:pStyle w:val="PargrafodaLista"/>
               <w:numPr>
                 <w:ilvl w:val="0"/>
-                <w:numId w:val="6"/>
+                <w:numId w:val="7"/>
               </w:numPr>
               <w:ind w:left="316"/>
               <w:jc w:val="both"/>
             </w:pPr>
             <w:r>
-              <w:t>Registra o pedido em vendas concluídas</w:t>
+              <w:t>Exibe o histórico de vendas efetuadas</w:t>
+            </w:r>
+          </w:p>
+        </w:tc>
+      </w:tr>
+      <w:tr>
+        <w:tc>
+          <w:tcPr>
+            <w:tcW w:w="4247" w:type="dxa"/>
+          </w:tcPr>
+          <w:p>
+            <w:pPr>
+              <w:pStyle w:val="PargrafodaLista"/>
+              <w:numPr>
+                <w:ilvl w:val="0"/>
+                <w:numId w:val="7"/>
+              </w:numPr>
+              <w:jc w:val="both"/>
+            </w:pPr>
+            <w:r>
+              <w:t>Filtra um intervalo de datas</w:t>
+            </w:r>
+          </w:p>
+        </w:tc>
+        <w:tc>
+          <w:tcPr>
+            <w:tcW w:w="4247" w:type="dxa"/>
+          </w:tcPr>
+          <w:p>
+            <w:pPr>
+              <w:pStyle w:val="PargrafodaLista"/>
+              <w:numPr>
+                <w:ilvl w:val="0"/>
+                <w:numId w:val="7"/>
+              </w:numPr>
+              <w:ind w:left="316"/>
+              <w:jc w:val="both"/>
+            </w:pPr>
+            <w:r>
+              <w:t>Exibe o histórico de vendas para aquele intervalo</w:t>
             </w:r>
           </w:p>
         </w:tc>
@@ -2394,8 +2595,330 @@
         <w:jc w:val="both"/>
       </w:pPr>
       <w:r>
-        <w:t>Linha 3: Não encontra o pedido referenciado. Se o pedido existir, a confeiteira atualiza o status do pedido e registra em vendas concluídas. Se não existir, o pagamento é devolvido.</w:t>
-      </w:r>
+        <w:t xml:space="preserve">Linha </w:t>
+      </w:r>
+      <w:r>
+        <w:t>4</w:t>
+      </w:r>
+      <w:r>
+        <w:t xml:space="preserve">: </w:t>
+      </w:r>
+      <w:r>
+        <w:t>O intervalo solicitado não possui registro de vendas. Então o sistema exibe uma mensagem informativa</w:t>
+      </w:r>
+    </w:p>
+    <w:p>
+      <w:r>
+        <w:br w:type="page"/>
+      </w:r>
+    </w:p>
+    <w:p>
+      <w:pPr>
+        <w:jc w:val="both"/>
+      </w:pPr>
+      <w:r>
+        <w:rPr>
+          <w:b/>
+          <w:bCs/>
+        </w:rPr>
+        <w:lastRenderedPageBreak/>
+        <w:t>Caso de Uso Expandido:</w:t>
+      </w:r>
+      <w:r>
+        <w:t xml:space="preserve"> </w:t>
+      </w:r>
+      <w:r>
+        <w:t>Atualizar Status de Pedidos</w:t>
+      </w:r>
+    </w:p>
+    <w:p>
+      <w:pPr>
+        <w:jc w:val="both"/>
+      </w:pPr>
+      <w:r>
+        <w:rPr>
+          <w:b/>
+          <w:bCs/>
+        </w:rPr>
+        <w:t>Atores</w:t>
+      </w:r>
+      <w:r>
+        <w:t>: Confeiteira</w:t>
+      </w:r>
+    </w:p>
+    <w:p>
+      <w:pPr>
+        <w:jc w:val="both"/>
+      </w:pPr>
+      <w:r>
+        <w:rPr>
+          <w:b/>
+          <w:bCs/>
+        </w:rPr>
+        <w:t>Finalidade</w:t>
+      </w:r>
+      <w:r>
+        <w:t xml:space="preserve">: </w:t>
+      </w:r>
+      <w:r>
+        <w:t>Manter os pedidos com os status em ordem com a produção</w:t>
+      </w:r>
+    </w:p>
+    <w:p>
+      <w:pPr>
+        <w:jc w:val="both"/>
+      </w:pPr>
+      <w:r>
+        <w:rPr>
+          <w:b/>
+          <w:bCs/>
+        </w:rPr>
+        <w:t>Visão Geral:</w:t>
+      </w:r>
+      <w:r>
+        <w:t xml:space="preserve"> </w:t>
+      </w:r>
+      <w:r>
+        <w:t xml:space="preserve">Ao prosseguir com a produção de um pedido a confeiteira registra o avanço no sistema, escolhendo o pedido que </w:t>
+      </w:r>
+      <w:r>
+        <w:t>está</w:t>
+      </w:r>
+      <w:r>
+        <w:t xml:space="preserve"> trabalhando e atualiza o status para a etapa atual de produção do mesmo</w:t>
+      </w:r>
+    </w:p>
+    <w:p>
+      <w:pPr>
+        <w:jc w:val="both"/>
+      </w:pPr>
+      <w:r>
+        <w:rPr>
+          <w:b/>
+          <w:bCs/>
+        </w:rPr>
+        <w:t>Tipo</w:t>
+      </w:r>
+      <w:r>
+        <w:t>: Primário e essencial</w:t>
+      </w:r>
+    </w:p>
+    <w:p>
+      <w:pPr>
+        <w:jc w:val="both"/>
+      </w:pPr>
+      <w:r>
+        <w:rPr>
+          <w:b/>
+          <w:bCs/>
+        </w:rPr>
+        <w:t>Referências Cruzadas:</w:t>
+      </w:r>
+      <w:r>
+        <w:t xml:space="preserve"> </w:t>
+      </w:r>
+      <w:r>
+        <w:t>RF_</w:t>
+      </w:r>
+      <w:r>
+        <w:t>F3.1, RF_F4.1, RF_B5.1, RF_B5.2, RF_B5.3;</w:t>
+      </w:r>
+    </w:p>
+    <w:p>
+      <w:pPr>
+        <w:jc w:val="both"/>
+      </w:pPr>
+    </w:p>
+    <w:tbl>
+      <w:tblPr>
+        <w:tblStyle w:val="Tabelacomgrade"/>
+        <w:tblW w:w="0" w:type="auto"/>
+        <w:tblLook w:val="04A0" w:firstRow="1" w:lastRow="0" w:firstColumn="1" w:lastColumn="0" w:noHBand="0" w:noVBand="1"/>
+      </w:tblPr>
+      <w:tblGrid>
+        <w:gridCol w:w="4247"/>
+        <w:gridCol w:w="4247"/>
+      </w:tblGrid>
+      <w:tr>
+        <w:tc>
+          <w:tcPr>
+            <w:tcW w:w="4247" w:type="dxa"/>
+          </w:tcPr>
+          <w:p>
+            <w:pPr>
+              <w:jc w:val="both"/>
+            </w:pPr>
+            <w:r>
+              <w:t>Ações do Ator</w:t>
+            </w:r>
+          </w:p>
+        </w:tc>
+        <w:tc>
+          <w:tcPr>
+            <w:tcW w:w="4247" w:type="dxa"/>
+          </w:tcPr>
+          <w:p>
+            <w:pPr>
+              <w:jc w:val="both"/>
+            </w:pPr>
+            <w:r>
+              <w:t>Resposta do Sistema</w:t>
+            </w:r>
+          </w:p>
+        </w:tc>
+      </w:tr>
+      <w:tr>
+        <w:tc>
+          <w:tcPr>
+            <w:tcW w:w="4247" w:type="dxa"/>
+          </w:tcPr>
+          <w:p>
+            <w:pPr>
+              <w:pStyle w:val="PargrafodaLista"/>
+              <w:numPr>
+                <w:ilvl w:val="0"/>
+                <w:numId w:val="8"/>
+              </w:numPr>
+              <w:jc w:val="both"/>
+            </w:pPr>
+            <w:r>
+              <w:t>Seleciona a lista de pedidos em produção</w:t>
+            </w:r>
+            <w:r>
+              <w:t xml:space="preserve"> </w:t>
+            </w:r>
+          </w:p>
+        </w:tc>
+        <w:tc>
+          <w:tcPr>
+            <w:tcW w:w="4247" w:type="dxa"/>
+          </w:tcPr>
+          <w:p>
+            <w:pPr>
+              <w:pStyle w:val="PargrafodaLista"/>
+              <w:numPr>
+                <w:ilvl w:val="0"/>
+                <w:numId w:val="8"/>
+              </w:numPr>
+              <w:ind w:left="316"/>
+              <w:jc w:val="both"/>
+            </w:pPr>
+            <w:r>
+              <w:t xml:space="preserve">Exibe a lista de pedidos em </w:t>
+            </w:r>
+            <w:r>
+              <w:rPr>
+                <w:highlight w:val="yellow"/>
+              </w:rPr>
+              <w:t>produção</w:t>
+            </w:r>
+          </w:p>
+        </w:tc>
+      </w:tr>
+      <w:tr>
+        <w:tc>
+          <w:tcPr>
+            <w:tcW w:w="4247" w:type="dxa"/>
+          </w:tcPr>
+          <w:p>
+            <w:pPr>
+              <w:pStyle w:val="PargrafodaLista"/>
+              <w:numPr>
+                <w:ilvl w:val="0"/>
+                <w:numId w:val="8"/>
+              </w:numPr>
+              <w:jc w:val="both"/>
+            </w:pPr>
+            <w:r>
+              <w:t>Escolhe o pedido que deseja atualizar o status</w:t>
+            </w:r>
+          </w:p>
+        </w:tc>
+        <w:tc>
+          <w:tcPr>
+            <w:tcW w:w="4247" w:type="dxa"/>
+          </w:tcPr>
+          <w:p>
+            <w:pPr>
+              <w:pStyle w:val="PargrafodaLista"/>
+              <w:numPr>
+                <w:ilvl w:val="0"/>
+                <w:numId w:val="8"/>
+              </w:numPr>
+              <w:ind w:left="316"/>
+              <w:jc w:val="both"/>
+            </w:pPr>
+            <w:r>
+              <w:t>Exibe os detalhes do pedido selecionado</w:t>
+            </w:r>
+          </w:p>
+        </w:tc>
+      </w:tr>
+      <w:tr>
+        <w:tc>
+          <w:tcPr>
+            <w:tcW w:w="4247" w:type="dxa"/>
+          </w:tcPr>
+          <w:p>
+            <w:pPr>
+              <w:pStyle w:val="PargrafodaLista"/>
+              <w:numPr>
+                <w:ilvl w:val="0"/>
+                <w:numId w:val="8"/>
+              </w:numPr>
+              <w:jc w:val="both"/>
+            </w:pPr>
+            <w:r>
+              <w:t>Altera o status do pedido</w:t>
+            </w:r>
+          </w:p>
+        </w:tc>
+        <w:tc>
+          <w:tcPr>
+            <w:tcW w:w="4247" w:type="dxa"/>
+          </w:tcPr>
+          <w:p>
+            <w:pPr>
+              <w:pStyle w:val="PargrafodaLista"/>
+              <w:numPr>
+                <w:ilvl w:val="0"/>
+                <w:numId w:val="8"/>
+              </w:numPr>
+              <w:ind w:left="316"/>
+              <w:jc w:val="both"/>
+            </w:pPr>
+            <w:r>
+              <w:t>Registra a alteração e atualiza o status do pedido</w:t>
+            </w:r>
+          </w:p>
+        </w:tc>
+      </w:tr>
+    </w:tbl>
+    <w:p>
+      <w:pPr>
+        <w:jc w:val="both"/>
+      </w:pPr>
+    </w:p>
+    <w:p>
+      <w:pPr>
+        <w:jc w:val="both"/>
+      </w:pPr>
+      <w:r>
+        <w:t>Sequencia Alternativa:</w:t>
+      </w:r>
+    </w:p>
+    <w:p>
+      <w:pPr>
+        <w:jc w:val="both"/>
+      </w:pPr>
+      <w:r>
+        <w:t>“”</w:t>
+      </w:r>
+    </w:p>
+    <w:p>
+      <w:pPr>
+        <w:jc w:val="both"/>
+      </w:pPr>
     </w:p>
     <w:p>
       <w:pPr>
@@ -2692,6 +3215,184 @@
     </w:lvl>
   </w:abstractNum>
   <w:abstractNum w:abstractNumId="3" w15:restartNumberingAfterBreak="0">
+    <w:nsid w:val="386411A3"/>
+    <w:multiLevelType w:val="hybridMultilevel"/>
+    <w:tmpl w:val="C79059D8"/>
+    <w:lvl w:ilvl="0" w:tplc="3412F140">
+      <w:start w:val="1"/>
+      <w:numFmt w:val="decimal"/>
+      <w:lvlText w:val="%1."/>
+      <w:lvlJc w:val="left"/>
+      <w:pPr>
+        <w:ind w:left="668" w:hanging="360"/>
+      </w:pPr>
+      <w:rPr>
+        <w:rFonts w:hint="default"/>
+      </w:rPr>
+    </w:lvl>
+    <w:lvl w:ilvl="1" w:tplc="04160019" w:tentative="1">
+      <w:start w:val="1"/>
+      <w:numFmt w:val="lowerLetter"/>
+      <w:lvlText w:val="%2."/>
+      <w:lvlJc w:val="left"/>
+      <w:pPr>
+        <w:ind w:left="1388" w:hanging="360"/>
+      </w:pPr>
+    </w:lvl>
+    <w:lvl w:ilvl="2" w:tplc="0416001B" w:tentative="1">
+      <w:start w:val="1"/>
+      <w:numFmt w:val="lowerRoman"/>
+      <w:lvlText w:val="%3."/>
+      <w:lvlJc w:val="right"/>
+      <w:pPr>
+        <w:ind w:left="2108" w:hanging="180"/>
+      </w:pPr>
+    </w:lvl>
+    <w:lvl w:ilvl="3" w:tplc="0416000F" w:tentative="1">
+      <w:start w:val="1"/>
+      <w:numFmt w:val="decimal"/>
+      <w:lvlText w:val="%4."/>
+      <w:lvlJc w:val="left"/>
+      <w:pPr>
+        <w:ind w:left="2828" w:hanging="360"/>
+      </w:pPr>
+    </w:lvl>
+    <w:lvl w:ilvl="4" w:tplc="04160019" w:tentative="1">
+      <w:start w:val="1"/>
+      <w:numFmt w:val="lowerLetter"/>
+      <w:lvlText w:val="%5."/>
+      <w:lvlJc w:val="left"/>
+      <w:pPr>
+        <w:ind w:left="3548" w:hanging="360"/>
+      </w:pPr>
+    </w:lvl>
+    <w:lvl w:ilvl="5" w:tplc="0416001B" w:tentative="1">
+      <w:start w:val="1"/>
+      <w:numFmt w:val="lowerRoman"/>
+      <w:lvlText w:val="%6."/>
+      <w:lvlJc w:val="right"/>
+      <w:pPr>
+        <w:ind w:left="4268" w:hanging="180"/>
+      </w:pPr>
+    </w:lvl>
+    <w:lvl w:ilvl="6" w:tplc="0416000F" w:tentative="1">
+      <w:start w:val="1"/>
+      <w:numFmt w:val="decimal"/>
+      <w:lvlText w:val="%7."/>
+      <w:lvlJc w:val="left"/>
+      <w:pPr>
+        <w:ind w:left="4988" w:hanging="360"/>
+      </w:pPr>
+    </w:lvl>
+    <w:lvl w:ilvl="7" w:tplc="04160019" w:tentative="1">
+      <w:start w:val="1"/>
+      <w:numFmt w:val="lowerLetter"/>
+      <w:lvlText w:val="%8."/>
+      <w:lvlJc w:val="left"/>
+      <w:pPr>
+        <w:ind w:left="5708" w:hanging="360"/>
+      </w:pPr>
+    </w:lvl>
+    <w:lvl w:ilvl="8" w:tplc="0416001B" w:tentative="1">
+      <w:start w:val="1"/>
+      <w:numFmt w:val="lowerRoman"/>
+      <w:lvlText w:val="%9."/>
+      <w:lvlJc w:val="right"/>
+      <w:pPr>
+        <w:ind w:left="6428" w:hanging="180"/>
+      </w:pPr>
+    </w:lvl>
+  </w:abstractNum>
+  <w:abstractNum w:abstractNumId="4" w15:restartNumberingAfterBreak="0">
+    <w:nsid w:val="3E143CB4"/>
+    <w:multiLevelType w:val="hybridMultilevel"/>
+    <w:tmpl w:val="C79059D8"/>
+    <w:lvl w:ilvl="0" w:tplc="3412F140">
+      <w:start w:val="1"/>
+      <w:numFmt w:val="decimal"/>
+      <w:lvlText w:val="%1."/>
+      <w:lvlJc w:val="left"/>
+      <w:pPr>
+        <w:ind w:left="668" w:hanging="360"/>
+      </w:pPr>
+      <w:rPr>
+        <w:rFonts w:hint="default"/>
+      </w:rPr>
+    </w:lvl>
+    <w:lvl w:ilvl="1" w:tplc="04160019" w:tentative="1">
+      <w:start w:val="1"/>
+      <w:numFmt w:val="lowerLetter"/>
+      <w:lvlText w:val="%2."/>
+      <w:lvlJc w:val="left"/>
+      <w:pPr>
+        <w:ind w:left="1388" w:hanging="360"/>
+      </w:pPr>
+    </w:lvl>
+    <w:lvl w:ilvl="2" w:tplc="0416001B" w:tentative="1">
+      <w:start w:val="1"/>
+      <w:numFmt w:val="lowerRoman"/>
+      <w:lvlText w:val="%3."/>
+      <w:lvlJc w:val="right"/>
+      <w:pPr>
+        <w:ind w:left="2108" w:hanging="180"/>
+      </w:pPr>
+    </w:lvl>
+    <w:lvl w:ilvl="3" w:tplc="0416000F" w:tentative="1">
+      <w:start w:val="1"/>
+      <w:numFmt w:val="decimal"/>
+      <w:lvlText w:val="%4."/>
+      <w:lvlJc w:val="left"/>
+      <w:pPr>
+        <w:ind w:left="2828" w:hanging="360"/>
+      </w:pPr>
+    </w:lvl>
+    <w:lvl w:ilvl="4" w:tplc="04160019" w:tentative="1">
+      <w:start w:val="1"/>
+      <w:numFmt w:val="lowerLetter"/>
+      <w:lvlText w:val="%5."/>
+      <w:lvlJc w:val="left"/>
+      <w:pPr>
+        <w:ind w:left="3548" w:hanging="360"/>
+      </w:pPr>
+    </w:lvl>
+    <w:lvl w:ilvl="5" w:tplc="0416001B" w:tentative="1">
+      <w:start w:val="1"/>
+      <w:numFmt w:val="lowerRoman"/>
+      <w:lvlText w:val="%6."/>
+      <w:lvlJc w:val="right"/>
+      <w:pPr>
+        <w:ind w:left="4268" w:hanging="180"/>
+      </w:pPr>
+    </w:lvl>
+    <w:lvl w:ilvl="6" w:tplc="0416000F" w:tentative="1">
+      <w:start w:val="1"/>
+      <w:numFmt w:val="decimal"/>
+      <w:lvlText w:val="%7."/>
+      <w:lvlJc w:val="left"/>
+      <w:pPr>
+        <w:ind w:left="4988" w:hanging="360"/>
+      </w:pPr>
+    </w:lvl>
+    <w:lvl w:ilvl="7" w:tplc="04160019" w:tentative="1">
+      <w:start w:val="1"/>
+      <w:numFmt w:val="lowerLetter"/>
+      <w:lvlText w:val="%8."/>
+      <w:lvlJc w:val="left"/>
+      <w:pPr>
+        <w:ind w:left="5708" w:hanging="360"/>
+      </w:pPr>
+    </w:lvl>
+    <w:lvl w:ilvl="8" w:tplc="0416001B" w:tentative="1">
+      <w:start w:val="1"/>
+      <w:numFmt w:val="lowerRoman"/>
+      <w:lvlText w:val="%9."/>
+      <w:lvlJc w:val="right"/>
+      <w:pPr>
+        <w:ind w:left="6428" w:hanging="180"/>
+      </w:pPr>
+    </w:lvl>
+  </w:abstractNum>
+  <w:abstractNum w:abstractNumId="5" w15:restartNumberingAfterBreak="0">
     <w:nsid w:val="40AA0219"/>
     <w:multiLevelType w:val="hybridMultilevel"/>
     <w:tmpl w:val="4ACAB268"/>
@@ -2780,7 +3481,7 @@
       </w:pPr>
     </w:lvl>
   </w:abstractNum>
-  <w:abstractNum w:abstractNumId="4" w15:restartNumberingAfterBreak="0">
+  <w:abstractNum w:abstractNumId="6" w15:restartNumberingAfterBreak="0">
     <w:nsid w:val="52670443"/>
     <w:multiLevelType w:val="hybridMultilevel"/>
     <w:tmpl w:val="88F004E0"/>
@@ -2869,7 +3570,7 @@
       </w:pPr>
     </w:lvl>
   </w:abstractNum>
-  <w:abstractNum w:abstractNumId="5" w15:restartNumberingAfterBreak="0">
+  <w:abstractNum w:abstractNumId="7" w15:restartNumberingAfterBreak="0">
     <w:nsid w:val="64FB3B8E"/>
     <w:multiLevelType w:val="hybridMultilevel"/>
     <w:tmpl w:val="6CCC674E"/>
@@ -2959,22 +3660,28 @@
     </w:lvl>
   </w:abstractNum>
   <w:num w:numId="1">
-    <w:abstractNumId w:val="4"/>
+    <w:abstractNumId w:val="6"/>
   </w:num>
   <w:num w:numId="2">
-    <w:abstractNumId w:val="5"/>
+    <w:abstractNumId w:val="7"/>
   </w:num>
   <w:num w:numId="3">
     <w:abstractNumId w:val="2"/>
   </w:num>
   <w:num w:numId="4">
-    <w:abstractNumId w:val="3"/>
+    <w:abstractNumId w:val="5"/>
   </w:num>
   <w:num w:numId="5">
     <w:abstractNumId w:val="0"/>
   </w:num>
   <w:num w:numId="6">
     <w:abstractNumId w:val="1"/>
+  </w:num>
+  <w:num w:numId="7">
+    <w:abstractNumId w:val="4"/>
+  </w:num>
+  <w:num w:numId="8">
+    <w:abstractNumId w:val="3"/>
   </w:num>
 </w:numbering>
 </file>
@@ -3377,11 +4084,12 @@
   <w:style w:type="paragraph" w:default="1" w:styleId="Normal">
     <w:name w:val="Normal"/>
     <w:qFormat/>
-    <w:rsid w:val="00E3550A"/>
+    <w:rsid w:val="004D6452"/>
   </w:style>
   <w:style w:type="character" w:default="1" w:styleId="Fontepargpadro">
     <w:name w:val="Default Paragraph Font"/>
     <w:uiPriority w:val="1"/>
+    <w:semiHidden/>
     <w:unhideWhenUsed/>
   </w:style>
   <w:style w:type="table" w:default="1" w:styleId="Tabelanormal">

</xml_diff>

<commit_message>
feat: DSS e casos de uso
</commit_message>
<xml_diff>
--- a/Casos de Uso.docx
+++ b/Casos de Uso.docx
@@ -4,6 +4,789 @@
   <w:body>
     <w:p>
       <w:pPr>
+        <w:suppressAutoHyphens/>
+        <w:spacing w:after="0" w:line="276" w:lineRule="auto"/>
+        <w:ind w:left="1580" w:right="1426"/>
+        <w:jc w:val="center"/>
+        <w:rPr>
+          <w:rFonts w:ascii="Arial" w:eastAsia="Arial" w:hAnsi="Arial" w:cs="Arial"/>
+          <w:b/>
+          <w:sz w:val="24"/>
+          <w:szCs w:val="24"/>
+          <w:lang w:eastAsia="zh-CN" w:bidi="hi-IN"/>
+        </w:rPr>
+      </w:pPr>
+      <w:r>
+        <w:rPr>
+          <w:rFonts w:ascii="Arial" w:eastAsia="Arial" w:hAnsi="Arial" w:cs="Arial"/>
+          <w:b/>
+          <w:sz w:val="24"/>
+          <w:szCs w:val="24"/>
+          <w:lang w:eastAsia="zh-CN" w:bidi="hi-IN"/>
+        </w:rPr>
+        <w:t>UNIVERSIDADE ESTADUAL PAULISTA FACULDADE DE CIENCIA E TECNOLOGIA</w:t>
+      </w:r>
+    </w:p>
+    <w:p>
+      <w:pPr>
+        <w:suppressAutoHyphens/>
+        <w:spacing w:after="0" w:line="276" w:lineRule="auto"/>
+        <w:ind w:left="1580" w:right="1426"/>
+        <w:jc w:val="center"/>
+        <w:rPr>
+          <w:rFonts w:ascii="Arial" w:eastAsia="Arial" w:hAnsi="Arial" w:cs="Arial"/>
+          <w:b/>
+          <w:sz w:val="24"/>
+          <w:szCs w:val="24"/>
+          <w:lang w:eastAsia="zh-CN" w:bidi="hi-IN"/>
+        </w:rPr>
+      </w:pPr>
+      <w:r>
+        <w:rPr>
+          <w:rFonts w:ascii="Arial" w:eastAsia="Arial" w:hAnsi="Arial" w:cs="Arial"/>
+          <w:b/>
+          <w:sz w:val="24"/>
+          <w:szCs w:val="24"/>
+          <w:lang w:eastAsia="zh-CN" w:bidi="hi-IN"/>
+        </w:rPr>
+        <w:t>BACHARELADO EM CIÊNCIA DA COMPUTAÇÃO</w:t>
+      </w:r>
+    </w:p>
+    <w:p>
+      <w:pPr>
+        <w:suppressAutoHyphens/>
+        <w:spacing w:after="0" w:line="200" w:lineRule="exact"/>
+        <w:rPr>
+          <w:rFonts w:ascii="Times New Roman" w:eastAsia="Times New Roman" w:hAnsi="Times New Roman" w:cs="Times New Roman"/>
+          <w:b/>
+          <w:sz w:val="24"/>
+          <w:szCs w:val="24"/>
+          <w:lang w:eastAsia="zh-CN" w:bidi="hi-IN"/>
+        </w:rPr>
+      </w:pPr>
+    </w:p>
+    <w:p>
+      <w:pPr>
+        <w:suppressAutoHyphens/>
+        <w:spacing w:after="0" w:line="200" w:lineRule="exact"/>
+        <w:rPr>
+          <w:rFonts w:ascii="Times New Roman" w:eastAsia="Times New Roman" w:hAnsi="Times New Roman" w:cs="Times New Roman"/>
+          <w:sz w:val="24"/>
+          <w:szCs w:val="24"/>
+          <w:lang w:eastAsia="zh-CN" w:bidi="hi-IN"/>
+        </w:rPr>
+      </w:pPr>
+    </w:p>
+    <w:p>
+      <w:pPr>
+        <w:suppressAutoHyphens/>
+        <w:spacing w:after="0" w:line="200" w:lineRule="exact"/>
+        <w:rPr>
+          <w:rFonts w:ascii="Times New Roman" w:eastAsia="Times New Roman" w:hAnsi="Times New Roman" w:cs="Times New Roman"/>
+          <w:sz w:val="24"/>
+          <w:szCs w:val="24"/>
+          <w:lang w:eastAsia="zh-CN" w:bidi="hi-IN"/>
+        </w:rPr>
+      </w:pPr>
+    </w:p>
+    <w:p>
+      <w:pPr>
+        <w:suppressAutoHyphens/>
+        <w:spacing w:after="0" w:line="200" w:lineRule="exact"/>
+        <w:rPr>
+          <w:rFonts w:ascii="Times New Roman" w:eastAsia="Times New Roman" w:hAnsi="Times New Roman" w:cs="Times New Roman"/>
+          <w:sz w:val="24"/>
+          <w:szCs w:val="24"/>
+          <w:lang w:eastAsia="zh-CN" w:bidi="hi-IN"/>
+        </w:rPr>
+      </w:pPr>
+    </w:p>
+    <w:p>
+      <w:pPr>
+        <w:suppressAutoHyphens/>
+        <w:spacing w:after="0" w:line="200" w:lineRule="exact"/>
+        <w:rPr>
+          <w:rFonts w:ascii="Times New Roman" w:eastAsia="Times New Roman" w:hAnsi="Times New Roman" w:cs="Times New Roman"/>
+          <w:sz w:val="24"/>
+          <w:szCs w:val="24"/>
+          <w:lang w:eastAsia="zh-CN" w:bidi="hi-IN"/>
+        </w:rPr>
+      </w:pPr>
+    </w:p>
+    <w:p>
+      <w:pPr>
+        <w:suppressAutoHyphens/>
+        <w:spacing w:after="0" w:line="200" w:lineRule="exact"/>
+        <w:rPr>
+          <w:rFonts w:ascii="Times New Roman" w:eastAsia="Times New Roman" w:hAnsi="Times New Roman" w:cs="Times New Roman"/>
+          <w:sz w:val="24"/>
+          <w:szCs w:val="24"/>
+          <w:lang w:eastAsia="zh-CN" w:bidi="hi-IN"/>
+        </w:rPr>
+      </w:pPr>
+    </w:p>
+    <w:p>
+      <w:pPr>
+        <w:suppressAutoHyphens/>
+        <w:spacing w:after="0" w:line="200" w:lineRule="exact"/>
+        <w:rPr>
+          <w:rFonts w:ascii="Times New Roman" w:eastAsia="Times New Roman" w:hAnsi="Times New Roman" w:cs="Times New Roman"/>
+          <w:sz w:val="24"/>
+          <w:szCs w:val="24"/>
+          <w:lang w:eastAsia="zh-CN" w:bidi="hi-IN"/>
+        </w:rPr>
+      </w:pPr>
+    </w:p>
+    <w:p>
+      <w:pPr>
+        <w:suppressAutoHyphens/>
+        <w:spacing w:after="0" w:line="200" w:lineRule="exact"/>
+        <w:rPr>
+          <w:rFonts w:ascii="Times New Roman" w:eastAsia="Times New Roman" w:hAnsi="Times New Roman" w:cs="Times New Roman"/>
+          <w:sz w:val="24"/>
+          <w:szCs w:val="24"/>
+          <w:lang w:eastAsia="zh-CN" w:bidi="hi-IN"/>
+        </w:rPr>
+      </w:pPr>
+    </w:p>
+    <w:p>
+      <w:pPr>
+        <w:suppressAutoHyphens/>
+        <w:spacing w:after="0" w:line="200" w:lineRule="exact"/>
+        <w:rPr>
+          <w:rFonts w:ascii="Times New Roman" w:eastAsia="Times New Roman" w:hAnsi="Times New Roman" w:cs="Times New Roman"/>
+          <w:sz w:val="24"/>
+          <w:szCs w:val="24"/>
+          <w:lang w:eastAsia="zh-CN" w:bidi="hi-IN"/>
+        </w:rPr>
+      </w:pPr>
+    </w:p>
+    <w:p>
+      <w:pPr>
+        <w:suppressAutoHyphens/>
+        <w:spacing w:after="0" w:line="200" w:lineRule="exact"/>
+        <w:rPr>
+          <w:rFonts w:ascii="Times New Roman" w:eastAsia="Times New Roman" w:hAnsi="Times New Roman" w:cs="Times New Roman"/>
+          <w:sz w:val="24"/>
+          <w:szCs w:val="24"/>
+          <w:lang w:eastAsia="zh-CN" w:bidi="hi-IN"/>
+        </w:rPr>
+      </w:pPr>
+    </w:p>
+    <w:p>
+      <w:pPr>
+        <w:suppressAutoHyphens/>
+        <w:spacing w:after="0" w:line="299" w:lineRule="exact"/>
+        <w:rPr>
+          <w:rFonts w:ascii="Times New Roman" w:eastAsia="Times New Roman" w:hAnsi="Times New Roman" w:cs="Times New Roman"/>
+          <w:sz w:val="24"/>
+          <w:szCs w:val="24"/>
+          <w:lang w:eastAsia="zh-CN" w:bidi="hi-IN"/>
+        </w:rPr>
+      </w:pPr>
+    </w:p>
+    <w:p>
+      <w:pPr>
+        <w:suppressAutoHyphens/>
+        <w:spacing w:after="0" w:line="299" w:lineRule="exact"/>
+        <w:rPr>
+          <w:rFonts w:ascii="Times New Roman" w:eastAsia="Times New Roman" w:hAnsi="Times New Roman" w:cs="Times New Roman"/>
+          <w:sz w:val="24"/>
+          <w:szCs w:val="24"/>
+          <w:lang w:eastAsia="zh-CN" w:bidi="hi-IN"/>
+        </w:rPr>
+      </w:pPr>
+    </w:p>
+    <w:p>
+      <w:pPr>
+        <w:suppressAutoHyphens/>
+        <w:spacing w:after="0" w:line="360" w:lineRule="auto"/>
+        <w:ind w:right="-153"/>
+        <w:jc w:val="center"/>
+        <w:rPr>
+          <w:rFonts w:ascii="Arial" w:eastAsia="Arial" w:hAnsi="Arial" w:cs="Arial"/>
+          <w:b/>
+          <w:sz w:val="24"/>
+          <w:szCs w:val="24"/>
+          <w:lang w:eastAsia="zh-CN" w:bidi="hi-IN"/>
+        </w:rPr>
+      </w:pPr>
+      <w:r>
+        <w:rPr>
+          <w:rFonts w:ascii="Arial" w:eastAsia="Arial" w:hAnsi="Arial" w:cs="Arial"/>
+          <w:b/>
+          <w:sz w:val="24"/>
+          <w:szCs w:val="24"/>
+          <w:lang w:eastAsia="zh-CN" w:bidi="hi-IN"/>
+        </w:rPr>
+        <w:t>MATHEUS AUGUSTHO DE MOURA NAZARO</w:t>
+      </w:r>
+    </w:p>
+    <w:p>
+      <w:pPr>
+        <w:suppressAutoHyphens/>
+        <w:spacing w:after="0" w:line="360" w:lineRule="auto"/>
+        <w:rPr>
+          <w:rFonts w:ascii="Times New Roman" w:eastAsia="Times New Roman" w:hAnsi="Times New Roman" w:cs="Times New Roman"/>
+          <w:b/>
+          <w:sz w:val="24"/>
+          <w:szCs w:val="24"/>
+          <w:lang w:eastAsia="zh-CN" w:bidi="hi-IN"/>
+        </w:rPr>
+      </w:pPr>
+    </w:p>
+    <w:p>
+      <w:pPr>
+        <w:suppressAutoHyphens/>
+        <w:spacing w:after="0" w:line="200" w:lineRule="exact"/>
+        <w:rPr>
+          <w:rFonts w:ascii="Times New Roman" w:eastAsia="Times New Roman" w:hAnsi="Times New Roman" w:cs="Times New Roman"/>
+          <w:sz w:val="24"/>
+          <w:szCs w:val="24"/>
+          <w:lang w:eastAsia="zh-CN" w:bidi="hi-IN"/>
+        </w:rPr>
+      </w:pPr>
+    </w:p>
+    <w:p>
+      <w:pPr>
+        <w:suppressAutoHyphens/>
+        <w:spacing w:after="0" w:line="200" w:lineRule="exact"/>
+        <w:rPr>
+          <w:rFonts w:ascii="Times New Roman" w:eastAsia="Times New Roman" w:hAnsi="Times New Roman" w:cs="Times New Roman"/>
+          <w:sz w:val="24"/>
+          <w:szCs w:val="24"/>
+          <w:lang w:eastAsia="zh-CN" w:bidi="hi-IN"/>
+        </w:rPr>
+      </w:pPr>
+    </w:p>
+    <w:p>
+      <w:pPr>
+        <w:suppressAutoHyphens/>
+        <w:spacing w:after="0" w:line="200" w:lineRule="exact"/>
+        <w:rPr>
+          <w:rFonts w:ascii="Times New Roman" w:eastAsia="Times New Roman" w:hAnsi="Times New Roman" w:cs="Times New Roman"/>
+          <w:sz w:val="24"/>
+          <w:szCs w:val="24"/>
+          <w:lang w:eastAsia="zh-CN" w:bidi="hi-IN"/>
+        </w:rPr>
+      </w:pPr>
+    </w:p>
+    <w:p>
+      <w:pPr>
+        <w:suppressAutoHyphens/>
+        <w:spacing w:after="0" w:line="200" w:lineRule="exact"/>
+        <w:rPr>
+          <w:rFonts w:ascii="Times New Roman" w:eastAsia="Times New Roman" w:hAnsi="Times New Roman" w:cs="Times New Roman"/>
+          <w:sz w:val="24"/>
+          <w:szCs w:val="24"/>
+          <w:lang w:eastAsia="zh-CN" w:bidi="hi-IN"/>
+        </w:rPr>
+      </w:pPr>
+    </w:p>
+    <w:p>
+      <w:pPr>
+        <w:suppressAutoHyphens/>
+        <w:spacing w:after="0" w:line="200" w:lineRule="exact"/>
+        <w:rPr>
+          <w:rFonts w:ascii="Times New Roman" w:eastAsia="Times New Roman" w:hAnsi="Times New Roman" w:cs="Times New Roman"/>
+          <w:sz w:val="24"/>
+          <w:szCs w:val="24"/>
+          <w:lang w:eastAsia="zh-CN" w:bidi="hi-IN"/>
+        </w:rPr>
+      </w:pPr>
+    </w:p>
+    <w:p>
+      <w:pPr>
+        <w:suppressAutoHyphens/>
+        <w:spacing w:after="0" w:line="200" w:lineRule="exact"/>
+        <w:rPr>
+          <w:rFonts w:ascii="Times New Roman" w:eastAsia="Times New Roman" w:hAnsi="Times New Roman" w:cs="Times New Roman"/>
+          <w:sz w:val="24"/>
+          <w:szCs w:val="24"/>
+          <w:lang w:eastAsia="zh-CN" w:bidi="hi-IN"/>
+        </w:rPr>
+      </w:pPr>
+    </w:p>
+    <w:p>
+      <w:pPr>
+        <w:suppressAutoHyphens/>
+        <w:spacing w:after="0" w:line="200" w:lineRule="exact"/>
+        <w:rPr>
+          <w:rFonts w:ascii="Times New Roman" w:eastAsia="Times New Roman" w:hAnsi="Times New Roman" w:cs="Times New Roman"/>
+          <w:sz w:val="24"/>
+          <w:szCs w:val="24"/>
+          <w:lang w:eastAsia="zh-CN" w:bidi="hi-IN"/>
+        </w:rPr>
+      </w:pPr>
+    </w:p>
+    <w:p>
+      <w:pPr>
+        <w:suppressAutoHyphens/>
+        <w:spacing w:after="0" w:line="200" w:lineRule="exact"/>
+        <w:rPr>
+          <w:rFonts w:ascii="Times New Roman" w:eastAsia="Times New Roman" w:hAnsi="Times New Roman" w:cs="Times New Roman"/>
+          <w:sz w:val="24"/>
+          <w:szCs w:val="24"/>
+          <w:lang w:eastAsia="zh-CN" w:bidi="hi-IN"/>
+        </w:rPr>
+      </w:pPr>
+    </w:p>
+    <w:p>
+      <w:pPr>
+        <w:suppressAutoHyphens/>
+        <w:spacing w:after="0" w:line="200" w:lineRule="exact"/>
+        <w:rPr>
+          <w:rFonts w:ascii="Times New Roman" w:eastAsia="Times New Roman" w:hAnsi="Times New Roman" w:cs="Times New Roman"/>
+          <w:sz w:val="24"/>
+          <w:szCs w:val="24"/>
+          <w:lang w:eastAsia="zh-CN" w:bidi="hi-IN"/>
+        </w:rPr>
+      </w:pPr>
+    </w:p>
+    <w:p>
+      <w:pPr>
+        <w:suppressAutoHyphens/>
+        <w:spacing w:after="0" w:line="200" w:lineRule="exact"/>
+        <w:rPr>
+          <w:rFonts w:ascii="Times New Roman" w:eastAsia="Times New Roman" w:hAnsi="Times New Roman" w:cs="Times New Roman"/>
+          <w:sz w:val="24"/>
+          <w:szCs w:val="24"/>
+          <w:lang w:eastAsia="zh-CN" w:bidi="hi-IN"/>
+        </w:rPr>
+      </w:pPr>
+    </w:p>
+    <w:p>
+      <w:pPr>
+        <w:suppressAutoHyphens/>
+        <w:spacing w:after="0" w:line="200" w:lineRule="exact"/>
+        <w:rPr>
+          <w:rFonts w:ascii="Times New Roman" w:eastAsia="Times New Roman" w:hAnsi="Times New Roman" w:cs="Times New Roman"/>
+          <w:sz w:val="24"/>
+          <w:szCs w:val="24"/>
+          <w:lang w:eastAsia="zh-CN" w:bidi="hi-IN"/>
+        </w:rPr>
+      </w:pPr>
+    </w:p>
+    <w:p>
+      <w:pPr>
+        <w:suppressAutoHyphens/>
+        <w:spacing w:after="0" w:line="200" w:lineRule="exact"/>
+        <w:rPr>
+          <w:rFonts w:ascii="Times New Roman" w:eastAsia="Times New Roman" w:hAnsi="Times New Roman" w:cs="Times New Roman"/>
+          <w:sz w:val="24"/>
+          <w:szCs w:val="24"/>
+          <w:lang w:eastAsia="zh-CN" w:bidi="hi-IN"/>
+        </w:rPr>
+      </w:pPr>
+    </w:p>
+    <w:p>
+      <w:pPr>
+        <w:suppressAutoHyphens/>
+        <w:spacing w:after="0" w:line="200" w:lineRule="exact"/>
+        <w:rPr>
+          <w:rFonts w:ascii="Times New Roman" w:eastAsia="Times New Roman" w:hAnsi="Times New Roman" w:cs="Times New Roman"/>
+          <w:sz w:val="24"/>
+          <w:szCs w:val="24"/>
+          <w:lang w:eastAsia="zh-CN" w:bidi="hi-IN"/>
+        </w:rPr>
+      </w:pPr>
+    </w:p>
+    <w:p>
+      <w:pPr>
+        <w:suppressAutoHyphens/>
+        <w:spacing w:after="0" w:line="200" w:lineRule="exact"/>
+        <w:rPr>
+          <w:rFonts w:ascii="Times New Roman" w:eastAsia="Times New Roman" w:hAnsi="Times New Roman" w:cs="Times New Roman"/>
+          <w:sz w:val="24"/>
+          <w:szCs w:val="24"/>
+          <w:lang w:eastAsia="zh-CN" w:bidi="hi-IN"/>
+        </w:rPr>
+      </w:pPr>
+    </w:p>
+    <w:p>
+      <w:pPr>
+        <w:suppressAutoHyphens/>
+        <w:spacing w:after="0" w:line="360" w:lineRule="auto"/>
+        <w:ind w:right="-153"/>
+        <w:jc w:val="center"/>
+        <w:rPr>
+          <w:rFonts w:ascii="Arial" w:eastAsia="Arial" w:hAnsi="Arial" w:cs="Arial"/>
+          <w:b/>
+          <w:sz w:val="24"/>
+          <w:szCs w:val="24"/>
+          <w:lang w:eastAsia="zh-CN" w:bidi="hi-IN"/>
+        </w:rPr>
+      </w:pPr>
+      <w:r>
+        <w:rPr>
+          <w:rFonts w:ascii="Arial" w:eastAsia="Arial" w:hAnsi="Arial" w:cs="Arial"/>
+          <w:b/>
+          <w:sz w:val="24"/>
+          <w:szCs w:val="24"/>
+          <w:lang w:eastAsia="zh-CN" w:bidi="hi-IN"/>
+        </w:rPr>
+        <w:t>ENG. DE SOFTWARE I:</w:t>
+      </w:r>
+    </w:p>
+    <w:p>
+      <w:pPr>
+        <w:suppressAutoHyphens/>
+        <w:spacing w:after="0" w:line="360" w:lineRule="auto"/>
+        <w:ind w:right="-153"/>
+        <w:jc w:val="center"/>
+        <w:rPr>
+          <w:rFonts w:ascii="Arial" w:eastAsia="Arial" w:hAnsi="Arial" w:cs="Arial"/>
+          <w:b/>
+          <w:sz w:val="24"/>
+          <w:szCs w:val="24"/>
+          <w:lang w:eastAsia="zh-CN" w:bidi="hi-IN"/>
+        </w:rPr>
+      </w:pPr>
+      <w:r>
+        <w:rPr>
+          <w:rFonts w:ascii="Arial" w:eastAsia="Arial" w:hAnsi="Arial" w:cs="Arial"/>
+          <w:b/>
+          <w:sz w:val="24"/>
+          <w:szCs w:val="24"/>
+          <w:lang w:eastAsia="zh-CN" w:bidi="hi-IN"/>
+        </w:rPr>
+        <w:t>Confeitapp – Casos de Uso</w:t>
+      </w:r>
+    </w:p>
+    <w:p>
+      <w:pPr>
+        <w:suppressAutoHyphens/>
+        <w:spacing w:after="0" w:line="200" w:lineRule="exact"/>
+        <w:rPr>
+          <w:rFonts w:ascii="Times New Roman" w:eastAsia="Times New Roman" w:hAnsi="Times New Roman" w:cs="Times New Roman"/>
+          <w:b/>
+          <w:sz w:val="24"/>
+          <w:szCs w:val="24"/>
+          <w:lang w:eastAsia="zh-CN" w:bidi="hi-IN"/>
+        </w:rPr>
+      </w:pPr>
+    </w:p>
+    <w:p>
+      <w:pPr>
+        <w:suppressAutoHyphens/>
+        <w:spacing w:after="0" w:line="200" w:lineRule="exact"/>
+        <w:rPr>
+          <w:rFonts w:ascii="Times New Roman" w:eastAsia="Times New Roman" w:hAnsi="Times New Roman" w:cs="Times New Roman"/>
+          <w:sz w:val="24"/>
+          <w:szCs w:val="24"/>
+          <w:lang w:eastAsia="zh-CN" w:bidi="hi-IN"/>
+        </w:rPr>
+      </w:pPr>
+    </w:p>
+    <w:p>
+      <w:pPr>
+        <w:suppressAutoHyphens/>
+        <w:spacing w:after="0" w:line="200" w:lineRule="exact"/>
+        <w:rPr>
+          <w:rFonts w:ascii="Times New Roman" w:eastAsia="Times New Roman" w:hAnsi="Times New Roman" w:cs="Times New Roman"/>
+          <w:sz w:val="24"/>
+          <w:szCs w:val="24"/>
+          <w:lang w:eastAsia="zh-CN" w:bidi="hi-IN"/>
+        </w:rPr>
+      </w:pPr>
+    </w:p>
+    <w:p>
+      <w:pPr>
+        <w:suppressAutoHyphens/>
+        <w:spacing w:after="0" w:line="200" w:lineRule="exact"/>
+        <w:rPr>
+          <w:rFonts w:ascii="Times New Roman" w:eastAsia="Times New Roman" w:hAnsi="Times New Roman" w:cs="Times New Roman"/>
+          <w:sz w:val="24"/>
+          <w:szCs w:val="24"/>
+          <w:lang w:eastAsia="zh-CN" w:bidi="hi-IN"/>
+        </w:rPr>
+      </w:pPr>
+    </w:p>
+    <w:p>
+      <w:pPr>
+        <w:suppressAutoHyphens/>
+        <w:spacing w:after="0" w:line="200" w:lineRule="exact"/>
+        <w:rPr>
+          <w:rFonts w:ascii="Times New Roman" w:eastAsia="Times New Roman" w:hAnsi="Times New Roman" w:cs="Times New Roman"/>
+          <w:sz w:val="24"/>
+          <w:szCs w:val="24"/>
+          <w:lang w:eastAsia="zh-CN" w:bidi="hi-IN"/>
+        </w:rPr>
+      </w:pPr>
+    </w:p>
+    <w:p>
+      <w:pPr>
+        <w:suppressAutoHyphens/>
+        <w:spacing w:after="0" w:line="200" w:lineRule="exact"/>
+        <w:rPr>
+          <w:rFonts w:ascii="Times New Roman" w:eastAsia="Times New Roman" w:hAnsi="Times New Roman" w:cs="Times New Roman"/>
+          <w:sz w:val="24"/>
+          <w:szCs w:val="24"/>
+          <w:lang w:eastAsia="zh-CN" w:bidi="hi-IN"/>
+        </w:rPr>
+      </w:pPr>
+    </w:p>
+    <w:p>
+      <w:pPr>
+        <w:suppressAutoHyphens/>
+        <w:spacing w:after="0" w:line="200" w:lineRule="exact"/>
+        <w:rPr>
+          <w:rFonts w:ascii="Times New Roman" w:eastAsia="Times New Roman" w:hAnsi="Times New Roman" w:cs="Times New Roman"/>
+          <w:sz w:val="24"/>
+          <w:szCs w:val="24"/>
+          <w:lang w:eastAsia="zh-CN" w:bidi="hi-IN"/>
+        </w:rPr>
+      </w:pPr>
+    </w:p>
+    <w:p>
+      <w:pPr>
+        <w:suppressAutoHyphens/>
+        <w:spacing w:after="0" w:line="200" w:lineRule="exact"/>
+        <w:rPr>
+          <w:rFonts w:ascii="Times New Roman" w:eastAsia="Times New Roman" w:hAnsi="Times New Roman" w:cs="Times New Roman"/>
+          <w:sz w:val="24"/>
+          <w:szCs w:val="24"/>
+          <w:lang w:eastAsia="zh-CN" w:bidi="hi-IN"/>
+        </w:rPr>
+      </w:pPr>
+    </w:p>
+    <w:p>
+      <w:pPr>
+        <w:suppressAutoHyphens/>
+        <w:spacing w:after="0" w:line="200" w:lineRule="exact"/>
+        <w:rPr>
+          <w:rFonts w:ascii="Times New Roman" w:eastAsia="Times New Roman" w:hAnsi="Times New Roman" w:cs="Times New Roman"/>
+          <w:sz w:val="24"/>
+          <w:szCs w:val="24"/>
+          <w:lang w:eastAsia="zh-CN" w:bidi="hi-IN"/>
+        </w:rPr>
+      </w:pPr>
+    </w:p>
+    <w:p>
+      <w:pPr>
+        <w:suppressAutoHyphens/>
+        <w:spacing w:after="0" w:line="200" w:lineRule="exact"/>
+        <w:rPr>
+          <w:rFonts w:ascii="Times New Roman" w:eastAsia="Times New Roman" w:hAnsi="Times New Roman" w:cs="Times New Roman"/>
+          <w:sz w:val="24"/>
+          <w:szCs w:val="24"/>
+          <w:lang w:eastAsia="zh-CN" w:bidi="hi-IN"/>
+        </w:rPr>
+      </w:pPr>
+    </w:p>
+    <w:p>
+      <w:pPr>
+        <w:suppressAutoHyphens/>
+        <w:spacing w:after="0" w:line="200" w:lineRule="exact"/>
+        <w:rPr>
+          <w:rFonts w:ascii="Times New Roman" w:eastAsia="Times New Roman" w:hAnsi="Times New Roman" w:cs="Times New Roman"/>
+          <w:sz w:val="24"/>
+          <w:szCs w:val="24"/>
+          <w:lang w:eastAsia="zh-CN" w:bidi="hi-IN"/>
+        </w:rPr>
+      </w:pPr>
+    </w:p>
+    <w:p>
+      <w:pPr>
+        <w:suppressAutoHyphens/>
+        <w:spacing w:after="0" w:line="200" w:lineRule="exact"/>
+        <w:rPr>
+          <w:rFonts w:ascii="Times New Roman" w:eastAsia="Times New Roman" w:hAnsi="Times New Roman" w:cs="Times New Roman"/>
+          <w:sz w:val="24"/>
+          <w:szCs w:val="24"/>
+          <w:lang w:eastAsia="zh-CN" w:bidi="hi-IN"/>
+        </w:rPr>
+      </w:pPr>
+    </w:p>
+    <w:p>
+      <w:pPr>
+        <w:suppressAutoHyphens/>
+        <w:spacing w:after="0" w:line="200" w:lineRule="exact"/>
+        <w:rPr>
+          <w:rFonts w:ascii="Times New Roman" w:eastAsia="Times New Roman" w:hAnsi="Times New Roman" w:cs="Times New Roman"/>
+          <w:sz w:val="24"/>
+          <w:szCs w:val="24"/>
+          <w:lang w:eastAsia="zh-CN" w:bidi="hi-IN"/>
+        </w:rPr>
+      </w:pPr>
+    </w:p>
+    <w:p>
+      <w:pPr>
+        <w:suppressAutoHyphens/>
+        <w:spacing w:after="0" w:line="200" w:lineRule="exact"/>
+        <w:rPr>
+          <w:rFonts w:ascii="Times New Roman" w:eastAsia="Times New Roman" w:hAnsi="Times New Roman" w:cs="Times New Roman"/>
+          <w:sz w:val="24"/>
+          <w:szCs w:val="24"/>
+          <w:lang w:eastAsia="zh-CN" w:bidi="hi-IN"/>
+        </w:rPr>
+      </w:pPr>
+    </w:p>
+    <w:p>
+      <w:pPr>
+        <w:suppressAutoHyphens/>
+        <w:spacing w:after="0" w:line="200" w:lineRule="exact"/>
+        <w:rPr>
+          <w:rFonts w:ascii="Times New Roman" w:eastAsia="Times New Roman" w:hAnsi="Times New Roman" w:cs="Times New Roman"/>
+          <w:sz w:val="24"/>
+          <w:szCs w:val="24"/>
+          <w:lang w:eastAsia="zh-CN" w:bidi="hi-IN"/>
+        </w:rPr>
+      </w:pPr>
+    </w:p>
+    <w:p>
+      <w:pPr>
+        <w:suppressAutoHyphens/>
+        <w:spacing w:after="0" w:line="200" w:lineRule="exact"/>
+        <w:rPr>
+          <w:rFonts w:ascii="Times New Roman" w:eastAsia="Times New Roman" w:hAnsi="Times New Roman" w:cs="Times New Roman"/>
+          <w:sz w:val="24"/>
+          <w:szCs w:val="24"/>
+          <w:lang w:eastAsia="zh-CN" w:bidi="hi-IN"/>
+        </w:rPr>
+      </w:pPr>
+    </w:p>
+    <w:p>
+      <w:pPr>
+        <w:suppressAutoHyphens/>
+        <w:spacing w:after="0" w:line="200" w:lineRule="exact"/>
+        <w:rPr>
+          <w:rFonts w:ascii="Times New Roman" w:eastAsia="Times New Roman" w:hAnsi="Times New Roman" w:cs="Times New Roman"/>
+          <w:sz w:val="24"/>
+          <w:szCs w:val="24"/>
+          <w:lang w:eastAsia="zh-CN" w:bidi="hi-IN"/>
+        </w:rPr>
+      </w:pPr>
+    </w:p>
+    <w:p>
+      <w:pPr>
+        <w:suppressAutoHyphens/>
+        <w:spacing w:after="0" w:line="200" w:lineRule="exact"/>
+        <w:rPr>
+          <w:rFonts w:ascii="Times New Roman" w:eastAsia="Times New Roman" w:hAnsi="Times New Roman" w:cs="Times New Roman"/>
+          <w:sz w:val="24"/>
+          <w:szCs w:val="24"/>
+          <w:lang w:eastAsia="zh-CN" w:bidi="hi-IN"/>
+        </w:rPr>
+      </w:pPr>
+    </w:p>
+    <w:p>
+      <w:pPr>
+        <w:suppressAutoHyphens/>
+        <w:spacing w:after="0" w:line="200" w:lineRule="exact"/>
+        <w:rPr>
+          <w:rFonts w:ascii="Times New Roman" w:eastAsia="Times New Roman" w:hAnsi="Times New Roman" w:cs="Times New Roman"/>
+          <w:sz w:val="24"/>
+          <w:szCs w:val="24"/>
+          <w:lang w:eastAsia="zh-CN" w:bidi="hi-IN"/>
+        </w:rPr>
+      </w:pPr>
+    </w:p>
+    <w:p>
+      <w:pPr>
+        <w:suppressAutoHyphens/>
+        <w:spacing w:after="0" w:line="200" w:lineRule="exact"/>
+        <w:rPr>
+          <w:rFonts w:ascii="Times New Roman" w:eastAsia="Times New Roman" w:hAnsi="Times New Roman" w:cs="Times New Roman"/>
+          <w:sz w:val="24"/>
+          <w:szCs w:val="24"/>
+          <w:lang w:eastAsia="zh-CN" w:bidi="hi-IN"/>
+        </w:rPr>
+      </w:pPr>
+    </w:p>
+    <w:p>
+      <w:pPr>
+        <w:suppressAutoHyphens/>
+        <w:spacing w:after="0" w:line="200" w:lineRule="exact"/>
+        <w:rPr>
+          <w:rFonts w:ascii="Times New Roman" w:eastAsia="Times New Roman" w:hAnsi="Times New Roman" w:cs="Times New Roman"/>
+          <w:sz w:val="24"/>
+          <w:szCs w:val="24"/>
+          <w:lang w:eastAsia="zh-CN" w:bidi="hi-IN"/>
+        </w:rPr>
+      </w:pPr>
+    </w:p>
+    <w:p>
+      <w:pPr>
+        <w:suppressAutoHyphens/>
+        <w:spacing w:after="0" w:line="298" w:lineRule="exact"/>
+        <w:rPr>
+          <w:rFonts w:ascii="Times New Roman" w:eastAsia="Times New Roman" w:hAnsi="Times New Roman" w:cs="Times New Roman"/>
+          <w:sz w:val="24"/>
+          <w:szCs w:val="24"/>
+          <w:lang w:eastAsia="zh-CN" w:bidi="hi-IN"/>
+        </w:rPr>
+      </w:pPr>
+    </w:p>
+    <w:p>
+      <w:pPr>
+        <w:suppressAutoHyphens/>
+        <w:spacing w:after="0" w:line="298" w:lineRule="exact"/>
+        <w:rPr>
+          <w:rFonts w:ascii="Times New Roman" w:eastAsia="Times New Roman" w:hAnsi="Times New Roman" w:cs="Times New Roman"/>
+          <w:sz w:val="24"/>
+          <w:szCs w:val="24"/>
+          <w:lang w:eastAsia="zh-CN" w:bidi="hi-IN"/>
+        </w:rPr>
+      </w:pPr>
+    </w:p>
+    <w:p>
+      <w:pPr>
+        <w:suppressAutoHyphens/>
+        <w:spacing w:after="0" w:line="298" w:lineRule="exact"/>
+        <w:rPr>
+          <w:rFonts w:ascii="Times New Roman" w:eastAsia="Times New Roman" w:hAnsi="Times New Roman" w:cs="Times New Roman"/>
+          <w:sz w:val="24"/>
+          <w:szCs w:val="24"/>
+          <w:lang w:eastAsia="zh-CN" w:bidi="hi-IN"/>
+        </w:rPr>
+      </w:pPr>
+    </w:p>
+    <w:p>
+      <w:pPr>
+        <w:suppressAutoHyphens/>
+        <w:spacing w:after="0" w:line="276" w:lineRule="auto"/>
+        <w:jc w:val="center"/>
+        <w:rPr>
+          <w:rFonts w:ascii="Arial" w:eastAsia="Arial" w:hAnsi="Arial" w:cs="Arial"/>
+          <w:b/>
+          <w:sz w:val="23"/>
+          <w:szCs w:val="24"/>
+          <w:lang w:eastAsia="zh-CN" w:bidi="hi-IN"/>
+        </w:rPr>
+      </w:pPr>
+      <w:r>
+        <w:rPr>
+          <w:rFonts w:ascii="Arial" w:eastAsia="Arial" w:hAnsi="Arial" w:cs="Arial"/>
+          <w:b/>
+          <w:sz w:val="23"/>
+          <w:szCs w:val="24"/>
+          <w:lang w:eastAsia="zh-CN" w:bidi="hi-IN"/>
+        </w:rPr>
+        <w:t>PRESIDENTE PRUDENTE</w:t>
+      </w:r>
+    </w:p>
+    <w:p>
+      <w:pPr>
+        <w:jc w:val="center"/>
+      </w:pPr>
+      <w:r>
+        <w:rPr>
+          <w:rFonts w:ascii="Arial" w:eastAsia="Arial" w:hAnsi="Arial" w:cs="Arial"/>
+          <w:b/>
+          <w:bCs/>
+          <w:sz w:val="24"/>
+          <w:szCs w:val="24"/>
+          <w:lang w:eastAsia="zh-CN" w:bidi="hi-IN"/>
+        </w:rPr>
+        <w:t>2023</w:t>
+      </w:r>
+      <w:r>
+        <w:br w:type="page"/>
+      </w:r>
+    </w:p>
+    <w:p>
+      <w:pPr>
         <w:spacing w:after="0"/>
         <w:jc w:val="both"/>
         <w:rPr>
@@ -12,6 +795,7 @@
         </w:rPr>
       </w:pPr>
       <w:r>
+        <w:lastRenderedPageBreak/>
         <w:t xml:space="preserve">Caso de Uso: </w:t>
       </w:r>
       <w:r>
@@ -198,15 +982,7 @@
         <w:t>Descrição:</w:t>
       </w:r>
       <w:r>
-        <w:t xml:space="preserve"> Ao finalizar o registro do pedido a confeiteira orienta o cliente sobre o pagamento que pode ser feito no momento do pedido ou na entrega/retirada. O sistema externo de pagamento faz o processamento e validação do pagamento e retorna para o sistema </w:t>
-      </w:r>
-      <w:proofErr w:type="spellStart"/>
-      <w:r>
-        <w:t>Confeitapp</w:t>
-      </w:r>
-      <w:proofErr w:type="spellEnd"/>
-      <w:r>
-        <w:t xml:space="preserve"> os detalhes da transação.</w:t>
+        <w:t xml:space="preserve"> Ao finalizar o registro do pedido a confeiteira orienta o cliente sobre o pagamento que pode ser feito no momento do pedido ou na entrega/retirada. O sistema externo de pagamento faz o processamento e validação do pagamento e retorna para o sistema Confeitapp os detalhes da transação.</w:t>
       </w:r>
     </w:p>
     <w:p>
@@ -345,10 +1121,7 @@
         <w:t xml:space="preserve">Descrição: </w:t>
       </w:r>
       <w:r>
-        <w:t>Ao prosseguir com a produção de um pedido a confeiteira registra o avanço no sistema, escolhendo o pedido que está trabalhando e atualiza o status para a etapa atual de produção do mesmo</w:t>
-      </w:r>
-      <w:r>
-        <w:t>.</w:t>
+        <w:t>Ao prosseguir com a produção de um pedido a confeiteira registra o avanço no sistema, escolhendo o pedido que está trabalhando e atualiza o status para a etapa atual de produção do mesmo.</w:t>
       </w:r>
     </w:p>
     <w:p>
@@ -524,15 +1297,7 @@
               <w:jc w:val="both"/>
             </w:pPr>
             <w:r>
-              <w:t xml:space="preserve">Inicia o sistema </w:t>
-            </w:r>
-            <w:proofErr w:type="spellStart"/>
-            <w:r>
-              <w:t>Confeitapp</w:t>
-            </w:r>
-            <w:proofErr w:type="spellEnd"/>
-            <w:r>
-              <w:t xml:space="preserve"> pela primeira vez</w:t>
+              <w:t>Inicia o sistema Confeitapp pela primeira vez</w:t>
             </w:r>
           </w:p>
         </w:tc>
@@ -814,15 +1579,7 @@
         <w:jc w:val="both"/>
       </w:pPr>
       <w:r>
-        <w:t xml:space="preserve">Linha 2: A Confeiteira já realizou a configuração inicial anteriormente. O sistema </w:t>
-      </w:r>
-      <w:proofErr w:type="spellStart"/>
-      <w:r>
-        <w:t>Confeitapp</w:t>
-      </w:r>
-      <w:proofErr w:type="spellEnd"/>
-      <w:r>
-        <w:t xml:space="preserve"> carrega os dados configurados anteriormente.</w:t>
+        <w:t>Linha 2: A Confeiteira já realizou a configuração inicial anteriormente. O sistema Confeitapp carrega os dados configurados anteriormente.</w:t>
       </w:r>
     </w:p>
     <w:p>
@@ -1638,15 +2395,7 @@
         <w:t xml:space="preserve"> </w:t>
       </w:r>
       <w:r>
-        <w:t xml:space="preserve">Ao finalizar o registro do pedido a confeiteira orienta o cliente sobre o pagamento que pode ser feito no momento do pedido ou na entrega/retirada. O sistema externo de pagamento faz o processamento e validação do pagamento e retorna para o sistema </w:t>
-      </w:r>
-      <w:proofErr w:type="spellStart"/>
-      <w:r>
-        <w:t>Confeitapp</w:t>
-      </w:r>
-      <w:proofErr w:type="spellEnd"/>
-      <w:r>
-        <w:t xml:space="preserve"> os detalhes da transação. </w:t>
+        <w:t xml:space="preserve">Ao finalizar o registro do pedido a confeiteira orienta o cliente sobre o pagamento que pode ser feito no momento do pedido ou na entrega/retirada. O sistema externo de pagamento faz o processamento e validação do pagamento e retorna para o sistema Confeitapp os detalhes da transação. </w:t>
       </w:r>
     </w:p>
     <w:p>

</xml_diff>

<commit_message>
Diagramas de Sequencia, Diagrama de Classes, Diagramas de Colaboração e Código fonte
</commit_message>
<xml_diff>
--- a/Casos de Uso.docx
+++ b/Casos de Uso.docx
@@ -1122,6 +1122,59 @@
       </w:r>
       <w:r>
         <w:t>Ao prosseguir com a produção de um pedido a confeiteira registra o avanço no sistema, escolhendo o pedido que está trabalhando e atualiza o status para a etapa atual de produção do mesmo.</w:t>
+      </w:r>
+    </w:p>
+    <w:p>
+      <w:pPr>
+        <w:jc w:val="both"/>
+      </w:pPr>
+    </w:p>
+    <w:p>
+      <w:pPr>
+        <w:spacing w:after="0"/>
+        <w:jc w:val="both"/>
+        <w:rPr>
+          <w:b/>
+          <w:bCs/>
+        </w:rPr>
+      </w:pPr>
+      <w:r>
+        <w:lastRenderedPageBreak/>
+        <w:t xml:space="preserve">Caso de Uso: </w:t>
+      </w:r>
+      <w:r>
+        <w:rPr>
+          <w:b/>
+          <w:bCs/>
+        </w:rPr>
+        <w:t xml:space="preserve"> Cadastrar Produto</w:t>
+      </w:r>
+    </w:p>
+    <w:p>
+      <w:pPr>
+        <w:spacing w:after="0"/>
+        <w:jc w:val="both"/>
+      </w:pPr>
+      <w:r>
+        <w:t>Atores; Confeiteira</w:t>
+      </w:r>
+    </w:p>
+    <w:p>
+      <w:pPr>
+        <w:spacing w:after="0"/>
+        <w:jc w:val="both"/>
+      </w:pPr>
+      <w:r>
+        <w:t>Tipo: Primário</w:t>
+      </w:r>
+    </w:p>
+    <w:p>
+      <w:pPr>
+        <w:spacing w:after="0"/>
+        <w:jc w:val="both"/>
+      </w:pPr>
+      <w:r>
+        <w:t>Descrição: A confeiteira recebe um pedido de um cliente. Acessa o sistema para cadastrar as informações desse pedido. O sistema reserva os ingredientes que serão usados na confecção do pedido.</w:t>
       </w:r>
     </w:p>
     <w:p>
@@ -1380,7 +1433,10 @@
               <w:jc w:val="both"/>
             </w:pPr>
             <w:r>
-              <w:t>Solicita dados sobre o estoque de ingredientes</w:t>
+              <w:t xml:space="preserve">Solicita </w:t>
+            </w:r>
+            <w:r>
+              <w:t>nome, quantidade e validade dos ingredientes em estoque.</w:t>
             </w:r>
           </w:p>
         </w:tc>
@@ -1730,7 +1786,13 @@
         <w:t>RF_F</w:t>
       </w:r>
       <w:r>
-        <w:t>2.4;</w:t>
+        <w:t>2.4</w:t>
+      </w:r>
+      <w:r>
+        <w:t>, RF_F2.5</w:t>
+      </w:r>
+      <w:r>
+        <w:t>;</w:t>
       </w:r>
     </w:p>
     <w:p>
@@ -1817,7 +1879,13 @@
               <w:jc w:val="both"/>
             </w:pPr>
             <w:r>
-              <w:t>Solicita os dados do pedido</w:t>
+              <w:t xml:space="preserve">Solicita os </w:t>
+            </w:r>
+            <w:r>
+              <w:t>produtos a serem incluídos no</w:t>
+            </w:r>
+            <w:r>
+              <w:t xml:space="preserve"> pedido</w:t>
             </w:r>
           </w:p>
         </w:tc>
@@ -1838,7 +1906,7 @@
               <w:jc w:val="both"/>
             </w:pPr>
             <w:r>
-              <w:t>Fornece os dados do pedido</w:t>
+              <w:t>Escolhe um ou mais produto disponíveis</w:t>
             </w:r>
           </w:p>
         </w:tc>
@@ -1857,7 +1925,10 @@
               <w:jc w:val="both"/>
             </w:pPr>
             <w:r>
-              <w:t>Recebe os dados do pedido</w:t>
+              <w:t xml:space="preserve">Recebe </w:t>
+            </w:r>
+            <w:r>
+              <w:t>o(s) produto(s) selecionado(s)</w:t>
             </w:r>
           </w:p>
         </w:tc>
@@ -1888,46 +1959,7 @@
               <w:jc w:val="both"/>
             </w:pPr>
             <w:r>
-              <w:t>Solicita os ingredientes a ser utilizado na confecção</w:t>
-            </w:r>
-          </w:p>
-        </w:tc>
-      </w:tr>
-      <w:tr>
-        <w:tc>
-          <w:tcPr>
-            <w:tcW w:w="4247" w:type="dxa"/>
-          </w:tcPr>
-          <w:p>
-            <w:pPr>
-              <w:pStyle w:val="PargrafodaLista"/>
-              <w:numPr>
-                <w:ilvl w:val="0"/>
-                <w:numId w:val="3"/>
-              </w:numPr>
-              <w:jc w:val="both"/>
-            </w:pPr>
-            <w:r>
-              <w:t>Fornece os ingredientes que serão utilizados</w:t>
-            </w:r>
-          </w:p>
-        </w:tc>
-        <w:tc>
-          <w:tcPr>
-            <w:tcW w:w="4247" w:type="dxa"/>
-          </w:tcPr>
-          <w:p>
-            <w:pPr>
-              <w:pStyle w:val="PargrafodaLista"/>
-              <w:numPr>
-                <w:ilvl w:val="0"/>
-                <w:numId w:val="3"/>
-              </w:numPr>
-              <w:ind w:left="316"/>
-              <w:jc w:val="both"/>
-            </w:pPr>
-            <w:r>
-              <w:t>Reserva os ingredientes ‘em uso’</w:t>
+              <w:t>Reserva a quantidade de ingrediente necessária para confecção.</w:t>
             </w:r>
           </w:p>
         </w:tc>
@@ -1951,16 +1983,7 @@
         <w:jc w:val="both"/>
       </w:pPr>
       <w:r>
-        <w:t xml:space="preserve">Linha </w:t>
-      </w:r>
-      <w:r>
-        <w:t>7</w:t>
-      </w:r>
-      <w:r>
-        <w:t xml:space="preserve">: </w:t>
-      </w:r>
-      <w:r>
-        <w:t>Nem todos os ingredientes estão disponíveis em estoque. Então o sistema informa os ingredientes que estão em falta. Não é possível concluir o registro do pedido.</w:t>
+        <w:t>Linha 3: O produto solicitado não está disponível, por falta de ingredientes. Não é possível concluir o registro de pedido.</w:t>
       </w:r>
     </w:p>
     <w:p>
@@ -1981,7 +2004,7 @@
         <w:t>Caso de Uso Expandido:</w:t>
       </w:r>
       <w:r>
-        <w:t xml:space="preserve"> Personalizar Produtos</w:t>
+        <w:t xml:space="preserve"> Cadastrar Produto</w:t>
       </w:r>
     </w:p>
     <w:p>
@@ -2011,7 +2034,7 @@
         <w:t>Finalidade</w:t>
       </w:r>
       <w:r>
-        <w:t>: Alterar a confecção padrão de um produto</w:t>
+        <w:t>: Realizar o cadastro de um produto</w:t>
       </w:r>
     </w:p>
     <w:p>
@@ -2026,7 +2049,7 @@
         <w:t>Visão Geral:</w:t>
       </w:r>
       <w:r>
-        <w:t xml:space="preserve"> A confeiteira pode mudar o modo de preparo padrão de um certo produto, a pedido do cliente durante a etapa de realizar pedido. Ao final da personalização, o sistema faz uma verificação dos ingredientes e permite a confeiteira registrar essa nova confecção.</w:t>
+        <w:t xml:space="preserve"> A confeiteira deseja incluir um novo tipo de produto a sua produção, para isso ela precisa cadastrar esse novo produto, com seu nome, sabor, peso e modo de preparo. O sistema registra o novo produto, tornando o disponível para personalizações.</w:t>
       </w:r>
     </w:p>
     <w:p>
@@ -2068,22 +2091,7 @@
         <w:t>.1</w:t>
       </w:r>
       <w:r>
-        <w:t xml:space="preserve">, </w:t>
-      </w:r>
-      <w:r>
-        <w:t xml:space="preserve">RF_F2.2, </w:t>
-      </w:r>
-      <w:r>
-        <w:t>RF_F</w:t>
-      </w:r>
-      <w:r>
-        <w:t xml:space="preserve">2.4, </w:t>
-      </w:r>
-      <w:r>
-        <w:t>RF_F</w:t>
-      </w:r>
-      <w:r>
-        <w:t>7.1;</w:t>
+        <w:t>;</w:t>
       </w:r>
     </w:p>
     <w:p>
@@ -2145,16 +2153,7 @@
               <w:jc w:val="both"/>
             </w:pPr>
             <w:r>
-              <w:t xml:space="preserve">Seleciona um </w:t>
-            </w:r>
-            <w:r>
-              <w:rPr>
-                <w:highlight w:val="yellow"/>
-              </w:rPr>
-              <w:t>produto</w:t>
-            </w:r>
-            <w:r>
-              <w:t xml:space="preserve"> a ser personalizado</w:t>
+              <w:t>Seleciona a opção de cadastrar um novo produto</w:t>
             </w:r>
           </w:p>
         </w:tc>
@@ -2173,7 +2172,7 @@
               <w:jc w:val="both"/>
             </w:pPr>
             <w:r>
-              <w:t>Exibe os detalhes do produto</w:t>
+              <w:t>Solicita nome, sabor, peso e modo de preparo do produto</w:t>
             </w:r>
           </w:p>
         </w:tc>
@@ -2185,8 +2184,17 @@
           </w:tcPr>
           <w:p>
             <w:pPr>
-              <w:jc w:val="both"/>
-            </w:pPr>
+              <w:pStyle w:val="PargrafodaLista"/>
+              <w:numPr>
+                <w:ilvl w:val="0"/>
+                <w:numId w:val="4"/>
+              </w:numPr>
+              <w:ind w:left="306"/>
+              <w:jc w:val="both"/>
+            </w:pPr>
+            <w:r>
+              <w:t>Insere as informações do produto</w:t>
+            </w:r>
           </w:p>
         </w:tc>
         <w:tc>
@@ -2204,7 +2212,7 @@
               <w:jc w:val="both"/>
             </w:pPr>
             <w:r>
-              <w:t>Permite a confeiteira alterar as propriedades e modo de preparo</w:t>
+              <w:t>Registra a inclusão do novo produto</w:t>
             </w:r>
           </w:p>
         </w:tc>
@@ -2216,17 +2224,8 @@
           </w:tcPr>
           <w:p>
             <w:pPr>
-              <w:pStyle w:val="PargrafodaLista"/>
-              <w:numPr>
-                <w:ilvl w:val="0"/>
-                <w:numId w:val="4"/>
-              </w:numPr>
-              <w:ind w:left="308"/>
-              <w:jc w:val="both"/>
-            </w:pPr>
-            <w:r>
-              <w:t>Faz as alterações</w:t>
-            </w:r>
+              <w:jc w:val="both"/>
+            </w:pPr>
           </w:p>
         </w:tc>
         <w:tc>
@@ -2244,47 +2243,7 @@
               <w:jc w:val="both"/>
             </w:pPr>
             <w:r>
-              <w:t>Mostra as opções de ‘salvar’</w:t>
-            </w:r>
-          </w:p>
-        </w:tc>
-      </w:tr>
-      <w:tr>
-        <w:tc>
-          <w:tcPr>
-            <w:tcW w:w="4247" w:type="dxa"/>
-          </w:tcPr>
-          <w:p>
-            <w:pPr>
-              <w:pStyle w:val="PargrafodaLista"/>
-              <w:numPr>
-                <w:ilvl w:val="0"/>
-                <w:numId w:val="4"/>
-              </w:numPr>
-              <w:ind w:left="308"/>
-              <w:jc w:val="both"/>
-            </w:pPr>
-            <w:r>
-              <w:t>Confirma o registro das alterações</w:t>
-            </w:r>
-          </w:p>
-        </w:tc>
-        <w:tc>
-          <w:tcPr>
-            <w:tcW w:w="4247" w:type="dxa"/>
-          </w:tcPr>
-          <w:p>
-            <w:pPr>
-              <w:pStyle w:val="PargrafodaLista"/>
-              <w:numPr>
-                <w:ilvl w:val="0"/>
-                <w:numId w:val="4"/>
-              </w:numPr>
-              <w:ind w:left="316"/>
-              <w:jc w:val="both"/>
-            </w:pPr>
-            <w:r>
-              <w:t>Faz a reserva dos ingredientes</w:t>
+              <w:t>Exibe o produto cadastrado</w:t>
             </w:r>
           </w:p>
         </w:tc>
@@ -2305,26 +2264,19 @@
     </w:p>
     <w:p>
       <w:pPr>
-        <w:jc w:val="both"/>
-      </w:pPr>
-      <w:r>
-        <w:t xml:space="preserve">Linha 7: </w:t>
-      </w:r>
-      <w:r>
-        <w:t>Os ingredientes das alterações não estão disponíveis em estoque</w:t>
-      </w:r>
-      <w:r>
-        <w:t xml:space="preserve">. Então o sistema informa os ingredientes que estão em falta. Não é possível </w:t>
-      </w:r>
-      <w:r>
-        <w:t>concluir a personalização</w:t>
-      </w:r>
-      <w:r>
-        <w:t>.</w:t>
-      </w:r>
-    </w:p>
-    <w:p>
-      <w:r>
+        <w:rPr>
+          <w:b/>
+          <w:bCs/>
+        </w:rPr>
+      </w:pPr>
+      <w:r>
+        <w:t>“”</w:t>
+      </w:r>
+      <w:r>
+        <w:rPr>
+          <w:b/>
+          <w:bCs/>
+        </w:rPr>
         <w:br w:type="page"/>
       </w:r>
     </w:p>
@@ -2341,7 +2293,7 @@
         <w:t>Caso de Uso Expandido:</w:t>
       </w:r>
       <w:r>
-        <w:t xml:space="preserve"> Processar Pagamentos</w:t>
+        <w:t xml:space="preserve"> Personalizar Produtos</w:t>
       </w:r>
     </w:p>
     <w:p>
@@ -2358,9 +2310,6 @@
       <w:r>
         <w:t>: Confeiteira</w:t>
       </w:r>
-      <w:r>
-        <w:t>, Sistema Pagamento</w:t>
-      </w:r>
     </w:p>
     <w:p>
       <w:pPr>
@@ -2374,10 +2323,7 @@
         <w:t>Finalidade</w:t>
       </w:r>
       <w:r>
-        <w:t xml:space="preserve">: </w:t>
-      </w:r>
-      <w:r>
-        <w:t>Registrar o pagamento de um pedido</w:t>
+        <w:t>: Alterar a confecção padrão de um produto</w:t>
       </w:r>
     </w:p>
     <w:p>
@@ -2392,42 +2338,39 @@
         <w:t>Visão Geral:</w:t>
       </w:r>
       <w:r>
+        <w:t xml:space="preserve"> A confeiteira pode mudar o modo de preparo padrão de um certo produto, a pedido do cliente durante a etapa de realizar pedido. Ao final da personalização, o sistema faz uma verificação dos ingredientes e permite a confeiteira registrar essa nova confecção.</w:t>
+      </w:r>
+    </w:p>
+    <w:p>
+      <w:pPr>
+        <w:jc w:val="both"/>
+      </w:pPr>
+      <w:r>
+        <w:rPr>
+          <w:b/>
+          <w:bCs/>
+        </w:rPr>
+        <w:t>Tipo</w:t>
+      </w:r>
+      <w:r>
+        <w:t>: Primário e essencial</w:t>
+      </w:r>
+    </w:p>
+    <w:p>
+      <w:pPr>
+        <w:jc w:val="both"/>
+      </w:pPr>
+      <w:r>
+        <w:rPr>
+          <w:b/>
+          <w:bCs/>
+        </w:rPr>
+        <w:t>Referências Cruzadas:</w:t>
+      </w:r>
+      <w:r>
         <w:t xml:space="preserve"> </w:t>
       </w:r>
       <w:r>
-        <w:t xml:space="preserve">Ao finalizar o registro do pedido a confeiteira orienta o cliente sobre o pagamento que pode ser feito no momento do pedido ou na entrega/retirada. O sistema externo de pagamento faz o processamento e validação do pagamento e retorna para o sistema Confeitapp os detalhes da transação. </w:t>
-      </w:r>
-    </w:p>
-    <w:p>
-      <w:pPr>
-        <w:jc w:val="both"/>
-      </w:pPr>
-      <w:r>
-        <w:rPr>
-          <w:b/>
-          <w:bCs/>
-        </w:rPr>
-        <w:t>Tipo</w:t>
-      </w:r>
-      <w:r>
-        <w:t>: Primário e essencial</w:t>
-      </w:r>
-    </w:p>
-    <w:p>
-      <w:pPr>
-        <w:jc w:val="both"/>
-      </w:pPr>
-      <w:r>
-        <w:rPr>
-          <w:b/>
-          <w:bCs/>
-        </w:rPr>
-        <w:t>Referências Cruzadas:</w:t>
-      </w:r>
-      <w:r>
-        <w:t xml:space="preserve"> </w:t>
-      </w:r>
-      <w:r>
         <w:t>RF_F</w:t>
       </w:r>
       <w:r>
@@ -2443,16 +2386,22 @@
         <w:t xml:space="preserve">, </w:t>
       </w:r>
       <w:r>
+        <w:t>RF_F2.</w:t>
+      </w:r>
+      <w:r>
+        <w:t>3</w:t>
+      </w:r>
+      <w:r>
+        <w:t xml:space="preserve">, </w:t>
+      </w:r>
+      <w:r>
         <w:t>RF_F</w:t>
       </w:r>
       <w:r>
-        <w:t>4</w:t>
-      </w:r>
-      <w:r>
-        <w:t>.</w:t>
-      </w:r>
-      <w:r>
-        <w:t>1</w:t>
+        <w:t>2.</w:t>
+      </w:r>
+      <w:r>
+        <w:t>5</w:t>
       </w:r>
       <w:r>
         <w:t xml:space="preserve">, </w:t>
@@ -2461,16 +2410,7 @@
         <w:t>RF_F</w:t>
       </w:r>
       <w:r>
-        <w:t>4</w:t>
-      </w:r>
-      <w:r>
-        <w:t>.</w:t>
-      </w:r>
-      <w:r>
-        <w:t>2, RF_B6.1, RF_B6.2</w:t>
-      </w:r>
-      <w:r>
-        <w:t>;</w:t>
+        <w:t>7.1;</w:t>
       </w:r>
     </w:p>
     <w:p>
@@ -2526,24 +2466,22 @@
               <w:pStyle w:val="PargrafodaLista"/>
               <w:numPr>
                 <w:ilvl w:val="0"/>
-                <w:numId w:val="5"/>
+                <w:numId w:val="9"/>
               </w:numPr>
-              <w:jc w:val="both"/>
-            </w:pPr>
-            <w:r>
-              <w:t xml:space="preserve">Recebe um </w:t>
+              <w:ind w:left="306"/>
+              <w:jc w:val="both"/>
+            </w:pPr>
+            <w:r>
+              <w:t xml:space="preserve">Seleciona um </w:t>
             </w:r>
             <w:r>
               <w:rPr>
                 <w:highlight w:val="yellow"/>
               </w:rPr>
-              <w:t>pagamento</w:t>
-            </w:r>
-            <w:r>
-              <w:t xml:space="preserve"> </w:t>
-            </w:r>
-            <w:r>
-              <w:t xml:space="preserve">e envia os detalhes para o sistema </w:t>
+              <w:t>produto</w:t>
+            </w:r>
+            <w:r>
+              <w:t xml:space="preserve"> a ser personalizado</w:t>
             </w:r>
           </w:p>
         </w:tc>
@@ -2556,13 +2494,25 @@
               <w:pStyle w:val="PargrafodaLista"/>
               <w:numPr>
                 <w:ilvl w:val="0"/>
-                <w:numId w:val="5"/>
+                <w:numId w:val="9"/>
               </w:numPr>
               <w:ind w:left="316"/>
               <w:jc w:val="both"/>
             </w:pPr>
             <w:r>
-              <w:t>Recebe os dados</w:t>
+              <w:t xml:space="preserve">Exibe </w:t>
+            </w:r>
+            <w:r>
+              <w:t>nome, peso</w:t>
+            </w:r>
+            <w:r>
+              <w:t>,</w:t>
+            </w:r>
+            <w:r>
+              <w:t xml:space="preserve"> </w:t>
+            </w:r>
+            <w:r>
+              <w:t>sabor e modo de preparo</w:t>
             </w:r>
           </w:p>
         </w:tc>
@@ -2587,28 +2537,18 @@
               <w:pStyle w:val="PargrafodaLista"/>
               <w:numPr>
                 <w:ilvl w:val="0"/>
-                <w:numId w:val="5"/>
+                <w:numId w:val="9"/>
               </w:numPr>
               <w:ind w:left="316"/>
               <w:jc w:val="both"/>
             </w:pPr>
             <w:r>
-              <w:t>Faz a referência ao pedido descrito</w:t>
+              <w:t>Permite a confeiteira alterar as propriedades e modo de preparo</w:t>
             </w:r>
           </w:p>
         </w:tc>
       </w:tr>
       <w:tr>
-        <w:tc>
-          <w:tcPr>
-            <w:tcW w:w="4247" w:type="dxa"/>
-          </w:tcPr>
-          <w:p>
-            <w:pPr>
-              <w:jc w:val="both"/>
-            </w:pPr>
-          </w:p>
-        </w:tc>
         <w:tc>
           <w:tcPr>
             <w:tcW w:w="4247" w:type="dxa"/>
@@ -2618,26 +2558,14 @@
               <w:pStyle w:val="PargrafodaLista"/>
               <w:numPr>
                 <w:ilvl w:val="0"/>
-                <w:numId w:val="5"/>
+                <w:numId w:val="9"/>
               </w:numPr>
-              <w:ind w:left="316"/>
-              <w:jc w:val="both"/>
-            </w:pPr>
-            <w:r>
-              <w:t>Compara o valor recebido com o valor do pedido</w:t>
-            </w:r>
-          </w:p>
-        </w:tc>
-      </w:tr>
-      <w:tr>
-        <w:tc>
-          <w:tcPr>
-            <w:tcW w:w="4247" w:type="dxa"/>
-          </w:tcPr>
-          <w:p>
-            <w:pPr>
-              <w:jc w:val="both"/>
-            </w:pPr>
+              <w:ind w:left="308"/>
+              <w:jc w:val="both"/>
+            </w:pPr>
+            <w:r>
+              <w:t>Faz as alterações</w:t>
+            </w:r>
           </w:p>
         </w:tc>
         <w:tc>
@@ -2649,28 +2577,18 @@
               <w:pStyle w:val="PargrafodaLista"/>
               <w:numPr>
                 <w:ilvl w:val="0"/>
-                <w:numId w:val="5"/>
+                <w:numId w:val="9"/>
               </w:numPr>
               <w:ind w:left="316"/>
               <w:jc w:val="both"/>
             </w:pPr>
             <w:r>
-              <w:t>Atualiza o status do pedido para pagamento efetuado</w:t>
+              <w:t>Mostra as opções de ‘salvar’</w:t>
             </w:r>
           </w:p>
         </w:tc>
       </w:tr>
       <w:tr>
-        <w:tc>
-          <w:tcPr>
-            <w:tcW w:w="4247" w:type="dxa"/>
-          </w:tcPr>
-          <w:p>
-            <w:pPr>
-              <w:jc w:val="both"/>
-            </w:pPr>
-          </w:p>
-        </w:tc>
         <w:tc>
           <w:tcPr>
             <w:tcW w:w="4247" w:type="dxa"/>
@@ -2680,13 +2598,32 @@
               <w:pStyle w:val="PargrafodaLista"/>
               <w:numPr>
                 <w:ilvl w:val="0"/>
-                <w:numId w:val="5"/>
+                <w:numId w:val="9"/>
+              </w:numPr>
+              <w:ind w:left="308"/>
+              <w:jc w:val="both"/>
+            </w:pPr>
+            <w:r>
+              <w:t>Confirma o registro das alterações</w:t>
+            </w:r>
+          </w:p>
+        </w:tc>
+        <w:tc>
+          <w:tcPr>
+            <w:tcW w:w="4247" w:type="dxa"/>
+          </w:tcPr>
+          <w:p>
+            <w:pPr>
+              <w:pStyle w:val="PargrafodaLista"/>
+              <w:numPr>
+                <w:ilvl w:val="0"/>
+                <w:numId w:val="9"/>
               </w:numPr>
               <w:ind w:left="316"/>
               <w:jc w:val="both"/>
             </w:pPr>
             <w:r>
-              <w:t>Registra o pedido em vendas concluídas</w:t>
+              <w:t>Faz a reserva dos ingredientes</w:t>
             </w:r>
           </w:p>
         </w:tc>
@@ -2706,26 +2643,29 @@
       </w:r>
     </w:p>
     <w:p>
-      <w:pPr>
-        <w:jc w:val="both"/>
-      </w:pPr>
-      <w:r>
-        <w:t xml:space="preserve">Linha </w:t>
-      </w:r>
-      <w:r>
-        <w:t>3</w:t>
-      </w:r>
-      <w:r>
-        <w:t xml:space="preserve">: </w:t>
-      </w:r>
-      <w:r>
-        <w:t>Não encontra o pedido referenciado. Se o pedido existir, a confeiteira atualiza o status do pedido e registra em vendas concluídas. Se não existir, o pagamento é devolvido.</w:t>
-      </w:r>
-    </w:p>
-    <w:p>
-      <w:pPr>
-        <w:jc w:val="both"/>
-      </w:pPr>
+      <w:r>
+        <w:t>Linha 1: Não existe produto cadastrado no sistema, para continuar é necessário cadastra um produto</w:t>
+      </w:r>
+    </w:p>
+    <w:p>
+      <w:pPr>
+        <w:jc w:val="both"/>
+      </w:pPr>
+      <w:r>
+        <w:t xml:space="preserve">Linha 7: </w:t>
+      </w:r>
+      <w:r>
+        <w:t>Os ingredientes das alterações não estão disponíveis em estoque</w:t>
+      </w:r>
+      <w:r>
+        <w:t xml:space="preserve">. Então o sistema informa os ingredientes que estão em falta. Não é possível </w:t>
+      </w:r>
+      <w:r>
+        <w:t>concluir a personalização</w:t>
+      </w:r>
+      <w:r>
+        <w:t>.</w:t>
+      </w:r>
     </w:p>
     <w:p>
       <w:r>
@@ -2745,7 +2685,7 @@
         <w:t>Caso de Uso Expandido:</w:t>
       </w:r>
       <w:r>
-        <w:t xml:space="preserve"> Registrar Compra de Ingredientes</w:t>
+        <w:t xml:space="preserve"> Processar Pagamentos</w:t>
       </w:r>
     </w:p>
     <w:p>
@@ -2762,6 +2702,9 @@
       <w:r>
         <w:t>: Confeiteira</w:t>
       </w:r>
+      <w:r>
+        <w:t>, Sistema Pagamento</w:t>
+      </w:r>
     </w:p>
     <w:p>
       <w:pPr>
@@ -2775,7 +2718,10 @@
         <w:t>Finalidade</w:t>
       </w:r>
       <w:r>
-        <w:t>: Repor o estoque com os ingredientes comprados</w:t>
+        <w:t xml:space="preserve">: </w:t>
+      </w:r>
+      <w:r>
+        <w:t>Registrar o pagamento de um pedido</w:t>
       </w:r>
     </w:p>
     <w:p>
@@ -2790,10 +2736,10 @@
         <w:t>Visão Geral:</w:t>
       </w:r>
       <w:r>
-        <w:t xml:space="preserve"> Ao realizar a compra de ingredientes para repor o estoque, a confeiteira registra os detalhes da compra no sistema, os itens adquiridos, data de transação, quantidades e os custos</w:t>
-      </w:r>
-      <w:r>
-        <w:t>. O sistema armazena os detalhes e deixa os itens disponíveis</w:t>
+        <w:t xml:space="preserve"> </w:t>
+      </w:r>
+      <w:r>
+        <w:t xml:space="preserve">Ao finalizar o registro do pedido a confeiteira orienta o cliente sobre o pagamento que pode ser feito no momento do pedido ou na entrega/retirada. O sistema externo de pagamento faz o processamento e validação do pagamento e retorna para o sistema Confeitapp os detalhes da transação. </w:t>
       </w:r>
     </w:p>
     <w:p>
@@ -2829,31 +2775,43 @@
         <w:t>RF_F</w:t>
       </w:r>
       <w:r>
+        <w:t>2</w:t>
+      </w:r>
+      <w:r>
+        <w:t>.</w:t>
+      </w:r>
+      <w:r>
+        <w:t>3</w:t>
+      </w:r>
+      <w:r>
+        <w:t xml:space="preserve">, </w:t>
+      </w:r>
+      <w:r>
+        <w:t>RF_F</w:t>
+      </w:r>
+      <w:r>
+        <w:t>4</w:t>
+      </w:r>
+      <w:r>
+        <w:t>.</w:t>
+      </w:r>
+      <w:r>
         <w:t>1</w:t>
       </w:r>
       <w:r>
+        <w:t xml:space="preserve">, </w:t>
+      </w:r>
+      <w:r>
+        <w:t>RF_F</w:t>
+      </w:r>
+      <w:r>
+        <w:t>4</w:t>
+      </w:r>
+      <w:r>
         <w:t>.</w:t>
       </w:r>
       <w:r>
-        <w:t>1</w:t>
-      </w:r>
-      <w:r>
-        <w:t xml:space="preserve">, </w:t>
-      </w:r>
-      <w:r>
-        <w:t>RF_F</w:t>
-      </w:r>
-      <w:r>
-        <w:t>1</w:t>
-      </w:r>
-      <w:r>
-        <w:t>.</w:t>
-      </w:r>
-      <w:r>
-        <w:t>2</w:t>
-      </w:r>
-      <w:r>
-        <w:t>, RF_S7.1</w:t>
+        <w:t>2, RF_B6.1, RF_B6.2</w:t>
       </w:r>
       <w:r>
         <w:t>;</w:t>
@@ -2912,21 +2870,30 @@
               <w:pStyle w:val="PargrafodaLista"/>
               <w:numPr>
                 <w:ilvl w:val="0"/>
-                <w:numId w:val="6"/>
+                <w:numId w:val="5"/>
               </w:numPr>
               <w:jc w:val="both"/>
             </w:pPr>
             <w:r>
-              <w:t xml:space="preserve">Seleciona a </w:t>
-            </w:r>
-            <w:r>
-              <w:t xml:space="preserve">opção de reposição de </w:t>
+              <w:t xml:space="preserve">Recebe um </w:t>
             </w:r>
             <w:r>
               <w:rPr>
                 <w:highlight w:val="yellow"/>
               </w:rPr>
-              <w:t>estoque</w:t>
+              <w:t>pagamento</w:t>
+            </w:r>
+            <w:r>
+              <w:t xml:space="preserve"> </w:t>
+            </w:r>
+            <w:r>
+              <w:t xml:space="preserve">e envia </w:t>
+            </w:r>
+            <w:r>
+              <w:t xml:space="preserve">o valor recebido, pedido pago </w:t>
+            </w:r>
+            <w:r>
+              <w:t xml:space="preserve">para o sistema </w:t>
             </w:r>
           </w:p>
         </w:tc>
@@ -2939,18 +2906,31 @@
               <w:pStyle w:val="PargrafodaLista"/>
               <w:numPr>
                 <w:ilvl w:val="0"/>
-                <w:numId w:val="6"/>
+                <w:numId w:val="5"/>
               </w:numPr>
               <w:ind w:left="316"/>
               <w:jc w:val="both"/>
             </w:pPr>
             <w:r>
-              <w:t>Solicita os dados do ingrediente</w:t>
+              <w:t>Recebe o</w:t>
+            </w:r>
+            <w:r>
+              <w:t xml:space="preserve"> valor pago e o pedido a ser pago</w:t>
             </w:r>
           </w:p>
         </w:tc>
       </w:tr>
       <w:tr>
+        <w:tc>
+          <w:tcPr>
+            <w:tcW w:w="4247" w:type="dxa"/>
+          </w:tcPr>
+          <w:p>
+            <w:pPr>
+              <w:jc w:val="both"/>
+            </w:pPr>
+          </w:p>
+        </w:tc>
         <w:tc>
           <w:tcPr>
             <w:tcW w:w="4247" w:type="dxa"/>
@@ -2960,13 +2940,26 @@
               <w:pStyle w:val="PargrafodaLista"/>
               <w:numPr>
                 <w:ilvl w:val="0"/>
-                <w:numId w:val="6"/>
+                <w:numId w:val="5"/>
               </w:numPr>
-              <w:jc w:val="both"/>
-            </w:pPr>
-            <w:r>
-              <w:t>Fornece os dados do ingrediente</w:t>
-            </w:r>
+              <w:ind w:left="316"/>
+              <w:jc w:val="both"/>
+            </w:pPr>
+            <w:r>
+              <w:t>Faz a referência ao pedido descrito</w:t>
+            </w:r>
+          </w:p>
+        </w:tc>
+      </w:tr>
+      <w:tr>
+        <w:tc>
+          <w:tcPr>
+            <w:tcW w:w="4247" w:type="dxa"/>
+          </w:tcPr>
+          <w:p>
+            <w:pPr>
+              <w:jc w:val="both"/>
+            </w:pPr>
           </w:p>
         </w:tc>
         <w:tc>
@@ -2978,13 +2971,13 @@
               <w:pStyle w:val="PargrafodaLista"/>
               <w:numPr>
                 <w:ilvl w:val="0"/>
-                <w:numId w:val="6"/>
+                <w:numId w:val="5"/>
               </w:numPr>
               <w:ind w:left="316"/>
               <w:jc w:val="both"/>
             </w:pPr>
             <w:r>
-              <w:t>Registra o ingrediente no estoque</w:t>
+              <w:t>Compara o valor recebido com o valor do pedido</w:t>
             </w:r>
           </w:p>
         </w:tc>
@@ -3009,13 +3002,53 @@
               <w:pStyle w:val="PargrafodaLista"/>
               <w:numPr>
                 <w:ilvl w:val="0"/>
-                <w:numId w:val="6"/>
+                <w:numId w:val="5"/>
               </w:numPr>
               <w:ind w:left="316"/>
               <w:jc w:val="both"/>
             </w:pPr>
             <w:r>
-              <w:t>Lista todos os ingredientes adicionados</w:t>
+              <w:t>Atualiza o status do pedido para pagamento efetuado</w:t>
+            </w:r>
+          </w:p>
+        </w:tc>
+      </w:tr>
+      <w:tr>
+        <w:tc>
+          <w:tcPr>
+            <w:tcW w:w="4247" w:type="dxa"/>
+          </w:tcPr>
+          <w:p>
+            <w:pPr>
+              <w:jc w:val="both"/>
+            </w:pPr>
+          </w:p>
+        </w:tc>
+        <w:tc>
+          <w:tcPr>
+            <w:tcW w:w="4247" w:type="dxa"/>
+          </w:tcPr>
+          <w:p>
+            <w:pPr>
+              <w:pStyle w:val="PargrafodaLista"/>
+              <w:numPr>
+                <w:ilvl w:val="0"/>
+                <w:numId w:val="5"/>
+              </w:numPr>
+              <w:ind w:left="316"/>
+              <w:jc w:val="both"/>
+            </w:pPr>
+            <w:r>
+              <w:t xml:space="preserve">Registra o pedido </w:t>
+            </w:r>
+            <w:r>
+              <w:t xml:space="preserve">como </w:t>
+            </w:r>
+            <w:r>
+              <w:t>concluíd</w:t>
+            </w:r>
+            <w:r>
+              <w:t>o</w:t>
             </w:r>
           </w:p>
         </w:tc>
@@ -3039,8 +3072,22 @@
         <w:jc w:val="both"/>
       </w:pPr>
       <w:r>
-        <w:t>“”</w:t>
-      </w:r>
+        <w:t xml:space="preserve">Linha </w:t>
+      </w:r>
+      <w:r>
+        <w:t>3</w:t>
+      </w:r>
+      <w:r>
+        <w:t xml:space="preserve">: </w:t>
+      </w:r>
+      <w:r>
+        <w:t>Não encontra o pedido referenciado. Se o pedido existir, a confeiteira atualiza o status do pedido e registra em vendas concluídas. Se não existir, o pagamento é devolvido.</w:t>
+      </w:r>
+    </w:p>
+    <w:p>
+      <w:pPr>
+        <w:jc w:val="both"/>
+      </w:pPr>
     </w:p>
     <w:p>
       <w:r>
@@ -3060,7 +3107,7 @@
         <w:t>Caso de Uso Expandido:</w:t>
       </w:r>
       <w:r>
-        <w:t xml:space="preserve"> Visualizar Relatórios Financeiros</w:t>
+        <w:t xml:space="preserve"> Registrar Compra de Ingredientes</w:t>
       </w:r>
     </w:p>
     <w:p>
@@ -3090,10 +3137,7 @@
         <w:t>Finalidade</w:t>
       </w:r>
       <w:r>
-        <w:t xml:space="preserve">: </w:t>
-      </w:r>
-      <w:r>
-        <w:t>Fornece o histórico do fluxo de caixa para o controle de gastos</w:t>
+        <w:t>: Repor o estoque com os ingredientes comprados</w:t>
       </w:r>
     </w:p>
     <w:p>
@@ -3108,52 +3152,46 @@
         <w:t>Visão Geral:</w:t>
       </w:r>
       <w:r>
+        <w:t xml:space="preserve"> Ao realizar a compra de ingredientes para repor o estoque, a confeiteira registra os detalhes da compra no sistema, os itens adquiridos, data de transação, quantidades e os custos</w:t>
+      </w:r>
+      <w:r>
+        <w:t>. O sistema armazena os detalhes e deixa os itens disponíveis</w:t>
+      </w:r>
+    </w:p>
+    <w:p>
+      <w:pPr>
+        <w:jc w:val="both"/>
+      </w:pPr>
+      <w:r>
+        <w:rPr>
+          <w:b/>
+          <w:bCs/>
+        </w:rPr>
+        <w:t>Tipo</w:t>
+      </w:r>
+      <w:r>
+        <w:t>: Primário e essencial</w:t>
+      </w:r>
+    </w:p>
+    <w:p>
+      <w:pPr>
+        <w:jc w:val="both"/>
+      </w:pPr>
+      <w:r>
+        <w:rPr>
+          <w:b/>
+          <w:bCs/>
+        </w:rPr>
+        <w:t>Referências Cruzadas:</w:t>
+      </w:r>
+      <w:r>
         <w:t xml:space="preserve"> </w:t>
       </w:r>
       <w:r>
-        <w:t>Ao final de um período a Confeiteira pode solicitar o relatório</w:t>
-      </w:r>
-      <w:r>
-        <w:t xml:space="preserve"> </w:t>
-      </w:r>
-      <w:r>
-        <w:t>de vendas efetuadas. O sistema exibe o relatório e a confeiteira pode filtrar as vendas por datas ou intervalos de datas</w:t>
-      </w:r>
-    </w:p>
-    <w:p>
-      <w:pPr>
-        <w:jc w:val="both"/>
-      </w:pPr>
-      <w:r>
-        <w:rPr>
-          <w:b/>
-          <w:bCs/>
-        </w:rPr>
-        <w:t>Tipo</w:t>
-      </w:r>
-      <w:r>
-        <w:t>: Primário e essencial</w:t>
-      </w:r>
-    </w:p>
-    <w:p>
-      <w:pPr>
-        <w:jc w:val="both"/>
-      </w:pPr>
-      <w:r>
-        <w:rPr>
-          <w:b/>
-          <w:bCs/>
-        </w:rPr>
-        <w:t>Referências Cruzadas:</w:t>
-      </w:r>
-      <w:r>
-        <w:t xml:space="preserve"> </w:t>
-      </w:r>
-      <w:r>
-        <w:t>RF_</w:t>
-      </w:r>
-      <w:r>
-        <w:t>S8</w:t>
+        <w:t>RF_F</w:t>
+      </w:r>
+      <w:r>
+        <w:t>1</w:t>
       </w:r>
       <w:r>
         <w:t>.</w:t>
@@ -3165,10 +3203,10 @@
         <w:t xml:space="preserve">, </w:t>
       </w:r>
       <w:r>
-        <w:t>RF_</w:t>
-      </w:r>
-      <w:r>
-        <w:t>S8</w:t>
+        <w:t>RF_F</w:t>
+      </w:r>
+      <w:r>
+        <w:t>1</w:t>
       </w:r>
       <w:r>
         <w:t>.</w:t>
@@ -3177,19 +3215,10 @@
         <w:t>2</w:t>
       </w:r>
       <w:r>
-        <w:t xml:space="preserve">, </w:t>
-      </w:r>
-      <w:r>
-        <w:t>RF_</w:t>
-      </w:r>
-      <w:r>
-        <w:t>S9</w:t>
-      </w:r>
-      <w:r>
-        <w:t>.</w:t>
-      </w:r>
-      <w:r>
-        <w:t>1;</w:t>
+        <w:t>, RF_F1.3</w:t>
+      </w:r>
+      <w:r>
+        <w:t>;</w:t>
       </w:r>
     </w:p>
     <w:p>
@@ -3245,24 +3274,21 @@
               <w:pStyle w:val="PargrafodaLista"/>
               <w:numPr>
                 <w:ilvl w:val="0"/>
-                <w:numId w:val="7"/>
+                <w:numId w:val="6"/>
               </w:numPr>
               <w:jc w:val="both"/>
             </w:pPr>
             <w:r>
-              <w:t xml:space="preserve">Solicita a exibição do </w:t>
+              <w:t xml:space="preserve">Seleciona a </w:t>
+            </w:r>
+            <w:r>
+              <w:t xml:space="preserve">opção de reposição de </w:t>
             </w:r>
             <w:r>
               <w:rPr>
                 <w:highlight w:val="yellow"/>
               </w:rPr>
-              <w:t>relatório</w:t>
-            </w:r>
-            <w:r>
-              <w:t xml:space="preserve"> de vendas</w:t>
-            </w:r>
-            <w:r>
-              <w:t xml:space="preserve"> </w:t>
+              <w:t>estoque</w:t>
             </w:r>
           </w:p>
         </w:tc>
@@ -3275,13 +3301,25 @@
               <w:pStyle w:val="PargrafodaLista"/>
               <w:numPr>
                 <w:ilvl w:val="0"/>
-                <w:numId w:val="7"/>
+                <w:numId w:val="6"/>
               </w:numPr>
               <w:ind w:left="316"/>
               <w:jc w:val="both"/>
             </w:pPr>
             <w:r>
-              <w:t>Exibe o histórico de vendas efetuadas</w:t>
+              <w:t xml:space="preserve">Solicita </w:t>
+            </w:r>
+            <w:r>
+              <w:t>a quantidade, nome</w:t>
+            </w:r>
+            <w:r>
+              <w:t>, valor</w:t>
+            </w:r>
+            <w:r>
+              <w:t xml:space="preserve"> e validade</w:t>
+            </w:r>
+            <w:r>
+              <w:t xml:space="preserve"> do ingrediente</w:t>
             </w:r>
           </w:p>
         </w:tc>
@@ -3296,12 +3334,12 @@
               <w:pStyle w:val="PargrafodaLista"/>
               <w:numPr>
                 <w:ilvl w:val="0"/>
-                <w:numId w:val="7"/>
+                <w:numId w:val="6"/>
               </w:numPr>
               <w:jc w:val="both"/>
             </w:pPr>
             <w:r>
-              <w:t>Filtra um intervalo de datas</w:t>
+              <w:t>Fornece os dados do ingrediente</w:t>
             </w:r>
           </w:p>
         </w:tc>
@@ -3314,13 +3352,44 @@
               <w:pStyle w:val="PargrafodaLista"/>
               <w:numPr>
                 <w:ilvl w:val="0"/>
-                <w:numId w:val="7"/>
+                <w:numId w:val="6"/>
               </w:numPr>
               <w:ind w:left="316"/>
               <w:jc w:val="both"/>
             </w:pPr>
             <w:r>
-              <w:t>Exibe o histórico de vendas para aquele intervalo</w:t>
+              <w:t>Registra o ingrediente no estoque</w:t>
+            </w:r>
+          </w:p>
+        </w:tc>
+      </w:tr>
+      <w:tr>
+        <w:tc>
+          <w:tcPr>
+            <w:tcW w:w="4247" w:type="dxa"/>
+          </w:tcPr>
+          <w:p>
+            <w:pPr>
+              <w:jc w:val="both"/>
+            </w:pPr>
+          </w:p>
+        </w:tc>
+        <w:tc>
+          <w:tcPr>
+            <w:tcW w:w="4247" w:type="dxa"/>
+          </w:tcPr>
+          <w:p>
+            <w:pPr>
+              <w:pStyle w:val="PargrafodaLista"/>
+              <w:numPr>
+                <w:ilvl w:val="0"/>
+                <w:numId w:val="6"/>
+              </w:numPr>
+              <w:ind w:left="316"/>
+              <w:jc w:val="both"/>
+            </w:pPr>
+            <w:r>
+              <w:t>Lista todos os ingredientes adicionados</w:t>
             </w:r>
           </w:p>
         </w:tc>
@@ -3344,16 +3413,7 @@
         <w:jc w:val="both"/>
       </w:pPr>
       <w:r>
-        <w:t xml:space="preserve">Linha </w:t>
-      </w:r>
-      <w:r>
-        <w:t>4</w:t>
-      </w:r>
-      <w:r>
-        <w:t xml:space="preserve">: </w:t>
-      </w:r>
-      <w:r>
-        <w:t>O intervalo solicitado não possui registro de vendas. Então o sistema exibe uma mensagem informativa</w:t>
+        <w:t>“”</w:t>
       </w:r>
     </w:p>
     <w:p>
@@ -3374,67 +3434,64 @@
         <w:t>Caso de Uso Expandido:</w:t>
       </w:r>
       <w:r>
+        <w:t xml:space="preserve"> Visualizar Relatórios Financeiros</w:t>
+      </w:r>
+    </w:p>
+    <w:p>
+      <w:pPr>
+        <w:jc w:val="both"/>
+      </w:pPr>
+      <w:r>
+        <w:rPr>
+          <w:b/>
+          <w:bCs/>
+        </w:rPr>
+        <w:t>Atores</w:t>
+      </w:r>
+      <w:r>
+        <w:t>: Confeiteira</w:t>
+      </w:r>
+    </w:p>
+    <w:p>
+      <w:pPr>
+        <w:jc w:val="both"/>
+      </w:pPr>
+      <w:r>
+        <w:rPr>
+          <w:b/>
+          <w:bCs/>
+        </w:rPr>
+        <w:t>Finalidade</w:t>
+      </w:r>
+      <w:r>
+        <w:t xml:space="preserve">: </w:t>
+      </w:r>
+      <w:r>
+        <w:t>Fornece o histórico do fluxo de caixa para o controle de gastos</w:t>
+      </w:r>
+    </w:p>
+    <w:p>
+      <w:pPr>
+        <w:jc w:val="both"/>
+      </w:pPr>
+      <w:r>
+        <w:rPr>
+          <w:b/>
+          <w:bCs/>
+        </w:rPr>
+        <w:t>Visão Geral:</w:t>
+      </w:r>
+      <w:r>
         <w:t xml:space="preserve"> </w:t>
       </w:r>
       <w:r>
-        <w:t>Atualizar Status de Pedidos</w:t>
-      </w:r>
-    </w:p>
-    <w:p>
-      <w:pPr>
-        <w:jc w:val="both"/>
-      </w:pPr>
-      <w:r>
-        <w:rPr>
-          <w:b/>
-          <w:bCs/>
-        </w:rPr>
-        <w:t>Atores</w:t>
-      </w:r>
-      <w:r>
-        <w:t>: Confeiteira</w:t>
-      </w:r>
-    </w:p>
-    <w:p>
-      <w:pPr>
-        <w:jc w:val="both"/>
-      </w:pPr>
-      <w:r>
-        <w:rPr>
-          <w:b/>
-          <w:bCs/>
-        </w:rPr>
-        <w:t>Finalidade</w:t>
-      </w:r>
-      <w:r>
-        <w:t xml:space="preserve">: </w:t>
-      </w:r>
-      <w:r>
-        <w:t>Manter os pedidos com os status em ordem com a produção</w:t>
-      </w:r>
-    </w:p>
-    <w:p>
-      <w:pPr>
-        <w:jc w:val="both"/>
-      </w:pPr>
-      <w:r>
-        <w:rPr>
-          <w:b/>
-          <w:bCs/>
-        </w:rPr>
-        <w:t>Visão Geral:</w:t>
+        <w:t>Ao final de um período a Confeiteira pode solicitar o relatório</w:t>
       </w:r>
       <w:r>
         <w:t xml:space="preserve"> </w:t>
       </w:r>
       <w:r>
-        <w:t xml:space="preserve">Ao prosseguir com a produção de um pedido a confeiteira registra o avanço no sistema, escolhendo o pedido que </w:t>
-      </w:r>
-      <w:r>
-        <w:t>está</w:t>
-      </w:r>
-      <w:r>
-        <w:t xml:space="preserve"> trabalhando e atualiza o status para a etapa atual de produção do mesmo</w:t>
+        <w:t>de vendas efetuadas. O sistema exibe o relatório e a confeiteira pode filtrar as vendas por datas ou intervalos de datas</w:t>
       </w:r>
     </w:p>
     <w:p>
@@ -3470,7 +3527,52 @@
         <w:t>RF_</w:t>
       </w:r>
       <w:r>
-        <w:t>F3.1, RF_F4.1, RF_B5.1, RF_B5.2, RF_B5.3;</w:t>
+        <w:t>S</w:t>
+      </w:r>
+      <w:r>
+        <w:t>7</w:t>
+      </w:r>
+      <w:r>
+        <w:t>.</w:t>
+      </w:r>
+      <w:r>
+        <w:t>1</w:t>
+      </w:r>
+      <w:r>
+        <w:t xml:space="preserve">, </w:t>
+      </w:r>
+      <w:r>
+        <w:t>RF_</w:t>
+      </w:r>
+      <w:r>
+        <w:t>S</w:t>
+      </w:r>
+      <w:r>
+        <w:t>7</w:t>
+      </w:r>
+      <w:r>
+        <w:t>.</w:t>
+      </w:r>
+      <w:r>
+        <w:t>2</w:t>
+      </w:r>
+      <w:r>
+        <w:t xml:space="preserve">, </w:t>
+      </w:r>
+      <w:r>
+        <w:t>RF_</w:t>
+      </w:r>
+      <w:r>
+        <w:t>S</w:t>
+      </w:r>
+      <w:r>
+        <w:t>8</w:t>
+      </w:r>
+      <w:r>
+        <w:t>.</w:t>
+      </w:r>
+      <w:r>
+        <w:t>1;</w:t>
       </w:r>
     </w:p>
     <w:p>
@@ -3526,6 +3628,305 @@
               <w:pStyle w:val="PargrafodaLista"/>
               <w:numPr>
                 <w:ilvl w:val="0"/>
+                <w:numId w:val="7"/>
+              </w:numPr>
+              <w:jc w:val="both"/>
+            </w:pPr>
+            <w:r>
+              <w:t xml:space="preserve">Solicita a exibição do </w:t>
+            </w:r>
+            <w:r>
+              <w:rPr>
+                <w:highlight w:val="yellow"/>
+              </w:rPr>
+              <w:t>relatório</w:t>
+            </w:r>
+            <w:r>
+              <w:t xml:space="preserve"> de </w:t>
+            </w:r>
+            <w:r>
+              <w:t>pedidos</w:t>
+            </w:r>
+            <w:r>
+              <w:t xml:space="preserve"> </w:t>
+            </w:r>
+          </w:p>
+        </w:tc>
+        <w:tc>
+          <w:tcPr>
+            <w:tcW w:w="4247" w:type="dxa"/>
+          </w:tcPr>
+          <w:p>
+            <w:pPr>
+              <w:pStyle w:val="PargrafodaLista"/>
+              <w:numPr>
+                <w:ilvl w:val="0"/>
+                <w:numId w:val="7"/>
+              </w:numPr>
+              <w:ind w:left="316"/>
+              <w:jc w:val="both"/>
+            </w:pPr>
+            <w:r>
+              <w:t xml:space="preserve">Exibe o histórico de </w:t>
+            </w:r>
+            <w:r>
+              <w:t>pedidos</w:t>
+            </w:r>
+            <w:r>
+              <w:t xml:space="preserve"> </w:t>
+            </w:r>
+            <w:r>
+              <w:t>realizados</w:t>
+            </w:r>
+          </w:p>
+        </w:tc>
+      </w:tr>
+      <w:tr>
+        <w:tc>
+          <w:tcPr>
+            <w:tcW w:w="4247" w:type="dxa"/>
+          </w:tcPr>
+          <w:p>
+            <w:pPr>
+              <w:pStyle w:val="PargrafodaLista"/>
+              <w:numPr>
+                <w:ilvl w:val="0"/>
+                <w:numId w:val="7"/>
+              </w:numPr>
+              <w:jc w:val="both"/>
+            </w:pPr>
+            <w:r>
+              <w:t>Filtra um intervalo de datas</w:t>
+            </w:r>
+          </w:p>
+        </w:tc>
+        <w:tc>
+          <w:tcPr>
+            <w:tcW w:w="4247" w:type="dxa"/>
+          </w:tcPr>
+          <w:p>
+            <w:pPr>
+              <w:pStyle w:val="PargrafodaLista"/>
+              <w:numPr>
+                <w:ilvl w:val="0"/>
+                <w:numId w:val="7"/>
+              </w:numPr>
+              <w:ind w:left="316"/>
+              <w:jc w:val="both"/>
+            </w:pPr>
+            <w:r>
+              <w:t xml:space="preserve">Exibe o histórico de </w:t>
+            </w:r>
+            <w:r>
+              <w:t>pedido</w:t>
+            </w:r>
+            <w:r>
+              <w:t xml:space="preserve"> para aquele intervalo</w:t>
+            </w:r>
+          </w:p>
+        </w:tc>
+      </w:tr>
+    </w:tbl>
+    <w:p>
+      <w:pPr>
+        <w:jc w:val="both"/>
+      </w:pPr>
+    </w:p>
+    <w:p>
+      <w:pPr>
+        <w:jc w:val="both"/>
+      </w:pPr>
+      <w:r>
+        <w:t>Sequencia Alternativa:</w:t>
+      </w:r>
+    </w:p>
+    <w:p>
+      <w:pPr>
+        <w:jc w:val="both"/>
+      </w:pPr>
+      <w:r>
+        <w:t xml:space="preserve">Linha </w:t>
+      </w:r>
+      <w:r>
+        <w:t>4</w:t>
+      </w:r>
+      <w:r>
+        <w:t xml:space="preserve">: </w:t>
+      </w:r>
+      <w:r>
+        <w:t>O intervalo solicitado não possui registro de vendas. Então o sistema exibe uma mensagem informativa</w:t>
+      </w:r>
+    </w:p>
+    <w:p>
+      <w:r>
+        <w:br w:type="page"/>
+      </w:r>
+    </w:p>
+    <w:p>
+      <w:pPr>
+        <w:jc w:val="both"/>
+      </w:pPr>
+      <w:r>
+        <w:rPr>
+          <w:b/>
+          <w:bCs/>
+        </w:rPr>
+        <w:lastRenderedPageBreak/>
+        <w:t>Caso de Uso Expandido:</w:t>
+      </w:r>
+      <w:r>
+        <w:t xml:space="preserve"> </w:t>
+      </w:r>
+      <w:r>
+        <w:t>Atualizar Status de Pedidos</w:t>
+      </w:r>
+    </w:p>
+    <w:p>
+      <w:pPr>
+        <w:jc w:val="both"/>
+      </w:pPr>
+      <w:r>
+        <w:rPr>
+          <w:b/>
+          <w:bCs/>
+        </w:rPr>
+        <w:t>Atores</w:t>
+      </w:r>
+      <w:r>
+        <w:t>: Confeiteira</w:t>
+      </w:r>
+    </w:p>
+    <w:p>
+      <w:pPr>
+        <w:jc w:val="both"/>
+      </w:pPr>
+      <w:r>
+        <w:rPr>
+          <w:b/>
+          <w:bCs/>
+        </w:rPr>
+        <w:t>Finalidade</w:t>
+      </w:r>
+      <w:r>
+        <w:t xml:space="preserve">: </w:t>
+      </w:r>
+      <w:r>
+        <w:t>Manter os pedidos com os status em ordem com a produção</w:t>
+      </w:r>
+    </w:p>
+    <w:p>
+      <w:pPr>
+        <w:jc w:val="both"/>
+      </w:pPr>
+      <w:r>
+        <w:rPr>
+          <w:b/>
+          <w:bCs/>
+        </w:rPr>
+        <w:t>Visão Geral:</w:t>
+      </w:r>
+      <w:r>
+        <w:t xml:space="preserve"> </w:t>
+      </w:r>
+      <w:r>
+        <w:t xml:space="preserve">Ao prosseguir com a produção de um pedido a confeiteira registra o avanço no sistema, escolhendo o pedido que </w:t>
+      </w:r>
+      <w:r>
+        <w:t>está</w:t>
+      </w:r>
+      <w:r>
+        <w:t xml:space="preserve"> trabalhando e atualiza o status para a etapa atual de produção do mesmo</w:t>
+      </w:r>
+    </w:p>
+    <w:p>
+      <w:pPr>
+        <w:jc w:val="both"/>
+      </w:pPr>
+      <w:r>
+        <w:rPr>
+          <w:b/>
+          <w:bCs/>
+        </w:rPr>
+        <w:t>Tipo</w:t>
+      </w:r>
+      <w:r>
+        <w:t>: Primário e essencial</w:t>
+      </w:r>
+    </w:p>
+    <w:p>
+      <w:pPr>
+        <w:jc w:val="both"/>
+      </w:pPr>
+      <w:r>
+        <w:rPr>
+          <w:b/>
+          <w:bCs/>
+        </w:rPr>
+        <w:t>Referências Cruzadas:</w:t>
+      </w:r>
+      <w:r>
+        <w:t xml:space="preserve"> </w:t>
+      </w:r>
+      <w:r>
+        <w:t>RF_</w:t>
+      </w:r>
+      <w:r>
+        <w:t>F3.1, RF_F4.1, RF_B5.1, RF_B5.2, RF_B5.3;</w:t>
+      </w:r>
+    </w:p>
+    <w:p>
+      <w:pPr>
+        <w:jc w:val="both"/>
+      </w:pPr>
+    </w:p>
+    <w:tbl>
+      <w:tblPr>
+        <w:tblStyle w:val="Tabelacomgrade"/>
+        <w:tblW w:w="0" w:type="auto"/>
+        <w:tblLook w:val="04A0" w:firstRow="1" w:lastRow="0" w:firstColumn="1" w:lastColumn="0" w:noHBand="0" w:noVBand="1"/>
+      </w:tblPr>
+      <w:tblGrid>
+        <w:gridCol w:w="4247"/>
+        <w:gridCol w:w="4247"/>
+      </w:tblGrid>
+      <w:tr>
+        <w:tc>
+          <w:tcPr>
+            <w:tcW w:w="4247" w:type="dxa"/>
+          </w:tcPr>
+          <w:p>
+            <w:pPr>
+              <w:jc w:val="both"/>
+            </w:pPr>
+            <w:r>
+              <w:t>Ações do Ator</w:t>
+            </w:r>
+          </w:p>
+        </w:tc>
+        <w:tc>
+          <w:tcPr>
+            <w:tcW w:w="4247" w:type="dxa"/>
+          </w:tcPr>
+          <w:p>
+            <w:pPr>
+              <w:jc w:val="both"/>
+            </w:pPr>
+            <w:r>
+              <w:t>Resposta do Sistema</w:t>
+            </w:r>
+          </w:p>
+        </w:tc>
+      </w:tr>
+      <w:tr>
+        <w:tc>
+          <w:tcPr>
+            <w:tcW w:w="4247" w:type="dxa"/>
+          </w:tcPr>
+          <w:p>
+            <w:pPr>
+              <w:pStyle w:val="PargrafodaLista"/>
+              <w:numPr>
+                <w:ilvl w:val="0"/>
                 <w:numId w:val="8"/>
               </w:numPr>
               <w:jc w:val="both"/>
@@ -3598,7 +3999,13 @@
               <w:jc w:val="both"/>
             </w:pPr>
             <w:r>
-              <w:t>Exibe os detalhes do pedido selecionado</w:t>
+              <w:t xml:space="preserve">Exibe </w:t>
+            </w:r>
+            <w:r>
+              <w:t xml:space="preserve">a data da venda, cliente </w:t>
+            </w:r>
+            <w:r>
+              <w:t>do pedido selecionado</w:t>
             </w:r>
           </w:p>
         </w:tc>
@@ -3964,6 +4371,95 @@
     </w:lvl>
   </w:abstractNum>
   <w:abstractNum w:abstractNumId="3" w15:restartNumberingAfterBreak="0">
+    <w:nsid w:val="2FE65836"/>
+    <w:multiLevelType w:val="hybridMultilevel"/>
+    <w:tmpl w:val="4ACAB268"/>
+    <w:lvl w:ilvl="0" w:tplc="D0BA309C">
+      <w:start w:val="1"/>
+      <w:numFmt w:val="decimal"/>
+      <w:lvlText w:val="%1."/>
+      <w:lvlJc w:val="left"/>
+      <w:pPr>
+        <w:ind w:left="668" w:hanging="360"/>
+      </w:pPr>
+      <w:rPr>
+        <w:rFonts w:hint="default"/>
+      </w:rPr>
+    </w:lvl>
+    <w:lvl w:ilvl="1" w:tplc="04160019" w:tentative="1">
+      <w:start w:val="1"/>
+      <w:numFmt w:val="lowerLetter"/>
+      <w:lvlText w:val="%2."/>
+      <w:lvlJc w:val="left"/>
+      <w:pPr>
+        <w:ind w:left="1388" w:hanging="360"/>
+      </w:pPr>
+    </w:lvl>
+    <w:lvl w:ilvl="2" w:tplc="0416001B" w:tentative="1">
+      <w:start w:val="1"/>
+      <w:numFmt w:val="lowerRoman"/>
+      <w:lvlText w:val="%3."/>
+      <w:lvlJc w:val="right"/>
+      <w:pPr>
+        <w:ind w:left="2108" w:hanging="180"/>
+      </w:pPr>
+    </w:lvl>
+    <w:lvl w:ilvl="3" w:tplc="0416000F" w:tentative="1">
+      <w:start w:val="1"/>
+      <w:numFmt w:val="decimal"/>
+      <w:lvlText w:val="%4."/>
+      <w:lvlJc w:val="left"/>
+      <w:pPr>
+        <w:ind w:left="2828" w:hanging="360"/>
+      </w:pPr>
+    </w:lvl>
+    <w:lvl w:ilvl="4" w:tplc="04160019" w:tentative="1">
+      <w:start w:val="1"/>
+      <w:numFmt w:val="lowerLetter"/>
+      <w:lvlText w:val="%5."/>
+      <w:lvlJc w:val="left"/>
+      <w:pPr>
+        <w:ind w:left="3548" w:hanging="360"/>
+      </w:pPr>
+    </w:lvl>
+    <w:lvl w:ilvl="5" w:tplc="0416001B" w:tentative="1">
+      <w:start w:val="1"/>
+      <w:numFmt w:val="lowerRoman"/>
+      <w:lvlText w:val="%6."/>
+      <w:lvlJc w:val="right"/>
+      <w:pPr>
+        <w:ind w:left="4268" w:hanging="180"/>
+      </w:pPr>
+    </w:lvl>
+    <w:lvl w:ilvl="6" w:tplc="0416000F" w:tentative="1">
+      <w:start w:val="1"/>
+      <w:numFmt w:val="decimal"/>
+      <w:lvlText w:val="%7."/>
+      <w:lvlJc w:val="left"/>
+      <w:pPr>
+        <w:ind w:left="4988" w:hanging="360"/>
+      </w:pPr>
+    </w:lvl>
+    <w:lvl w:ilvl="7" w:tplc="04160019" w:tentative="1">
+      <w:start w:val="1"/>
+      <w:numFmt w:val="lowerLetter"/>
+      <w:lvlText w:val="%8."/>
+      <w:lvlJc w:val="left"/>
+      <w:pPr>
+        <w:ind w:left="5708" w:hanging="360"/>
+      </w:pPr>
+    </w:lvl>
+    <w:lvl w:ilvl="8" w:tplc="0416001B" w:tentative="1">
+      <w:start w:val="1"/>
+      <w:numFmt w:val="lowerRoman"/>
+      <w:lvlText w:val="%9."/>
+      <w:lvlJc w:val="right"/>
+      <w:pPr>
+        <w:ind w:left="6428" w:hanging="180"/>
+      </w:pPr>
+    </w:lvl>
+  </w:abstractNum>
+  <w:abstractNum w:abstractNumId="4" w15:restartNumberingAfterBreak="0">
     <w:nsid w:val="386411A3"/>
     <w:multiLevelType w:val="hybridMultilevel"/>
     <w:tmpl w:val="C79059D8"/>
@@ -4052,7 +4548,7 @@
       </w:pPr>
     </w:lvl>
   </w:abstractNum>
-  <w:abstractNum w:abstractNumId="4" w15:restartNumberingAfterBreak="0">
+  <w:abstractNum w:abstractNumId="5" w15:restartNumberingAfterBreak="0">
     <w:nsid w:val="3E143CB4"/>
     <w:multiLevelType w:val="hybridMultilevel"/>
     <w:tmpl w:val="C79059D8"/>
@@ -4141,7 +4637,7 @@
       </w:pPr>
     </w:lvl>
   </w:abstractNum>
-  <w:abstractNum w:abstractNumId="5" w15:restartNumberingAfterBreak="0">
+  <w:abstractNum w:abstractNumId="6" w15:restartNumberingAfterBreak="0">
     <w:nsid w:val="40AA0219"/>
     <w:multiLevelType w:val="hybridMultilevel"/>
     <w:tmpl w:val="4ACAB268"/>
@@ -4230,7 +4726,7 @@
       </w:pPr>
     </w:lvl>
   </w:abstractNum>
-  <w:abstractNum w:abstractNumId="6" w15:restartNumberingAfterBreak="0">
+  <w:abstractNum w:abstractNumId="7" w15:restartNumberingAfterBreak="0">
     <w:nsid w:val="52670443"/>
     <w:multiLevelType w:val="hybridMultilevel"/>
     <w:tmpl w:val="88F004E0"/>
@@ -4319,7 +4815,7 @@
       </w:pPr>
     </w:lvl>
   </w:abstractNum>
-  <w:abstractNum w:abstractNumId="7" w15:restartNumberingAfterBreak="0">
+  <w:abstractNum w:abstractNumId="8" w15:restartNumberingAfterBreak="0">
     <w:nsid w:val="64FB3B8E"/>
     <w:multiLevelType w:val="hybridMultilevel"/>
     <w:tmpl w:val="6CCC674E"/>
@@ -4409,16 +4905,16 @@
     </w:lvl>
   </w:abstractNum>
   <w:num w:numId="1">
-    <w:abstractNumId w:val="6"/>
+    <w:abstractNumId w:val="7"/>
   </w:num>
   <w:num w:numId="2">
-    <w:abstractNumId w:val="7"/>
+    <w:abstractNumId w:val="8"/>
   </w:num>
   <w:num w:numId="3">
     <w:abstractNumId w:val="2"/>
   </w:num>
   <w:num w:numId="4">
-    <w:abstractNumId w:val="5"/>
+    <w:abstractNumId w:val="6"/>
   </w:num>
   <w:num w:numId="5">
     <w:abstractNumId w:val="0"/>
@@ -4427,9 +4923,12 @@
     <w:abstractNumId w:val="1"/>
   </w:num>
   <w:num w:numId="7">
+    <w:abstractNumId w:val="5"/>
+  </w:num>
+  <w:num w:numId="8">
     <w:abstractNumId w:val="4"/>
   </w:num>
-  <w:num w:numId="8">
+  <w:num w:numId="9">
     <w:abstractNumId w:val="3"/>
   </w:num>
 </w:numbering>
@@ -4833,7 +5332,7 @@
   <w:style w:type="paragraph" w:default="1" w:styleId="Normal">
     <w:name w:val="Normal"/>
     <w:qFormat/>
-    <w:rsid w:val="004D6452"/>
+    <w:rsid w:val="00F35003"/>
   </w:style>
   <w:style w:type="character" w:default="1" w:styleId="Fontepargpadro">
     <w:name w:val="Default Paragraph Font"/>

</xml_diff>